<commit_message>
IEEE 830 SRS Eduplan V2.3 Related Staff
</commit_message>
<xml_diff>
--- a/02Requirements/IEEE Software Requirements Specification of EduplanV2.3.docx
+++ b/02Requirements/IEEE Software Requirements Specification of EduplanV2.3.docx
@@ -4367,34 +4367,6 @@
     </w:p>
     <w:p>
       <w:pPr>
-        <w:pStyle w:val="Heading2"/>
-        <w:numPr>
-          <w:ilvl w:val="1"/>
-          <w:numId w:val="9"/>
-        </w:numPr>
-        <w:tabs>
-          <w:tab w:val="left" w:leader="none" w:pos="711"/>
-        </w:tabs>
-        <w:spacing w:after="0" w:before="0" w:line="360" w:lineRule="auto"/>
-        <w:ind w:left="1431" w:hanging="495"/>
-        <w:rPr>
-          <w:sz w:val="24"/>
-          <w:szCs w:val="24"/>
-        </w:rPr>
-      </w:pPr>
-      <w:bookmarkStart w:colFirst="0" w:colLast="0" w:name="_heading=h.bqwfzjrbykpf" w:id="9"/>
-      <w:bookmarkEnd w:id="9"/>
-      <w:r>
-        <w:rPr>
-          <w:sz w:val="24"/>
-          <w:szCs w:val="24"/>
-          <w:rtl w:val="0"/>
-        </w:rPr>
-        <w:t xml:space="preserve">Product Scope</w:t>
-      </w:r>
-    </w:p>
-    <w:p>
-      <w:pPr>
         <w:keepNext w:val="0"/>
         <w:keepLines w:val="0"/>
         <w:pageBreakBefore w:val="0"/>
@@ -4418,12 +4390,8 @@
       </w:pPr>
       <w:r>
         <w:rPr>
-          <w:rFonts w:ascii="Times New Roman" w:cs="Times New Roman" w:eastAsia="Times New Roman" w:hAnsi="Times New Roman"/>
-          <w:sz w:val="24"/>
-          <w:szCs w:val="24"/>
-          <w:rtl w:val="0"/>
-        </w:rPr>
-        <w:t xml:space="preserve">The software will allow the educational staff of the "Mamá Cigüeña" Child Development Center, create, modify, and consult their schedules of activities. It will improve planning, avoid time conflicts, and enhance internal organization. It supports institutional goals related to academic control and efficiency.</w:t>
+          <w:rtl w:val="0"/>
+        </w:rPr>
       </w:r>
     </w:p>
     <w:p>
@@ -4443,7 +4411,714 @@
           <w:szCs w:val="24"/>
         </w:rPr>
       </w:pPr>
-      <w:bookmarkStart w:colFirst="0" w:colLast="0" w:name="_heading=h.r6m642yq3xct" w:id="10"/>
+      <w:bookmarkStart w:colFirst="0" w:colLast="0" w:name="_heading=h.yz7m26iv66bg" w:id="9"/>
+      <w:bookmarkEnd w:id="9"/>
+      <w:r>
+        <w:rPr>
+          <w:sz w:val="24"/>
+          <w:szCs w:val="24"/>
+          <w:rtl w:val="0"/>
+        </w:rPr>
+        <w:t xml:space="preserve">Related Staff</w:t>
+      </w:r>
+    </w:p>
+    <w:p>
+      <w:pPr>
+        <w:tabs>
+          <w:tab w:val="left" w:leader="none" w:pos="711"/>
+        </w:tabs>
+        <w:ind w:left="713" w:firstLine="0"/>
+        <w:rPr/>
+      </w:pPr>
+      <w:r>
+        <w:rPr>
+          <w:rtl w:val="0"/>
+        </w:rPr>
+        <w:tab/>
+      </w:r>
+    </w:p>
+    <w:sdt>
+      <w:sdtPr>
+        <w:lock w:val="contentLocked"/>
+        <w:tag w:val="goog_rdk_0"/>
+      </w:sdtPr>
+      <w:sdtContent>
+        <w:tbl>
+          <w:tblPr>
+            <w:tblStyle w:val="Table2"/>
+            <w:tblW w:w="10455.0" w:type="dxa"/>
+            <w:jc w:val="left"/>
+            <w:tblInd w:w="-757.0" w:type="dxa"/>
+            <w:tblBorders>
+              <w:top w:color="000000" w:space="0" w:sz="8" w:val="single"/>
+              <w:left w:color="000000" w:space="0" w:sz="8" w:val="single"/>
+              <w:bottom w:color="000000" w:space="0" w:sz="8" w:val="single"/>
+              <w:right w:color="000000" w:space="0" w:sz="8" w:val="single"/>
+              <w:insideH w:color="000000" w:space="0" w:sz="8" w:val="single"/>
+              <w:insideV w:color="000000" w:space="0" w:sz="8" w:val="single"/>
+            </w:tblBorders>
+            <w:tblLayout w:type="fixed"/>
+            <w:tblLook w:val="0600"/>
+          </w:tblPr>
+          <w:tblGrid>
+            <w:gridCol w:w="1050"/>
+            <w:gridCol w:w="2400"/>
+            <w:gridCol w:w="2265"/>
+            <w:gridCol w:w="2340"/>
+            <w:gridCol w:w="2400"/>
+            <w:tblGridChange w:id="0">
+              <w:tblGrid>
+                <w:gridCol w:w="1050"/>
+                <w:gridCol w:w="2400"/>
+                <w:gridCol w:w="2265"/>
+                <w:gridCol w:w="2340"/>
+                <w:gridCol w:w="2400"/>
+              </w:tblGrid>
+            </w:tblGridChange>
+          </w:tblGrid>
+          <w:tr>
+            <w:trPr>
+              <w:cantSplit w:val="0"/>
+              <w:tblHeader w:val="0"/>
+            </w:trPr>
+            <w:tc>
+              <w:tcPr>
+                <w:shd w:fill="auto" w:val="clear"/>
+                <w:tcMar>
+                  <w:top w:w="100.0" w:type="dxa"/>
+                  <w:left w:w="100.0" w:type="dxa"/>
+                  <w:bottom w:w="100.0" w:type="dxa"/>
+                  <w:right w:w="100.0" w:type="dxa"/>
+                </w:tcMar>
+                <w:vAlign w:val="top"/>
+              </w:tcPr>
+              <w:p>
+                <w:pPr>
+                  <w:keepNext w:val="0"/>
+                  <w:keepLines w:val="0"/>
+                  <w:pageBreakBefore w:val="0"/>
+                  <w:widowControl w:val="0"/>
+                  <w:pBdr>
+                    <w:top w:space="0" w:sz="0" w:val="nil"/>
+                    <w:left w:space="0" w:sz="0" w:val="nil"/>
+                    <w:bottom w:space="0" w:sz="0" w:val="nil"/>
+                    <w:right w:space="0" w:sz="0" w:val="nil"/>
+                    <w:between w:space="0" w:sz="0" w:val="nil"/>
+                  </w:pBdr>
+                  <w:shd w:fill="auto" w:val="clear"/>
+                  <w:spacing w:after="0" w:before="0" w:line="240" w:lineRule="auto"/>
+                  <w:ind w:left="0" w:right="0" w:firstLine="0"/>
+                  <w:jc w:val="left"/>
+                  <w:rPr>
+                    <w:sz w:val="20"/>
+                    <w:szCs w:val="20"/>
+                  </w:rPr>
+                </w:pPr>
+                <w:r>
+                  <w:rPr>
+                    <w:sz w:val="20"/>
+                    <w:szCs w:val="20"/>
+                    <w:rtl w:val="0"/>
+                  </w:rPr>
+                  <w:t xml:space="preserve">Name</w:t>
+                </w:r>
+              </w:p>
+            </w:tc>
+            <w:tc>
+              <w:tcPr>
+                <w:shd w:fill="auto" w:val="clear"/>
+                <w:tcMar>
+                  <w:top w:w="100.0" w:type="dxa"/>
+                  <w:left w:w="100.0" w:type="dxa"/>
+                  <w:bottom w:w="100.0" w:type="dxa"/>
+                  <w:right w:w="100.0" w:type="dxa"/>
+                </w:tcMar>
+                <w:vAlign w:val="top"/>
+              </w:tcPr>
+              <w:p>
+                <w:pPr>
+                  <w:keepNext w:val="0"/>
+                  <w:keepLines w:val="0"/>
+                  <w:pageBreakBefore w:val="0"/>
+                  <w:widowControl w:val="0"/>
+                  <w:pBdr>
+                    <w:top w:space="0" w:sz="0" w:val="nil"/>
+                    <w:left w:space="0" w:sz="0" w:val="nil"/>
+                    <w:bottom w:space="0" w:sz="0" w:val="nil"/>
+                    <w:right w:space="0" w:sz="0" w:val="nil"/>
+                    <w:between w:space="0" w:sz="0" w:val="nil"/>
+                  </w:pBdr>
+                  <w:shd w:fill="auto" w:val="clear"/>
+                  <w:spacing w:after="0" w:before="0" w:line="240" w:lineRule="auto"/>
+                  <w:ind w:left="0" w:right="0" w:firstLine="0"/>
+                  <w:jc w:val="left"/>
+                  <w:rPr/>
+                </w:pPr>
+                <w:r>
+                  <w:rPr>
+                    <w:rtl w:val="0"/>
+                  </w:rPr>
+                  <w:t xml:space="preserve">Julio Andrade</w:t>
+                </w:r>
+              </w:p>
+            </w:tc>
+            <w:tc>
+              <w:tcPr>
+                <w:shd w:fill="auto" w:val="clear"/>
+                <w:tcMar>
+                  <w:top w:w="100.0" w:type="dxa"/>
+                  <w:left w:w="100.0" w:type="dxa"/>
+                  <w:bottom w:w="100.0" w:type="dxa"/>
+                  <w:right w:w="100.0" w:type="dxa"/>
+                </w:tcMar>
+                <w:vAlign w:val="top"/>
+              </w:tcPr>
+              <w:p>
+                <w:pPr>
+                  <w:keepNext w:val="0"/>
+                  <w:keepLines w:val="0"/>
+                  <w:pageBreakBefore w:val="0"/>
+                  <w:widowControl w:val="0"/>
+                  <w:pBdr>
+                    <w:top w:space="0" w:sz="0" w:val="nil"/>
+                    <w:left w:space="0" w:sz="0" w:val="nil"/>
+                    <w:bottom w:space="0" w:sz="0" w:val="nil"/>
+                    <w:right w:space="0" w:sz="0" w:val="nil"/>
+                    <w:between w:space="0" w:sz="0" w:val="nil"/>
+                  </w:pBdr>
+                  <w:shd w:fill="auto" w:val="clear"/>
+                  <w:spacing w:after="0" w:before="0" w:line="240" w:lineRule="auto"/>
+                  <w:ind w:left="0" w:right="0" w:firstLine="0"/>
+                  <w:jc w:val="left"/>
+                  <w:rPr/>
+                </w:pPr>
+                <w:r>
+                  <w:rPr>
+                    <w:rtl w:val="0"/>
+                  </w:rPr>
+                  <w:t xml:space="preserve">Gerald Astudillo</w:t>
+                </w:r>
+              </w:p>
+            </w:tc>
+            <w:tc>
+              <w:tcPr>
+                <w:shd w:fill="auto" w:val="clear"/>
+                <w:tcMar>
+                  <w:top w:w="100.0" w:type="dxa"/>
+                  <w:left w:w="100.0" w:type="dxa"/>
+                  <w:bottom w:w="100.0" w:type="dxa"/>
+                  <w:right w:w="100.0" w:type="dxa"/>
+                </w:tcMar>
+                <w:vAlign w:val="top"/>
+              </w:tcPr>
+              <w:p>
+                <w:pPr>
+                  <w:keepNext w:val="0"/>
+                  <w:keepLines w:val="0"/>
+                  <w:pageBreakBefore w:val="0"/>
+                  <w:widowControl w:val="0"/>
+                  <w:pBdr>
+                    <w:top w:space="0" w:sz="0" w:val="nil"/>
+                    <w:left w:space="0" w:sz="0" w:val="nil"/>
+                    <w:bottom w:space="0" w:sz="0" w:val="nil"/>
+                    <w:right w:space="0" w:sz="0" w:val="nil"/>
+                    <w:between w:space="0" w:sz="0" w:val="nil"/>
+                  </w:pBdr>
+                  <w:shd w:fill="auto" w:val="clear"/>
+                  <w:spacing w:after="0" w:before="0" w:line="240" w:lineRule="auto"/>
+                  <w:ind w:left="0" w:right="0" w:firstLine="0"/>
+                  <w:jc w:val="left"/>
+                  <w:rPr/>
+                </w:pPr>
+                <w:r>
+                  <w:rPr>
+                    <w:rtl w:val="0"/>
+                  </w:rPr>
+                  <w:t xml:space="preserve">David Bonilla </w:t>
+                </w:r>
+              </w:p>
+            </w:tc>
+            <w:tc>
+              <w:tcPr>
+                <w:shd w:fill="auto" w:val="clear"/>
+                <w:tcMar>
+                  <w:top w:w="100.0" w:type="dxa"/>
+                  <w:left w:w="100.0" w:type="dxa"/>
+                  <w:bottom w:w="100.0" w:type="dxa"/>
+                  <w:right w:w="100.0" w:type="dxa"/>
+                </w:tcMar>
+                <w:vAlign w:val="top"/>
+              </w:tcPr>
+              <w:p>
+                <w:pPr>
+                  <w:keepNext w:val="0"/>
+                  <w:keepLines w:val="0"/>
+                  <w:pageBreakBefore w:val="0"/>
+                  <w:widowControl w:val="0"/>
+                  <w:pBdr>
+                    <w:top w:space="0" w:sz="0" w:val="nil"/>
+                    <w:left w:space="0" w:sz="0" w:val="nil"/>
+                    <w:bottom w:space="0" w:sz="0" w:val="nil"/>
+                    <w:right w:space="0" w:sz="0" w:val="nil"/>
+                    <w:between w:space="0" w:sz="0" w:val="nil"/>
+                  </w:pBdr>
+                  <w:shd w:fill="auto" w:val="clear"/>
+                  <w:spacing w:after="0" w:before="0" w:line="240" w:lineRule="auto"/>
+                  <w:ind w:left="0" w:right="0" w:firstLine="0"/>
+                  <w:jc w:val="left"/>
+                  <w:rPr/>
+                </w:pPr>
+                <w:r>
+                  <w:rPr>
+                    <w:rtl w:val="0"/>
+                  </w:rPr>
+                  <w:t xml:space="preserve">Tammy Caizapanta</w:t>
+                </w:r>
+              </w:p>
+            </w:tc>
+          </w:tr>
+          <w:tr>
+            <w:trPr>
+              <w:cantSplit w:val="0"/>
+              <w:tblHeader w:val="0"/>
+            </w:trPr>
+            <w:tc>
+              <w:tcPr>
+                <w:shd w:fill="auto" w:val="clear"/>
+                <w:tcMar>
+                  <w:top w:w="100.0" w:type="dxa"/>
+                  <w:left w:w="100.0" w:type="dxa"/>
+                  <w:bottom w:w="100.0" w:type="dxa"/>
+                  <w:right w:w="100.0" w:type="dxa"/>
+                </w:tcMar>
+                <w:vAlign w:val="top"/>
+              </w:tcPr>
+              <w:p>
+                <w:pPr>
+                  <w:keepNext w:val="0"/>
+                  <w:keepLines w:val="0"/>
+                  <w:pageBreakBefore w:val="0"/>
+                  <w:widowControl w:val="0"/>
+                  <w:pBdr>
+                    <w:top w:space="0" w:sz="0" w:val="nil"/>
+                    <w:left w:space="0" w:sz="0" w:val="nil"/>
+                    <w:bottom w:space="0" w:sz="0" w:val="nil"/>
+                    <w:right w:space="0" w:sz="0" w:val="nil"/>
+                    <w:between w:space="0" w:sz="0" w:val="nil"/>
+                  </w:pBdr>
+                  <w:shd w:fill="auto" w:val="clear"/>
+                  <w:spacing w:after="0" w:before="0" w:line="240" w:lineRule="auto"/>
+                  <w:ind w:left="0" w:right="0" w:firstLine="0"/>
+                  <w:jc w:val="left"/>
+                  <w:rPr>
+                    <w:sz w:val="20"/>
+                    <w:szCs w:val="20"/>
+                  </w:rPr>
+                </w:pPr>
+                <w:r>
+                  <w:rPr>
+                    <w:sz w:val="20"/>
+                    <w:szCs w:val="20"/>
+                    <w:rtl w:val="0"/>
+                  </w:rPr>
+                  <w:t xml:space="preserve">Email:</w:t>
+                </w:r>
+              </w:p>
+            </w:tc>
+            <w:tc>
+              <w:tcPr>
+                <w:shd w:fill="auto" w:val="clear"/>
+                <w:tcMar>
+                  <w:top w:w="100.0" w:type="dxa"/>
+                  <w:left w:w="100.0" w:type="dxa"/>
+                  <w:bottom w:w="100.0" w:type="dxa"/>
+                  <w:right w:w="100.0" w:type="dxa"/>
+                </w:tcMar>
+                <w:vAlign w:val="top"/>
+              </w:tcPr>
+              <w:p>
+                <w:pPr>
+                  <w:keepNext w:val="1"/>
+                  <w:keepLines w:val="1"/>
+                  <w:widowControl w:val="1"/>
+                  <w:pBdr>
+                    <w:top w:color="auto" w:space="0" w:sz="0" w:val="none"/>
+                    <w:left w:color="auto" w:space="0" w:sz="0" w:val="none"/>
+                    <w:bottom w:color="auto" w:space="0" w:sz="0" w:val="none"/>
+                    <w:right w:color="auto" w:space="0" w:sz="0" w:val="none"/>
+                    <w:between w:color="auto" w:space="0" w:sz="0" w:val="none"/>
+                  </w:pBdr>
+                  <w:shd w:fill="ffffff" w:val="clear"/>
+                  <w:spacing w:line="360" w:lineRule="auto"/>
+                  <w:ind w:left="0" w:firstLine="0"/>
+                  <w:rPr>
+                    <w:sz w:val="20"/>
+                    <w:szCs w:val="20"/>
+                  </w:rPr>
+                </w:pPr>
+                <w:hyperlink r:id="rId11">
+                  <w:r>
+                    <w:rPr>
+                      <w:rFonts w:ascii="Calibri" w:cs="Calibri" w:eastAsia="Calibri" w:hAnsi="Calibri"/>
+                      <w:color w:val="1155cc"/>
+                      <w:sz w:val="20"/>
+                      <w:szCs w:val="20"/>
+                      <w:u w:val="single"/>
+                      <w:rtl w:val="0"/>
+                    </w:rPr>
+                    <w:t xml:space="preserve">jaandrade24@espe.edu.ec</w:t>
+                  </w:r>
+                </w:hyperlink>
+                <w:r>
+                  <w:rPr>
+                    <w:rtl w:val="0"/>
+                  </w:rPr>
+                </w:r>
+              </w:p>
+            </w:tc>
+            <w:tc>
+              <w:tcPr>
+                <w:shd w:fill="auto" w:val="clear"/>
+                <w:tcMar>
+                  <w:top w:w="100.0" w:type="dxa"/>
+                  <w:left w:w="100.0" w:type="dxa"/>
+                  <w:bottom w:w="100.0" w:type="dxa"/>
+                  <w:right w:w="100.0" w:type="dxa"/>
+                </w:tcMar>
+                <w:vAlign w:val="top"/>
+              </w:tcPr>
+              <w:p>
+                <w:pPr>
+                  <w:keepNext w:val="1"/>
+                  <w:keepLines w:val="1"/>
+                  <w:widowControl w:val="1"/>
+                  <w:pBdr>
+                    <w:top w:color="auto" w:space="0" w:sz="0" w:val="none"/>
+                    <w:left w:color="auto" w:space="0" w:sz="0" w:val="none"/>
+                    <w:bottom w:color="auto" w:space="0" w:sz="0" w:val="none"/>
+                    <w:right w:color="auto" w:space="0" w:sz="0" w:val="none"/>
+                    <w:between w:color="auto" w:space="0" w:sz="0" w:val="none"/>
+                  </w:pBdr>
+                  <w:shd w:fill="ffffff" w:val="clear"/>
+                  <w:spacing w:line="360" w:lineRule="auto"/>
+                  <w:ind w:left="0" w:firstLine="0"/>
+                  <w:rPr>
+                    <w:sz w:val="20"/>
+                    <w:szCs w:val="20"/>
+                  </w:rPr>
+                </w:pPr>
+                <w:hyperlink r:id="rId12">
+                  <w:r>
+                    <w:rPr>
+                      <w:rFonts w:ascii="Calibri" w:cs="Calibri" w:eastAsia="Calibri" w:hAnsi="Calibri"/>
+                      <w:color w:val="1155cc"/>
+                      <w:sz w:val="20"/>
+                      <w:szCs w:val="20"/>
+                      <w:u w:val="single"/>
+                      <w:rtl w:val="0"/>
+                    </w:rPr>
+                    <w:t xml:space="preserve">giastudillo@espe.edu.ec</w:t>
+                  </w:r>
+                </w:hyperlink>
+                <w:r>
+                  <w:rPr>
+                    <w:rtl w:val="0"/>
+                  </w:rPr>
+                </w:r>
+              </w:p>
+            </w:tc>
+            <w:tc>
+              <w:tcPr>
+                <w:shd w:fill="auto" w:val="clear"/>
+                <w:tcMar>
+                  <w:top w:w="100.0" w:type="dxa"/>
+                  <w:left w:w="100.0" w:type="dxa"/>
+                  <w:bottom w:w="100.0" w:type="dxa"/>
+                  <w:right w:w="100.0" w:type="dxa"/>
+                </w:tcMar>
+                <w:vAlign w:val="top"/>
+              </w:tcPr>
+              <w:p>
+                <w:pPr>
+                  <w:keepNext w:val="1"/>
+                  <w:keepLines w:val="1"/>
+                  <w:widowControl w:val="1"/>
+                  <w:pBdr>
+                    <w:top w:color="auto" w:space="0" w:sz="0" w:val="none"/>
+                    <w:left w:color="auto" w:space="0" w:sz="0" w:val="none"/>
+                    <w:bottom w:color="auto" w:space="0" w:sz="0" w:val="none"/>
+                    <w:right w:color="auto" w:space="0" w:sz="0" w:val="none"/>
+                    <w:between w:color="auto" w:space="0" w:sz="0" w:val="none"/>
+                  </w:pBdr>
+                  <w:shd w:fill="ffffff" w:val="clear"/>
+                  <w:spacing w:line="360" w:lineRule="auto"/>
+                  <w:rPr>
+                    <w:sz w:val="20"/>
+                    <w:szCs w:val="20"/>
+                  </w:rPr>
+                </w:pPr>
+                <w:hyperlink r:id="rId13">
+                  <w:r>
+                    <w:rPr>
+                      <w:rFonts w:ascii="Calibri" w:cs="Calibri" w:eastAsia="Calibri" w:hAnsi="Calibri"/>
+                      <w:color w:val="1155cc"/>
+                      <w:sz w:val="20"/>
+                      <w:szCs w:val="20"/>
+                      <w:u w:val="single"/>
+                      <w:rtl w:val="0"/>
+                    </w:rPr>
+                    <w:t xml:space="preserve">dabonilla15@espe.edu.ec</w:t>
+                  </w:r>
+                </w:hyperlink>
+                <w:r>
+                  <w:rPr>
+                    <w:rtl w:val="0"/>
+                  </w:rPr>
+                </w:r>
+              </w:p>
+            </w:tc>
+            <w:tc>
+              <w:tcPr>
+                <w:shd w:fill="auto" w:val="clear"/>
+                <w:tcMar>
+                  <w:top w:w="100.0" w:type="dxa"/>
+                  <w:left w:w="100.0" w:type="dxa"/>
+                  <w:bottom w:w="100.0" w:type="dxa"/>
+                  <w:right w:w="100.0" w:type="dxa"/>
+                </w:tcMar>
+                <w:vAlign w:val="top"/>
+              </w:tcPr>
+              <w:p>
+                <w:pPr>
+                  <w:keepNext w:val="1"/>
+                  <w:keepLines w:val="1"/>
+                  <w:widowControl w:val="1"/>
+                  <w:pBdr>
+                    <w:top w:color="auto" w:space="0" w:sz="0" w:val="none"/>
+                    <w:left w:color="auto" w:space="0" w:sz="0" w:val="none"/>
+                    <w:bottom w:color="auto" w:space="0" w:sz="0" w:val="none"/>
+                    <w:right w:color="auto" w:space="0" w:sz="0" w:val="none"/>
+                    <w:between w:color="auto" w:space="0" w:sz="0" w:val="none"/>
+                  </w:pBdr>
+                  <w:shd w:fill="ffffff" w:val="clear"/>
+                  <w:spacing w:line="360" w:lineRule="auto"/>
+                  <w:rPr>
+                    <w:sz w:val="20"/>
+                    <w:szCs w:val="20"/>
+                  </w:rPr>
+                </w:pPr>
+                <w:hyperlink r:id="rId14">
+                  <w:r>
+                    <w:rPr>
+                      <w:rFonts w:ascii="Calibri" w:cs="Calibri" w:eastAsia="Calibri" w:hAnsi="Calibri"/>
+                      <w:color w:val="1155cc"/>
+                      <w:sz w:val="20"/>
+                      <w:szCs w:val="20"/>
+                      <w:u w:val="single"/>
+                      <w:rtl w:val="0"/>
+                    </w:rPr>
+                    <w:t xml:space="preserve">tacaizapanta@espe.edu.ec</w:t>
+                  </w:r>
+                </w:hyperlink>
+                <w:r>
+                  <w:rPr>
+                    <w:rtl w:val="0"/>
+                  </w:rPr>
+                </w:r>
+              </w:p>
+            </w:tc>
+          </w:tr>
+          <w:tr>
+            <w:trPr>
+              <w:cantSplit w:val="0"/>
+              <w:tblHeader w:val="0"/>
+            </w:trPr>
+            <w:tc>
+              <w:tcPr>
+                <w:shd w:fill="auto" w:val="clear"/>
+                <w:tcMar>
+                  <w:top w:w="100.0" w:type="dxa"/>
+                  <w:left w:w="100.0" w:type="dxa"/>
+                  <w:bottom w:w="100.0" w:type="dxa"/>
+                  <w:right w:w="100.0" w:type="dxa"/>
+                </w:tcMar>
+                <w:vAlign w:val="top"/>
+              </w:tcPr>
+              <w:p>
+                <w:pPr>
+                  <w:keepNext w:val="0"/>
+                  <w:keepLines w:val="0"/>
+                  <w:pageBreakBefore w:val="0"/>
+                  <w:widowControl w:val="0"/>
+                  <w:pBdr>
+                    <w:top w:space="0" w:sz="0" w:val="nil"/>
+                    <w:left w:space="0" w:sz="0" w:val="nil"/>
+                    <w:bottom w:space="0" w:sz="0" w:val="nil"/>
+                    <w:right w:space="0" w:sz="0" w:val="nil"/>
+                    <w:between w:space="0" w:sz="0" w:val="nil"/>
+                  </w:pBdr>
+                  <w:shd w:fill="auto" w:val="clear"/>
+                  <w:spacing w:after="0" w:before="0" w:line="240" w:lineRule="auto"/>
+                  <w:ind w:left="0" w:right="0" w:firstLine="0"/>
+                  <w:jc w:val="left"/>
+                  <w:rPr>
+                    <w:sz w:val="20"/>
+                    <w:szCs w:val="20"/>
+                  </w:rPr>
+                </w:pPr>
+                <w:r>
+                  <w:rPr>
+                    <w:sz w:val="20"/>
+                    <w:szCs w:val="20"/>
+                    <w:rtl w:val="0"/>
+                  </w:rPr>
+                  <w:t xml:space="preserve">Position:</w:t>
+                </w:r>
+              </w:p>
+            </w:tc>
+            <w:tc>
+              <w:tcPr>
+                <w:shd w:fill="auto" w:val="clear"/>
+                <w:tcMar>
+                  <w:top w:w="100.0" w:type="dxa"/>
+                  <w:left w:w="100.0" w:type="dxa"/>
+                  <w:bottom w:w="100.0" w:type="dxa"/>
+                  <w:right w:w="100.0" w:type="dxa"/>
+                </w:tcMar>
+                <w:vAlign w:val="top"/>
+              </w:tcPr>
+              <w:p>
+                <w:pPr>
+                  <w:keepNext w:val="0"/>
+                  <w:keepLines w:val="0"/>
+                  <w:pageBreakBefore w:val="0"/>
+                  <w:widowControl w:val="0"/>
+                  <w:pBdr>
+                    <w:top w:space="0" w:sz="0" w:val="nil"/>
+                    <w:left w:space="0" w:sz="0" w:val="nil"/>
+                    <w:bottom w:space="0" w:sz="0" w:val="nil"/>
+                    <w:right w:space="0" w:sz="0" w:val="nil"/>
+                    <w:between w:space="0" w:sz="0" w:val="nil"/>
+                  </w:pBdr>
+                  <w:shd w:fill="auto" w:val="clear"/>
+                  <w:spacing w:after="0" w:before="0" w:line="240" w:lineRule="auto"/>
+                  <w:ind w:left="0" w:right="0" w:firstLine="0"/>
+                  <w:jc w:val="left"/>
+                  <w:rPr/>
+                </w:pPr>
+                <w:r>
+                  <w:rPr>
+                    <w:rtl w:val="0"/>
+                  </w:rPr>
+                  <w:t xml:space="preserve">Leader / Programmer</w:t>
+                </w:r>
+              </w:p>
+            </w:tc>
+            <w:tc>
+              <w:tcPr>
+                <w:shd w:fill="auto" w:val="clear"/>
+                <w:tcMar>
+                  <w:top w:w="100.0" w:type="dxa"/>
+                  <w:left w:w="100.0" w:type="dxa"/>
+                  <w:bottom w:w="100.0" w:type="dxa"/>
+                  <w:right w:w="100.0" w:type="dxa"/>
+                </w:tcMar>
+                <w:vAlign w:val="top"/>
+              </w:tcPr>
+              <w:p>
+                <w:pPr>
+                  <w:rPr/>
+                </w:pPr>
+                <w:r>
+                  <w:rPr>
+                    <w:rtl w:val="0"/>
+                  </w:rPr>
+                  <w:t xml:space="preserve">Programmer</w:t>
+                </w:r>
+              </w:p>
+            </w:tc>
+            <w:tc>
+              <w:tcPr>
+                <w:shd w:fill="auto" w:val="clear"/>
+                <w:tcMar>
+                  <w:top w:w="100.0" w:type="dxa"/>
+                  <w:left w:w="100.0" w:type="dxa"/>
+                  <w:bottom w:w="100.0" w:type="dxa"/>
+                  <w:right w:w="100.0" w:type="dxa"/>
+                </w:tcMar>
+                <w:vAlign w:val="top"/>
+              </w:tcPr>
+              <w:p>
+                <w:pPr>
+                  <w:rPr/>
+                </w:pPr>
+                <w:r>
+                  <w:rPr>
+                    <w:rtl w:val="0"/>
+                  </w:rPr>
+                  <w:t xml:space="preserve">Programmer</w:t>
+                </w:r>
+              </w:p>
+            </w:tc>
+            <w:tc>
+              <w:tcPr>
+                <w:shd w:fill="auto" w:val="clear"/>
+                <w:tcMar>
+                  <w:top w:w="100.0" w:type="dxa"/>
+                  <w:left w:w="100.0" w:type="dxa"/>
+                  <w:bottom w:w="100.0" w:type="dxa"/>
+                  <w:right w:w="100.0" w:type="dxa"/>
+                </w:tcMar>
+                <w:vAlign w:val="top"/>
+              </w:tcPr>
+              <w:p>
+                <w:pPr>
+                  <w:rPr/>
+                </w:pPr>
+                <w:r>
+                  <w:rPr>
+                    <w:rtl w:val="0"/>
+                  </w:rPr>
+                  <w:t xml:space="preserve">Programmer</w:t>
+                </w:r>
+              </w:p>
+            </w:tc>
+          </w:tr>
+        </w:tbl>
+      </w:sdtContent>
+    </w:sdt>
+    <w:p>
+      <w:pPr>
+        <w:tabs>
+          <w:tab w:val="left" w:leader="none" w:pos="711"/>
+        </w:tabs>
+        <w:ind w:left="713" w:firstLine="0"/>
+        <w:rPr/>
+      </w:pPr>
+      <w:r>
+        <w:rPr>
+          <w:rtl w:val="0"/>
+        </w:rPr>
+      </w:r>
+    </w:p>
+    <w:p>
+      <w:pPr>
+        <w:pStyle w:val="Heading2"/>
+        <w:numPr>
+          <w:ilvl w:val="1"/>
+          <w:numId w:val="9"/>
+        </w:numPr>
+        <w:tabs>
+          <w:tab w:val="left" w:leader="none" w:pos="711"/>
+        </w:tabs>
+        <w:spacing w:after="0" w:before="0" w:line="360" w:lineRule="auto"/>
+        <w:ind w:left="1431" w:hanging="495"/>
+        <w:rPr>
+          <w:sz w:val="24"/>
+          <w:szCs w:val="24"/>
+        </w:rPr>
+      </w:pPr>
+      <w:bookmarkStart w:colFirst="0" w:colLast="0" w:name="_heading=h.bqwfzjrbykpf" w:id="10"/>
       <w:bookmarkEnd w:id="10"/>
       <w:r>
         <w:rPr>
@@ -4451,29 +5126,68 @@
           <w:szCs w:val="24"/>
           <w:rtl w:val="0"/>
         </w:rPr>
-        <w:t xml:space="preserve">References</w:t>
-      </w:r>
-    </w:p>
-    <w:p>
-      <w:pPr>
+        <w:t xml:space="preserve">Product Scope</w:t>
+      </w:r>
+    </w:p>
+    <w:p>
+      <w:pPr>
+        <w:keepNext w:val="0"/>
+        <w:keepLines w:val="0"/>
+        <w:pageBreakBefore w:val="0"/>
+        <w:widowControl w:val="0"/>
+        <w:pBdr>
+          <w:top w:space="0" w:sz="0" w:val="nil"/>
+          <w:left w:space="0" w:sz="0" w:val="nil"/>
+          <w:bottom w:space="0" w:sz="0" w:val="nil"/>
+          <w:right w:space="0" w:sz="0" w:val="nil"/>
+          <w:between w:space="0" w:sz="0" w:val="nil"/>
+        </w:pBdr>
+        <w:shd w:fill="auto" w:val="clear"/>
         <w:spacing w:after="0" w:before="0" w:line="360" w:lineRule="auto"/>
         <w:ind w:left="1656" w:right="699" w:firstLine="0"/>
-        <w:rPr>
-          <w:rFonts w:ascii="Times New Roman" w:cs="Times New Roman" w:eastAsia="Times New Roman" w:hAnsi="Times New Roman"/>
-          <w:i w:val="1"/>
-          <w:sz w:val="24"/>
-          <w:szCs w:val="24"/>
-        </w:rPr>
-      </w:pPr>
-      <w:r>
-        <w:rPr>
-          <w:rFonts w:ascii="Times New Roman" w:cs="Times New Roman" w:eastAsia="Times New Roman" w:hAnsi="Times New Roman"/>
-          <w:i w:val="1"/>
-          <w:sz w:val="24"/>
-          <w:szCs w:val="24"/>
-          <w:rtl w:val="0"/>
-        </w:rPr>
-        <w:t xml:space="preserve">IEEE 830-1998 – Software Requirements Specification</w:t>
+        <w:jc w:val="left"/>
+        <w:rPr>
+          <w:rFonts w:ascii="Times New Roman" w:cs="Times New Roman" w:eastAsia="Times New Roman" w:hAnsi="Times New Roman"/>
+          <w:sz w:val="24"/>
+          <w:szCs w:val="24"/>
+        </w:rPr>
+      </w:pPr>
+      <w:r>
+        <w:rPr>
+          <w:rFonts w:ascii="Times New Roman" w:cs="Times New Roman" w:eastAsia="Times New Roman" w:hAnsi="Times New Roman"/>
+          <w:sz w:val="24"/>
+          <w:szCs w:val="24"/>
+          <w:rtl w:val="0"/>
+        </w:rPr>
+        <w:t xml:space="preserve">The software will allow the educational staff of the "Mamá Cigüeña" Child Development Center, create, modify, and consult their schedules of activities. It will improve planning, avoid time conflicts, and enhance internal organization. It supports institutional goals related to academic control and efficiency.</w:t>
+      </w:r>
+    </w:p>
+    <w:p>
+      <w:pPr>
+        <w:pStyle w:val="Heading2"/>
+        <w:numPr>
+          <w:ilvl w:val="1"/>
+          <w:numId w:val="9"/>
+        </w:numPr>
+        <w:tabs>
+          <w:tab w:val="left" w:leader="none" w:pos="711"/>
+        </w:tabs>
+        <w:spacing w:after="0" w:before="0" w:line="360" w:lineRule="auto"/>
+        <w:ind w:left="1431" w:hanging="495"/>
+        <w:rPr>
+          <w:sz w:val="24"/>
+          <w:szCs w:val="24"/>
+        </w:rPr>
+      </w:pPr>
+      <w:bookmarkStart w:colFirst="0" w:colLast="0" w:name="_heading=h.r6m642yq3xct" w:id="11"/>
+      <w:bookmarkEnd w:id="11"/>
+      <w:r>
+        <w:rPr>
+          <w:sz w:val="24"/>
+          <w:szCs w:val="24"/>
+          <w:rtl w:val="0"/>
+        </w:rPr>
+        <w:t xml:space="preserve">References</w:t>
       </w:r>
     </w:p>
     <w:p>
@@ -4495,9 +5209,31 @@
           <w:szCs w:val="24"/>
           <w:rtl w:val="0"/>
         </w:rPr>
+        <w:t xml:space="preserve">IEEE 830-1998 – Software Requirements Specification</w:t>
+      </w:r>
+    </w:p>
+    <w:p>
+      <w:pPr>
+        <w:spacing w:after="0" w:before="0" w:line="360" w:lineRule="auto"/>
+        <w:ind w:left="1656" w:right="699" w:firstLine="0"/>
+        <w:rPr>
+          <w:rFonts w:ascii="Times New Roman" w:cs="Times New Roman" w:eastAsia="Times New Roman" w:hAnsi="Times New Roman"/>
+          <w:i w:val="1"/>
+          <w:sz w:val="24"/>
+          <w:szCs w:val="24"/>
+        </w:rPr>
+      </w:pPr>
+      <w:r>
+        <w:rPr>
+          <w:rFonts w:ascii="Times New Roman" w:cs="Times New Roman" w:eastAsia="Times New Roman" w:hAnsi="Times New Roman"/>
+          <w:i w:val="1"/>
+          <w:sz w:val="24"/>
+          <w:szCs w:val="24"/>
+          <w:rtl w:val="0"/>
+        </w:rPr>
         <w:t xml:space="preserve">User Interface Style Guide (</w:t>
       </w:r>
-      <w:hyperlink r:id="rId11">
+      <w:hyperlink r:id="rId15">
         <w:r>
           <w:rPr>
             <w:rFonts w:ascii="Times New Roman" w:cs="Times New Roman" w:eastAsia="Times New Roman" w:hAnsi="Times New Roman"/>
@@ -4568,7 +5304,7 @@
           <w:szCs w:val="24"/>
         </w:rPr>
         <w:sectPr>
-          <w:headerReference r:id="rId12" w:type="default"/>
+          <w:headerReference r:id="rId16" w:type="default"/>
           <w:type w:val="nextPage"/>
           <w:pgSz w:h="16838" w:w="11906" w:orient="portrait"/>
           <w:pgMar w:bottom="1417.3228346456694" w:top="1417.3228346456694" w:left="1417.3228346456694" w:right="1417.3228346456694" w:header="734" w:footer="0"/>
@@ -4597,8 +5333,8 @@
           <w:szCs w:val="24"/>
         </w:rPr>
       </w:pPr>
-      <w:bookmarkStart w:colFirst="0" w:colLast="0" w:name="_heading=h.ccy8zpnenlib" w:id="11"/>
-      <w:bookmarkEnd w:id="11"/>
+      <w:bookmarkStart w:colFirst="0" w:colLast="0" w:name="_heading=h.ccy8zpnenlib" w:id="12"/>
+      <w:bookmarkEnd w:id="12"/>
       <w:r>
         <w:rPr>
           <w:sz w:val="24"/>
@@ -4630,8 +5366,8 @@
           <w:szCs w:val="24"/>
         </w:rPr>
       </w:pPr>
-      <w:bookmarkStart w:colFirst="0" w:colLast="0" w:name="_heading=h.pqhipf5le28j" w:id="12"/>
-      <w:bookmarkEnd w:id="12"/>
+      <w:bookmarkStart w:colFirst="0" w:colLast="0" w:name="_heading=h.pqhipf5le28j" w:id="13"/>
+      <w:bookmarkEnd w:id="13"/>
       <w:r>
         <w:rPr>
           <w:sz w:val="24"/>
@@ -4676,434 +5412,6 @@
     </w:p>
     <w:p>
       <w:pPr>
-        <w:pStyle w:val="Heading2"/>
-        <w:numPr>
-          <w:ilvl w:val="1"/>
-          <w:numId w:val="9"/>
-        </w:numPr>
-        <w:tabs>
-          <w:tab w:val="left" w:leader="none" w:pos="711"/>
-        </w:tabs>
-        <w:spacing w:after="0" w:before="0" w:line="360" w:lineRule="auto"/>
-        <w:ind w:left="1431" w:hanging="495"/>
-        <w:rPr>
-          <w:sz w:val="24"/>
-          <w:szCs w:val="24"/>
-        </w:rPr>
-      </w:pPr>
-      <w:bookmarkStart w:colFirst="0" w:colLast="0" w:name="_heading=h.u4lmcln3ijuj" w:id="13"/>
-      <w:bookmarkEnd w:id="13"/>
-      <w:r>
-        <w:rPr>
-          <w:sz w:val="24"/>
-          <w:szCs w:val="24"/>
-          <w:rtl w:val="0"/>
-        </w:rPr>
-        <w:t xml:space="preserve">Product Functions</w:t>
-      </w:r>
-    </w:p>
-    <w:p>
-      <w:pPr>
-        <w:spacing w:after="0" w:before="0" w:line="360" w:lineRule="auto"/>
-        <w:ind w:left="1656" w:right="588" w:firstLine="0"/>
-        <w:rPr>
-          <w:rFonts w:ascii="Times New Roman" w:cs="Times New Roman" w:eastAsia="Times New Roman" w:hAnsi="Times New Roman"/>
-          <w:sz w:val="24"/>
-          <w:szCs w:val="24"/>
-        </w:rPr>
-      </w:pPr>
-      <w:r>
-        <w:rPr>
-          <w:rFonts w:ascii="Times New Roman" w:cs="Times New Roman" w:eastAsia="Times New Roman" w:hAnsi="Times New Roman"/>
-          <w:sz w:val="24"/>
-          <w:szCs w:val="24"/>
-          <w:rtl w:val="0"/>
-        </w:rPr>
-        <w:t xml:space="preserve">The main functions of the system include:</w:t>
-      </w:r>
-    </w:p>
-    <w:p>
-      <w:pPr>
-        <w:numPr>
-          <w:ilvl w:val="0"/>
-          <w:numId w:val="4"/>
-        </w:numPr>
-        <w:spacing w:after="0" w:before="0" w:line="360" w:lineRule="auto"/>
-        <w:ind w:left="2160" w:right="588" w:hanging="360"/>
-        <w:rPr>
-          <w:rFonts w:ascii="Times New Roman" w:cs="Times New Roman" w:eastAsia="Times New Roman" w:hAnsi="Times New Roman"/>
-          <w:sz w:val="24"/>
-          <w:szCs w:val="24"/>
-        </w:rPr>
-      </w:pPr>
-      <w:r>
-        <w:rPr>
-          <w:rFonts w:ascii="Times New Roman" w:cs="Times New Roman" w:eastAsia="Times New Roman" w:hAnsi="Times New Roman"/>
-          <w:sz w:val="24"/>
-          <w:szCs w:val="24"/>
-          <w:rtl w:val="0"/>
-        </w:rPr>
-        <w:t xml:space="preserve">Authentication: Log in to the system with credentials.</w:t>
-      </w:r>
-    </w:p>
-    <w:p>
-      <w:pPr>
-        <w:numPr>
-          <w:ilvl w:val="0"/>
-          <w:numId w:val="4"/>
-        </w:numPr>
-        <w:spacing w:after="0" w:before="0" w:line="360" w:lineRule="auto"/>
-        <w:ind w:left="2160" w:right="588" w:hanging="360"/>
-        <w:rPr>
-          <w:rFonts w:ascii="Times New Roman" w:cs="Times New Roman" w:eastAsia="Times New Roman" w:hAnsi="Times New Roman"/>
-          <w:sz w:val="24"/>
-          <w:szCs w:val="24"/>
-        </w:rPr>
-      </w:pPr>
-      <w:r>
-        <w:rPr>
-          <w:rFonts w:ascii="Times New Roman" w:cs="Times New Roman" w:eastAsia="Times New Roman" w:hAnsi="Times New Roman"/>
-          <w:sz w:val="24"/>
-          <w:szCs w:val="24"/>
-          <w:rtl w:val="0"/>
-        </w:rPr>
-        <w:t xml:space="preserve">Teacher Management (for Principals): Search for and manage teacher information.</w:t>
-      </w:r>
-    </w:p>
-    <w:p>
-      <w:pPr>
-        <w:numPr>
-          <w:ilvl w:val="0"/>
-          <w:numId w:val="4"/>
-        </w:numPr>
-        <w:spacing w:after="0" w:before="0" w:line="360" w:lineRule="auto"/>
-        <w:ind w:left="2160" w:right="588" w:hanging="360"/>
-        <w:rPr>
-          <w:rFonts w:ascii="Times New Roman" w:cs="Times New Roman" w:eastAsia="Times New Roman" w:hAnsi="Times New Roman"/>
-          <w:sz w:val="24"/>
-          <w:szCs w:val="24"/>
-        </w:rPr>
-      </w:pPr>
-      <w:r>
-        <w:rPr>
-          <w:rFonts w:ascii="Times New Roman" w:cs="Times New Roman" w:eastAsia="Times New Roman" w:hAnsi="Times New Roman"/>
-          <w:sz w:val="24"/>
-          <w:szCs w:val="24"/>
-          <w:rtl w:val="0"/>
-        </w:rPr>
-        <w:t xml:space="preserve">Weekly Planning (for Teachers): Create, update, and modify specific days of their weekly plans.</w:t>
-      </w:r>
-    </w:p>
-    <w:p>
-      <w:pPr>
-        <w:numPr>
-          <w:ilvl w:val="0"/>
-          <w:numId w:val="4"/>
-        </w:numPr>
-        <w:spacing w:after="0" w:before="0" w:line="360" w:lineRule="auto"/>
-        <w:ind w:left="2160" w:right="588" w:hanging="360"/>
-        <w:rPr>
-          <w:rFonts w:ascii="Times New Roman" w:cs="Times New Roman" w:eastAsia="Times New Roman" w:hAnsi="Times New Roman"/>
-          <w:sz w:val="24"/>
-          <w:szCs w:val="24"/>
-        </w:rPr>
-      </w:pPr>
-      <w:r>
-        <w:rPr>
-          <w:rFonts w:ascii="Times New Roman" w:cs="Times New Roman" w:eastAsia="Times New Roman" w:hAnsi="Times New Roman"/>
-          <w:sz w:val="24"/>
-          <w:szCs w:val="24"/>
-          <w:rtl w:val="0"/>
-        </w:rPr>
-        <w:t xml:space="preserve">Educational Content Management (for Teachers): Add or update skills, strategies, materials, evaluation criteria, scope, integrating elements, and general academic information.</w:t>
-      </w:r>
-    </w:p>
-    <w:p>
-      <w:pPr>
-        <w:spacing w:after="0" w:before="0" w:line="360" w:lineRule="auto"/>
-        <w:ind w:left="1656" w:right="588" w:firstLine="0"/>
-        <w:rPr>
-          <w:rFonts w:ascii="Times New Roman" w:cs="Times New Roman" w:eastAsia="Times New Roman" w:hAnsi="Times New Roman"/>
-          <w:sz w:val="24"/>
-          <w:szCs w:val="24"/>
-        </w:rPr>
-      </w:pPr>
-      <w:r>
-        <w:rPr>
-          <w:rFonts w:ascii="Times New Roman" w:cs="Times New Roman" w:eastAsia="Times New Roman" w:hAnsi="Times New Roman"/>
-          <w:sz w:val="24"/>
-          <w:szCs w:val="24"/>
-          <w:rtl w:val="0"/>
-        </w:rPr>
-        <w:t xml:space="preserve">These functions are executed by different user types using controllers such as PrincipalController and TeacherController.</w:t>
-      </w:r>
-    </w:p>
-    <w:p>
-      <w:pPr>
-        <w:spacing w:after="0" w:before="0" w:line="360" w:lineRule="auto"/>
-        <w:ind w:left="1656" w:right="588" w:firstLine="0"/>
-        <w:rPr>
-          <w:rFonts w:ascii="Times New Roman" w:cs="Times New Roman" w:eastAsia="Times New Roman" w:hAnsi="Times New Roman"/>
-          <w:sz w:val="24"/>
-          <w:szCs w:val="24"/>
-        </w:rPr>
-      </w:pPr>
-      <w:r>
-        <w:rPr>
-          <w:rtl w:val="0"/>
-        </w:rPr>
-      </w:r>
-    </w:p>
-    <w:p>
-      <w:pPr>
-        <w:pStyle w:val="Heading2"/>
-        <w:numPr>
-          <w:ilvl w:val="1"/>
-          <w:numId w:val="9"/>
-        </w:numPr>
-        <w:tabs>
-          <w:tab w:val="left" w:leader="none" w:pos="711"/>
-        </w:tabs>
-        <w:spacing w:after="0" w:before="0" w:line="360" w:lineRule="auto"/>
-        <w:ind w:left="1431" w:hanging="495"/>
-        <w:rPr>
-          <w:sz w:val="24"/>
-          <w:szCs w:val="24"/>
-        </w:rPr>
-      </w:pPr>
-      <w:bookmarkStart w:colFirst="0" w:colLast="0" w:name="_heading=h.yihojqq2ifyd" w:id="14"/>
-      <w:bookmarkEnd w:id="14"/>
-      <w:r>
-        <w:rPr>
-          <w:sz w:val="24"/>
-          <w:szCs w:val="24"/>
-          <w:rtl w:val="0"/>
-        </w:rPr>
-        <w:t xml:space="preserve">User Classes and Characteristics</w:t>
-      </w:r>
-      <w:r>
-        <w:rPr>
-          <w:rtl w:val="0"/>
-        </w:rPr>
-      </w:r>
-    </w:p>
-    <w:p>
-      <w:pPr>
-        <w:numPr>
-          <w:ilvl w:val="0"/>
-          <w:numId w:val="12"/>
-        </w:numPr>
-        <w:spacing w:after="0" w:before="0" w:line="360" w:lineRule="auto"/>
-        <w:ind w:left="2160" w:hanging="360"/>
-        <w:rPr>
-          <w:sz w:val="24"/>
-          <w:szCs w:val="24"/>
-        </w:rPr>
-      </w:pPr>
-      <w:r>
-        <w:rPr>
-          <w:rFonts w:ascii="Times New Roman" w:cs="Times New Roman" w:eastAsia="Times New Roman" w:hAnsi="Times New Roman"/>
-          <w:b w:val="1"/>
-          <w:sz w:val="24"/>
-          <w:szCs w:val="24"/>
-          <w:rtl w:val="0"/>
-        </w:rPr>
-        <w:t xml:space="preserve">Principal</w:t>
-      </w:r>
-      <w:r>
-        <w:rPr>
-          <w:rFonts w:ascii="Times New Roman" w:cs="Times New Roman" w:eastAsia="Times New Roman" w:hAnsi="Times New Roman"/>
-          <w:sz w:val="24"/>
-          <w:szCs w:val="24"/>
-          <w:rtl w:val="0"/>
-        </w:rPr>
-        <w:t xml:space="preserve">: Has the highest privileges. They can view all academic plans, search for teacher information, and monitor the overall academic structure. Expected to have intermediate to advanced technical knowledge.</w:t>
-      </w:r>
-    </w:p>
-    <w:p>
-      <w:pPr>
-        <w:numPr>
-          <w:ilvl w:val="0"/>
-          <w:numId w:val="12"/>
-        </w:numPr>
-        <w:spacing w:after="0" w:before="0" w:line="360" w:lineRule="auto"/>
-        <w:ind w:left="2160" w:hanging="360"/>
-        <w:rPr>
-          <w:sz w:val="24"/>
-          <w:szCs w:val="24"/>
-        </w:rPr>
-      </w:pPr>
-      <w:r>
-        <w:rPr>
-          <w:rFonts w:ascii="Times New Roman" w:cs="Times New Roman" w:eastAsia="Times New Roman" w:hAnsi="Times New Roman"/>
-          <w:b w:val="1"/>
-          <w:sz w:val="24"/>
-          <w:szCs w:val="24"/>
-          <w:rtl w:val="0"/>
-        </w:rPr>
-        <w:t xml:space="preserve">Teacher</w:t>
-      </w:r>
-      <w:r>
-        <w:rPr>
-          <w:rFonts w:ascii="Times New Roman" w:cs="Times New Roman" w:eastAsia="Times New Roman" w:hAnsi="Times New Roman"/>
-          <w:sz w:val="24"/>
-          <w:szCs w:val="24"/>
-          <w:rtl w:val="0"/>
-        </w:rPr>
-        <w:t xml:space="preserve">: Responsible for entering and managing their own educational content, weekly plans, and curriculum elements. Typically has basic to intermediate technical knowledge and uses the system frequently.</w:t>
-      </w:r>
-    </w:p>
-    <w:p>
-      <w:pPr>
-        <w:numPr>
-          <w:ilvl w:val="0"/>
-          <w:numId w:val="12"/>
-        </w:numPr>
-        <w:spacing w:after="0" w:before="0" w:line="360" w:lineRule="auto"/>
-        <w:ind w:left="2160" w:hanging="360"/>
-        <w:rPr>
-          <w:sz w:val="24"/>
-          <w:szCs w:val="24"/>
-        </w:rPr>
-      </w:pPr>
-      <w:r>
-        <w:rPr>
-          <w:rFonts w:ascii="Times New Roman" w:cs="Times New Roman" w:eastAsia="Times New Roman" w:hAnsi="Times New Roman"/>
-          <w:b w:val="1"/>
-          <w:sz w:val="24"/>
-          <w:szCs w:val="24"/>
-          <w:rtl w:val="0"/>
-        </w:rPr>
-        <w:t xml:space="preserve">User (Superclass)</w:t>
-      </w:r>
-      <w:r>
-        <w:rPr>
-          <w:rFonts w:ascii="Times New Roman" w:cs="Times New Roman" w:eastAsia="Times New Roman" w:hAnsi="Times New Roman"/>
-          <w:sz w:val="24"/>
-          <w:szCs w:val="24"/>
-          <w:rtl w:val="0"/>
-        </w:rPr>
-        <w:t xml:space="preserve">: A generic role used internally in the system’s model to define shared features between teachers and principals.</w:t>
-      </w:r>
-    </w:p>
-    <w:p>
-      <w:pPr>
-        <w:spacing w:after="0" w:before="0" w:line="360" w:lineRule="auto"/>
-        <w:ind w:left="1440" w:firstLine="0"/>
-        <w:rPr>
-          <w:rFonts w:ascii="Times New Roman" w:cs="Times New Roman" w:eastAsia="Times New Roman" w:hAnsi="Times New Roman"/>
-          <w:sz w:val="24"/>
-          <w:szCs w:val="24"/>
-        </w:rPr>
-      </w:pPr>
-      <w:r>
-        <w:rPr>
-          <w:rFonts w:ascii="Times New Roman" w:cs="Times New Roman" w:eastAsia="Times New Roman" w:hAnsi="Times New Roman"/>
-          <w:sz w:val="24"/>
-          <w:szCs w:val="24"/>
-          <w:rtl w:val="0"/>
-        </w:rPr>
-        <w:t xml:space="preserve">These users interact through a menu-driven GUI managed by the</w:t>
-      </w:r>
-      <w:r>
-        <w:rPr>
-          <w:rFonts w:ascii="Times New Roman" w:cs="Times New Roman" w:eastAsia="Times New Roman" w:hAnsi="Times New Roman"/>
-          <w:sz w:val="24"/>
-          <w:szCs w:val="24"/>
-          <w:rtl w:val="0"/>
-        </w:rPr>
-        <w:t xml:space="preserve"> </w:t>
-      </w:r>
-      <w:r>
-        <w:rPr>
-          <w:rFonts w:ascii="Times New Roman" w:cs="Times New Roman" w:eastAsia="Times New Roman" w:hAnsi="Times New Roman"/>
-          <w:sz w:val="24"/>
-          <w:szCs w:val="24"/>
-          <w:rtl w:val="0"/>
-        </w:rPr>
-        <w:t xml:space="preserve">EduPlanSystem</w:t>
-      </w:r>
-      <w:r>
-        <w:rPr>
-          <w:rFonts w:ascii="Times New Roman" w:cs="Times New Roman" w:eastAsia="Times New Roman" w:hAnsi="Times New Roman"/>
-          <w:sz w:val="24"/>
-          <w:szCs w:val="24"/>
-          <w:rtl w:val="0"/>
-        </w:rPr>
-        <w:t xml:space="preserve"> </w:t>
-      </w:r>
-      <w:r>
-        <w:rPr>
-          <w:rFonts w:ascii="Times New Roman" w:cs="Times New Roman" w:eastAsia="Times New Roman" w:hAnsi="Times New Roman"/>
-          <w:sz w:val="24"/>
-          <w:szCs w:val="24"/>
-          <w:rtl w:val="0"/>
-        </w:rPr>
-        <w:t xml:space="preserve">class.</w:t>
-      </w:r>
-    </w:p>
-    <w:p>
-      <w:pPr>
-        <w:spacing w:after="0" w:before="0" w:line="360" w:lineRule="auto"/>
-        <w:ind w:left="1440" w:firstLine="0"/>
-        <w:rPr>
-          <w:rFonts w:ascii="Times New Roman" w:cs="Times New Roman" w:eastAsia="Times New Roman" w:hAnsi="Times New Roman"/>
-          <w:sz w:val="24"/>
-          <w:szCs w:val="24"/>
-        </w:rPr>
-      </w:pPr>
-      <w:r>
-        <w:rPr>
-          <w:rtl w:val="0"/>
-        </w:rPr>
-      </w:r>
-    </w:p>
-    <w:p>
-      <w:pPr>
-        <w:spacing w:after="0" w:before="0" w:line="360" w:lineRule="auto"/>
-        <w:ind w:left="1440" w:firstLine="0"/>
-        <w:rPr>
-          <w:rFonts w:ascii="Times New Roman" w:cs="Times New Roman" w:eastAsia="Times New Roman" w:hAnsi="Times New Roman"/>
-          <w:sz w:val="24"/>
-          <w:szCs w:val="24"/>
-        </w:rPr>
-      </w:pPr>
-      <w:r>
-        <w:rPr>
-          <w:rtl w:val="0"/>
-        </w:rPr>
-      </w:r>
-    </w:p>
-    <w:p>
-      <w:pPr>
-        <w:pStyle w:val="Heading2"/>
-        <w:numPr>
-          <w:ilvl w:val="1"/>
-          <w:numId w:val="9"/>
-        </w:numPr>
-        <w:tabs>
-          <w:tab w:val="left" w:leader="none" w:pos="711"/>
-        </w:tabs>
-        <w:spacing w:after="0" w:before="0" w:line="360" w:lineRule="auto"/>
-        <w:ind w:left="1431" w:hanging="495"/>
-        <w:rPr>
-          <w:sz w:val="24"/>
-          <w:szCs w:val="24"/>
-        </w:rPr>
-      </w:pPr>
-      <w:bookmarkStart w:colFirst="0" w:colLast="0" w:name="_heading=h.1or8jn7j6e7f" w:id="15"/>
-      <w:bookmarkEnd w:id="15"/>
-      <w:r>
-        <w:rPr>
-          <w:sz w:val="24"/>
-          <w:szCs w:val="24"/>
-          <w:rtl w:val="0"/>
-        </w:rPr>
-        <w:t xml:space="preserve">Operating Environment</w:t>
-      </w:r>
-    </w:p>
-    <w:p>
-      <w:pPr>
         <w:keepNext w:val="0"/>
         <w:keepLines w:val="0"/>
         <w:pageBreakBefore w:val="0"/>
@@ -5127,12 +5435,8 @@
       </w:pPr>
       <w:r>
         <w:rPr>
-          <w:rFonts w:ascii="Times New Roman" w:cs="Times New Roman" w:eastAsia="Times New Roman" w:hAnsi="Times New Roman"/>
-          <w:sz w:val="24"/>
-          <w:szCs w:val="24"/>
-          <w:rtl w:val="0"/>
-        </w:rPr>
-        <w:t xml:space="preserve">The software is designed to run on desktop environments using Java. It can be executed on Windows, macOS, or Linux systems with Java Runtime Environment (JRE) installed.</w:t>
+          <w:rtl w:val="0"/>
+        </w:rPr>
       </w:r>
     </w:p>
     <w:p>
@@ -5152,136 +5456,163 @@
           <w:szCs w:val="24"/>
         </w:rPr>
       </w:pPr>
-      <w:bookmarkStart w:colFirst="0" w:colLast="0" w:name="_heading=h.y4ts5mr5urou" w:id="16"/>
-      <w:bookmarkEnd w:id="16"/>
-      <w:r>
-        <w:rPr>
-          <w:sz w:val="24"/>
-          <w:szCs w:val="24"/>
-          <w:rtl w:val="0"/>
-        </w:rPr>
-        <w:t xml:space="preserve">Design and Implementation Constraints</w:t>
+      <w:bookmarkStart w:colFirst="0" w:colLast="0" w:name="_heading=h.u4lmcln3ijuj" w:id="14"/>
+      <w:bookmarkEnd w:id="14"/>
+      <w:r>
+        <w:rPr>
+          <w:sz w:val="24"/>
+          <w:szCs w:val="24"/>
+          <w:rtl w:val="0"/>
+        </w:rPr>
+        <w:t xml:space="preserve">Product Functions</w:t>
+      </w:r>
+    </w:p>
+    <w:p>
+      <w:pPr>
+        <w:spacing w:after="0" w:before="0" w:line="360" w:lineRule="auto"/>
+        <w:ind w:left="1656" w:right="588" w:firstLine="0"/>
+        <w:rPr>
+          <w:rFonts w:ascii="Times New Roman" w:cs="Times New Roman" w:eastAsia="Times New Roman" w:hAnsi="Times New Roman"/>
+          <w:sz w:val="24"/>
+          <w:szCs w:val="24"/>
+        </w:rPr>
+      </w:pPr>
+      <w:r>
+        <w:rPr>
+          <w:rFonts w:ascii="Times New Roman" w:cs="Times New Roman" w:eastAsia="Times New Roman" w:hAnsi="Times New Roman"/>
+          <w:sz w:val="24"/>
+          <w:szCs w:val="24"/>
+          <w:rtl w:val="0"/>
+        </w:rPr>
+        <w:t xml:space="preserve">The main functions of the system include:</w:t>
       </w:r>
     </w:p>
     <w:p>
       <w:pPr>
         <w:numPr>
           <w:ilvl w:val="0"/>
-          <w:numId w:val="8"/>
+          <w:numId w:val="4"/>
         </w:numPr>
         <w:spacing w:after="0" w:before="0" w:line="360" w:lineRule="auto"/>
-        <w:ind w:left="2160" w:right="699" w:hanging="360"/>
-        <w:rPr>
-          <w:rFonts w:ascii="Times New Roman" w:cs="Times New Roman" w:eastAsia="Times New Roman" w:hAnsi="Times New Roman"/>
-          <w:sz w:val="24"/>
-          <w:szCs w:val="24"/>
-        </w:rPr>
-      </w:pPr>
-      <w:r>
-        <w:rPr>
-          <w:rFonts w:ascii="Times New Roman" w:cs="Times New Roman" w:eastAsia="Times New Roman" w:hAnsi="Times New Roman"/>
-          <w:sz w:val="24"/>
-          <w:szCs w:val="24"/>
-          <w:rtl w:val="0"/>
-        </w:rPr>
-        <w:t xml:space="preserve">The system must be implemented in Java using the MVC (Model-View-Controller) design pattern.</w:t>
+        <w:ind w:left="2160" w:right="588" w:hanging="360"/>
+        <w:rPr>
+          <w:rFonts w:ascii="Times New Roman" w:cs="Times New Roman" w:eastAsia="Times New Roman" w:hAnsi="Times New Roman"/>
+          <w:sz w:val="24"/>
+          <w:szCs w:val="24"/>
+        </w:rPr>
+      </w:pPr>
+      <w:r>
+        <w:rPr>
+          <w:rFonts w:ascii="Times New Roman" w:cs="Times New Roman" w:eastAsia="Times New Roman" w:hAnsi="Times New Roman"/>
+          <w:sz w:val="24"/>
+          <w:szCs w:val="24"/>
+          <w:rtl w:val="0"/>
+        </w:rPr>
+        <w:t xml:space="preserve">Authentication: Log in to the system with credentials.</w:t>
       </w:r>
     </w:p>
     <w:p>
       <w:pPr>
         <w:numPr>
           <w:ilvl w:val="0"/>
-          <w:numId w:val="8"/>
+          <w:numId w:val="4"/>
         </w:numPr>
         <w:spacing w:after="0" w:before="0" w:line="360" w:lineRule="auto"/>
-        <w:ind w:left="2160" w:right="699" w:hanging="360"/>
-        <w:rPr>
-          <w:rFonts w:ascii="Times New Roman" w:cs="Times New Roman" w:eastAsia="Times New Roman" w:hAnsi="Times New Roman"/>
-          <w:sz w:val="24"/>
-          <w:szCs w:val="24"/>
-        </w:rPr>
-      </w:pPr>
-      <w:r>
-        <w:rPr>
-          <w:rFonts w:ascii="Times New Roman" w:cs="Times New Roman" w:eastAsia="Times New Roman" w:hAnsi="Times New Roman"/>
-          <w:sz w:val="24"/>
-          <w:szCs w:val="24"/>
-          <w:rtl w:val="0"/>
-        </w:rPr>
-        <w:t xml:space="preserve">Data persistence is handled using flat text files.</w:t>
+        <w:ind w:left="2160" w:right="588" w:hanging="360"/>
+        <w:rPr>
+          <w:rFonts w:ascii="Times New Roman" w:cs="Times New Roman" w:eastAsia="Times New Roman" w:hAnsi="Times New Roman"/>
+          <w:sz w:val="24"/>
+          <w:szCs w:val="24"/>
+        </w:rPr>
+      </w:pPr>
+      <w:r>
+        <w:rPr>
+          <w:rFonts w:ascii="Times New Roman" w:cs="Times New Roman" w:eastAsia="Times New Roman" w:hAnsi="Times New Roman"/>
+          <w:sz w:val="24"/>
+          <w:szCs w:val="24"/>
+          <w:rtl w:val="0"/>
+        </w:rPr>
+        <w:t xml:space="preserve">Teacher Management (for Principals): Search for and manage teacher information.</w:t>
       </w:r>
     </w:p>
     <w:p>
       <w:pPr>
         <w:numPr>
           <w:ilvl w:val="0"/>
-          <w:numId w:val="8"/>
+          <w:numId w:val="4"/>
         </w:numPr>
         <w:spacing w:after="0" w:before="0" w:line="360" w:lineRule="auto"/>
-        <w:ind w:left="2160" w:right="699" w:hanging="360"/>
-        <w:rPr>
-          <w:rFonts w:ascii="Times New Roman" w:cs="Times New Roman" w:eastAsia="Times New Roman" w:hAnsi="Times New Roman"/>
-          <w:sz w:val="24"/>
-          <w:szCs w:val="24"/>
-        </w:rPr>
-      </w:pPr>
-      <w:r>
-        <w:rPr>
-          <w:rFonts w:ascii="Times New Roman" w:cs="Times New Roman" w:eastAsia="Times New Roman" w:hAnsi="Times New Roman"/>
-          <w:sz w:val="24"/>
-          <w:szCs w:val="24"/>
-          <w:rtl w:val="0"/>
-        </w:rPr>
-        <w:t xml:space="preserve">The program must use specific utility classes for data validation and file operations.</w:t>
+        <w:ind w:left="2160" w:right="588" w:hanging="360"/>
+        <w:rPr>
+          <w:rFonts w:ascii="Times New Roman" w:cs="Times New Roman" w:eastAsia="Times New Roman" w:hAnsi="Times New Roman"/>
+          <w:sz w:val="24"/>
+          <w:szCs w:val="24"/>
+        </w:rPr>
+      </w:pPr>
+      <w:r>
+        <w:rPr>
+          <w:rFonts w:ascii="Times New Roman" w:cs="Times New Roman" w:eastAsia="Times New Roman" w:hAnsi="Times New Roman"/>
+          <w:sz w:val="24"/>
+          <w:szCs w:val="24"/>
+          <w:rtl w:val="0"/>
+        </w:rPr>
+        <w:t xml:space="preserve">Weekly Planning (for Teachers): Create, update, and modify specific days of their weekly plans.</w:t>
       </w:r>
     </w:p>
     <w:p>
       <w:pPr>
         <w:numPr>
           <w:ilvl w:val="0"/>
-          <w:numId w:val="8"/>
+          <w:numId w:val="4"/>
         </w:numPr>
         <w:spacing w:after="0" w:before="0" w:line="360" w:lineRule="auto"/>
-        <w:ind w:left="2160" w:right="699" w:hanging="360"/>
-        <w:rPr>
-          <w:rFonts w:ascii="Times New Roman" w:cs="Times New Roman" w:eastAsia="Times New Roman" w:hAnsi="Times New Roman"/>
-          <w:sz w:val="24"/>
-          <w:szCs w:val="24"/>
-        </w:rPr>
-      </w:pPr>
-      <w:r>
-        <w:rPr>
-          <w:rFonts w:ascii="Times New Roman" w:cs="Times New Roman" w:eastAsia="Times New Roman" w:hAnsi="Times New Roman"/>
-          <w:sz w:val="24"/>
-          <w:szCs w:val="24"/>
-          <w:rtl w:val="0"/>
-        </w:rPr>
-        <w:t xml:space="preserve">Security must be ensured through input validation and role-based access control.</w:t>
-      </w:r>
-    </w:p>
-    <w:p>
-      <w:pPr>
-        <w:numPr>
-          <w:ilvl w:val="0"/>
-          <w:numId w:val="8"/>
-        </w:numPr>
+        <w:ind w:left="2160" w:right="588" w:hanging="360"/>
+        <w:rPr>
+          <w:rFonts w:ascii="Times New Roman" w:cs="Times New Roman" w:eastAsia="Times New Roman" w:hAnsi="Times New Roman"/>
+          <w:sz w:val="24"/>
+          <w:szCs w:val="24"/>
+        </w:rPr>
+      </w:pPr>
+      <w:r>
+        <w:rPr>
+          <w:rFonts w:ascii="Times New Roman" w:cs="Times New Roman" w:eastAsia="Times New Roman" w:hAnsi="Times New Roman"/>
+          <w:sz w:val="24"/>
+          <w:szCs w:val="24"/>
+          <w:rtl w:val="0"/>
+        </w:rPr>
+        <w:t xml:space="preserve">Educational Content Management (for Teachers): Add or update skills, strategies, materials, evaluation criteria, scope, integrating elements, and general academic information.</w:t>
+      </w:r>
+    </w:p>
+    <w:p>
+      <w:pPr>
         <w:spacing w:after="0" w:before="0" w:line="360" w:lineRule="auto"/>
-        <w:ind w:left="2160" w:right="699" w:hanging="360"/>
-        <w:rPr>
-          <w:rFonts w:ascii="Times New Roman" w:cs="Times New Roman" w:eastAsia="Times New Roman" w:hAnsi="Times New Roman"/>
-          <w:sz w:val="24"/>
-          <w:szCs w:val="24"/>
-        </w:rPr>
-      </w:pPr>
-      <w:r>
-        <w:rPr>
-          <w:rFonts w:ascii="Times New Roman" w:cs="Times New Roman" w:eastAsia="Times New Roman" w:hAnsi="Times New Roman"/>
-          <w:sz w:val="24"/>
-          <w:szCs w:val="24"/>
-          <w:rtl w:val="0"/>
-        </w:rPr>
-        <w:t xml:space="preserve">It must support operations without a need for constant internet connectivity.</w:t>
-      </w:r>
+        <w:ind w:left="1656" w:right="588" w:firstLine="0"/>
+        <w:rPr>
+          <w:rFonts w:ascii="Times New Roman" w:cs="Times New Roman" w:eastAsia="Times New Roman" w:hAnsi="Times New Roman"/>
+          <w:sz w:val="24"/>
+          <w:szCs w:val="24"/>
+        </w:rPr>
+      </w:pPr>
+      <w:r>
+        <w:rPr>
+          <w:rFonts w:ascii="Times New Roman" w:cs="Times New Roman" w:eastAsia="Times New Roman" w:hAnsi="Times New Roman"/>
+          <w:sz w:val="24"/>
+          <w:szCs w:val="24"/>
+          <w:rtl w:val="0"/>
+        </w:rPr>
+        <w:t xml:space="preserve">These functions are executed by different user types using controllers such as PrincipalController and TeacherController.</w:t>
+      </w:r>
+    </w:p>
+    <w:p>
+      <w:pPr>
+        <w:spacing w:after="0" w:before="0" w:line="360" w:lineRule="auto"/>
+        <w:ind w:left="1656" w:right="588" w:firstLine="0"/>
+        <w:rPr>
+          <w:rFonts w:ascii="Times New Roman" w:cs="Times New Roman" w:eastAsia="Times New Roman" w:hAnsi="Times New Roman"/>
+          <w:sz w:val="24"/>
+          <w:szCs w:val="24"/>
+        </w:rPr>
+      </w:pPr>
       <w:r>
         <w:rPr>
           <w:rtl w:val="0"/>
@@ -5305,8 +5636,471 @@
           <w:szCs w:val="24"/>
         </w:rPr>
       </w:pPr>
-      <w:bookmarkStart w:colFirst="0" w:colLast="0" w:name="_heading=h.8nqgdiesdake" w:id="17"/>
+      <w:bookmarkStart w:colFirst="0" w:colLast="0" w:name="_heading=h.yihojqq2ifyd" w:id="15"/>
+      <w:bookmarkEnd w:id="15"/>
+      <w:r>
+        <w:rPr>
+          <w:sz w:val="24"/>
+          <w:szCs w:val="24"/>
+          <w:rtl w:val="0"/>
+        </w:rPr>
+        <w:t xml:space="preserve">User Classes and Characteristics</w:t>
+      </w:r>
+      <w:r>
+        <w:rPr>
+          <w:rtl w:val="0"/>
+        </w:rPr>
+      </w:r>
+    </w:p>
+    <w:p>
+      <w:pPr>
+        <w:numPr>
+          <w:ilvl w:val="0"/>
+          <w:numId w:val="12"/>
+        </w:numPr>
+        <w:spacing w:after="0" w:before="0" w:line="360" w:lineRule="auto"/>
+        <w:ind w:left="2160" w:hanging="360"/>
+        <w:rPr>
+          <w:sz w:val="24"/>
+          <w:szCs w:val="24"/>
+        </w:rPr>
+      </w:pPr>
+      <w:r>
+        <w:rPr>
+          <w:rFonts w:ascii="Times New Roman" w:cs="Times New Roman" w:eastAsia="Times New Roman" w:hAnsi="Times New Roman"/>
+          <w:b w:val="1"/>
+          <w:sz w:val="24"/>
+          <w:szCs w:val="24"/>
+          <w:rtl w:val="0"/>
+        </w:rPr>
+        <w:t xml:space="preserve">Principal</w:t>
+      </w:r>
+      <w:r>
+        <w:rPr>
+          <w:rFonts w:ascii="Times New Roman" w:cs="Times New Roman" w:eastAsia="Times New Roman" w:hAnsi="Times New Roman"/>
+          <w:sz w:val="24"/>
+          <w:szCs w:val="24"/>
+          <w:rtl w:val="0"/>
+        </w:rPr>
+        <w:t xml:space="preserve">: Has the highest privileges. They can view all academic plans, search for teacher information, and monitor the overall academic structure. Expected to have intermediate to advanced technical knowledge.</w:t>
+      </w:r>
+    </w:p>
+    <w:p>
+      <w:pPr>
+        <w:numPr>
+          <w:ilvl w:val="0"/>
+          <w:numId w:val="12"/>
+        </w:numPr>
+        <w:spacing w:after="0" w:before="0" w:line="360" w:lineRule="auto"/>
+        <w:ind w:left="2160" w:hanging="360"/>
+        <w:rPr>
+          <w:sz w:val="24"/>
+          <w:szCs w:val="24"/>
+        </w:rPr>
+      </w:pPr>
+      <w:r>
+        <w:rPr>
+          <w:rFonts w:ascii="Times New Roman" w:cs="Times New Roman" w:eastAsia="Times New Roman" w:hAnsi="Times New Roman"/>
+          <w:b w:val="1"/>
+          <w:sz w:val="24"/>
+          <w:szCs w:val="24"/>
+          <w:rtl w:val="0"/>
+        </w:rPr>
+        <w:t xml:space="preserve">Teacher</w:t>
+      </w:r>
+      <w:r>
+        <w:rPr>
+          <w:rFonts w:ascii="Times New Roman" w:cs="Times New Roman" w:eastAsia="Times New Roman" w:hAnsi="Times New Roman"/>
+          <w:sz w:val="24"/>
+          <w:szCs w:val="24"/>
+          <w:rtl w:val="0"/>
+        </w:rPr>
+        <w:t xml:space="preserve">: Responsible for entering and managing their own educational content, weekly plans, and curriculum elements. Typically has basic to intermediate technical knowledge and uses the system frequently.</w:t>
+      </w:r>
+    </w:p>
+    <w:p>
+      <w:pPr>
+        <w:numPr>
+          <w:ilvl w:val="0"/>
+          <w:numId w:val="12"/>
+        </w:numPr>
+        <w:spacing w:after="0" w:before="0" w:line="360" w:lineRule="auto"/>
+        <w:ind w:left="2160" w:hanging="360"/>
+        <w:rPr>
+          <w:sz w:val="24"/>
+          <w:szCs w:val="24"/>
+        </w:rPr>
+      </w:pPr>
+      <w:r>
+        <w:rPr>
+          <w:rFonts w:ascii="Times New Roman" w:cs="Times New Roman" w:eastAsia="Times New Roman" w:hAnsi="Times New Roman"/>
+          <w:b w:val="1"/>
+          <w:sz w:val="24"/>
+          <w:szCs w:val="24"/>
+          <w:rtl w:val="0"/>
+        </w:rPr>
+        <w:t xml:space="preserve">User (Superclass)</w:t>
+      </w:r>
+      <w:r>
+        <w:rPr>
+          <w:rFonts w:ascii="Times New Roman" w:cs="Times New Roman" w:eastAsia="Times New Roman" w:hAnsi="Times New Roman"/>
+          <w:sz w:val="24"/>
+          <w:szCs w:val="24"/>
+          <w:rtl w:val="0"/>
+        </w:rPr>
+        <w:t xml:space="preserve">: A generic role used internally in the system’s model to define shared features between teachers and principals.</w:t>
+      </w:r>
+    </w:p>
+    <w:p>
+      <w:pPr>
+        <w:spacing w:after="0" w:before="0" w:line="360" w:lineRule="auto"/>
+        <w:ind w:left="1440" w:firstLine="0"/>
+        <w:rPr>
+          <w:rFonts w:ascii="Times New Roman" w:cs="Times New Roman" w:eastAsia="Times New Roman" w:hAnsi="Times New Roman"/>
+          <w:sz w:val="24"/>
+          <w:szCs w:val="24"/>
+        </w:rPr>
+      </w:pPr>
+      <w:r>
+        <w:rPr>
+          <w:rFonts w:ascii="Times New Roman" w:cs="Times New Roman" w:eastAsia="Times New Roman" w:hAnsi="Times New Roman"/>
+          <w:sz w:val="24"/>
+          <w:szCs w:val="24"/>
+          <w:rtl w:val="0"/>
+        </w:rPr>
+        <w:t xml:space="preserve">These users interact through a menu-driven GUI managed by the</w:t>
+      </w:r>
+      <w:r>
+        <w:rPr>
+          <w:rFonts w:ascii="Times New Roman" w:cs="Times New Roman" w:eastAsia="Times New Roman" w:hAnsi="Times New Roman"/>
+          <w:sz w:val="24"/>
+          <w:szCs w:val="24"/>
+          <w:rtl w:val="0"/>
+        </w:rPr>
+        <w:t xml:space="preserve"> </w:t>
+      </w:r>
+      <w:r>
+        <w:rPr>
+          <w:rFonts w:ascii="Times New Roman" w:cs="Times New Roman" w:eastAsia="Times New Roman" w:hAnsi="Times New Roman"/>
+          <w:sz w:val="24"/>
+          <w:szCs w:val="24"/>
+          <w:rtl w:val="0"/>
+        </w:rPr>
+        <w:t xml:space="preserve">EduPlanSystem</w:t>
+      </w:r>
+      <w:r>
+        <w:rPr>
+          <w:rFonts w:ascii="Times New Roman" w:cs="Times New Roman" w:eastAsia="Times New Roman" w:hAnsi="Times New Roman"/>
+          <w:sz w:val="24"/>
+          <w:szCs w:val="24"/>
+          <w:rtl w:val="0"/>
+        </w:rPr>
+        <w:t xml:space="preserve"> </w:t>
+      </w:r>
+      <w:r>
+        <w:rPr>
+          <w:rFonts w:ascii="Times New Roman" w:cs="Times New Roman" w:eastAsia="Times New Roman" w:hAnsi="Times New Roman"/>
+          <w:sz w:val="24"/>
+          <w:szCs w:val="24"/>
+          <w:rtl w:val="0"/>
+        </w:rPr>
+        <w:t xml:space="preserve">class.</w:t>
+      </w:r>
+    </w:p>
+    <w:p>
+      <w:pPr>
+        <w:spacing w:after="0" w:before="0" w:line="360" w:lineRule="auto"/>
+        <w:ind w:left="1440" w:firstLine="0"/>
+        <w:rPr>
+          <w:rFonts w:ascii="Times New Roman" w:cs="Times New Roman" w:eastAsia="Times New Roman" w:hAnsi="Times New Roman"/>
+          <w:sz w:val="24"/>
+          <w:szCs w:val="24"/>
+        </w:rPr>
+      </w:pPr>
+      <w:r>
+        <w:rPr>
+          <w:rtl w:val="0"/>
+        </w:rPr>
+      </w:r>
+    </w:p>
+    <w:p>
+      <w:pPr>
+        <w:pStyle w:val="Heading2"/>
+        <w:numPr>
+          <w:ilvl w:val="1"/>
+          <w:numId w:val="9"/>
+        </w:numPr>
+        <w:tabs>
+          <w:tab w:val="left" w:leader="none" w:pos="711"/>
+        </w:tabs>
+        <w:spacing w:after="0" w:before="0" w:line="360" w:lineRule="auto"/>
+        <w:ind w:left="1431" w:hanging="495"/>
+        <w:rPr>
+          <w:sz w:val="24"/>
+          <w:szCs w:val="24"/>
+        </w:rPr>
+      </w:pPr>
+      <w:bookmarkStart w:colFirst="0" w:colLast="0" w:name="_heading=h.1or8jn7j6e7f" w:id="16"/>
+      <w:bookmarkEnd w:id="16"/>
+      <w:r>
+        <w:rPr>
+          <w:sz w:val="24"/>
+          <w:szCs w:val="24"/>
+          <w:rtl w:val="0"/>
+        </w:rPr>
+        <w:t xml:space="preserve">Operating Environment</w:t>
+      </w:r>
+    </w:p>
+    <w:p>
+      <w:pPr>
+        <w:keepNext w:val="0"/>
+        <w:keepLines w:val="0"/>
+        <w:pageBreakBefore w:val="0"/>
+        <w:widowControl w:val="0"/>
+        <w:pBdr>
+          <w:top w:space="0" w:sz="0" w:val="nil"/>
+          <w:left w:space="0" w:sz="0" w:val="nil"/>
+          <w:bottom w:space="0" w:sz="0" w:val="nil"/>
+          <w:right w:space="0" w:sz="0" w:val="nil"/>
+          <w:between w:space="0" w:sz="0" w:val="nil"/>
+        </w:pBdr>
+        <w:shd w:fill="auto" w:val="clear"/>
+        <w:spacing w:after="0" w:before="0" w:line="360" w:lineRule="auto"/>
+        <w:ind w:left="1656" w:right="699" w:firstLine="0"/>
+        <w:jc w:val="left"/>
+        <w:rPr>
+          <w:rFonts w:ascii="Times New Roman" w:cs="Times New Roman" w:eastAsia="Times New Roman" w:hAnsi="Times New Roman"/>
+          <w:sz w:val="24"/>
+          <w:szCs w:val="24"/>
+        </w:rPr>
+      </w:pPr>
+      <w:r>
+        <w:rPr>
+          <w:rFonts w:ascii="Times New Roman" w:cs="Times New Roman" w:eastAsia="Times New Roman" w:hAnsi="Times New Roman"/>
+          <w:sz w:val="24"/>
+          <w:szCs w:val="24"/>
+          <w:rtl w:val="0"/>
+        </w:rPr>
+        <w:t xml:space="preserve">The software is designed to run on desktop environments using Java. It can be executed on Windows, macOS, or Linux systems with Java Runtime Environment (JRE) installed.</w:t>
+      </w:r>
+    </w:p>
+    <w:p>
+      <w:pPr>
+        <w:keepNext w:val="0"/>
+        <w:keepLines w:val="0"/>
+        <w:pageBreakBefore w:val="0"/>
+        <w:widowControl w:val="0"/>
+        <w:pBdr>
+          <w:top w:space="0" w:sz="0" w:val="nil"/>
+          <w:left w:space="0" w:sz="0" w:val="nil"/>
+          <w:bottom w:space="0" w:sz="0" w:val="nil"/>
+          <w:right w:space="0" w:sz="0" w:val="nil"/>
+          <w:between w:space="0" w:sz="0" w:val="nil"/>
+        </w:pBdr>
+        <w:shd w:fill="auto" w:val="clear"/>
+        <w:spacing w:after="0" w:before="0" w:line="360" w:lineRule="auto"/>
+        <w:ind w:left="1656" w:right="699" w:firstLine="0"/>
+        <w:jc w:val="left"/>
+        <w:rPr>
+          <w:rFonts w:ascii="Times New Roman" w:cs="Times New Roman" w:eastAsia="Times New Roman" w:hAnsi="Times New Roman"/>
+          <w:sz w:val="24"/>
+          <w:szCs w:val="24"/>
+        </w:rPr>
+      </w:pPr>
+      <w:r>
+        <w:rPr>
+          <w:rtl w:val="0"/>
+        </w:rPr>
+      </w:r>
+    </w:p>
+    <w:p>
+      <w:pPr>
+        <w:pStyle w:val="Heading2"/>
+        <w:numPr>
+          <w:ilvl w:val="1"/>
+          <w:numId w:val="9"/>
+        </w:numPr>
+        <w:tabs>
+          <w:tab w:val="left" w:leader="none" w:pos="711"/>
+        </w:tabs>
+        <w:spacing w:after="0" w:before="0" w:line="360" w:lineRule="auto"/>
+        <w:ind w:left="1431" w:hanging="495"/>
+        <w:rPr>
+          <w:sz w:val="24"/>
+          <w:szCs w:val="24"/>
+        </w:rPr>
+      </w:pPr>
+      <w:bookmarkStart w:colFirst="0" w:colLast="0" w:name="_heading=h.y4ts5mr5urou" w:id="17"/>
       <w:bookmarkEnd w:id="17"/>
+      <w:r>
+        <w:rPr>
+          <w:sz w:val="24"/>
+          <w:szCs w:val="24"/>
+          <w:rtl w:val="0"/>
+        </w:rPr>
+        <w:t xml:space="preserve">Design and Implementation Constraints</w:t>
+      </w:r>
+    </w:p>
+    <w:p>
+      <w:pPr>
+        <w:numPr>
+          <w:ilvl w:val="0"/>
+          <w:numId w:val="8"/>
+        </w:numPr>
+        <w:spacing w:after="0" w:before="0" w:line="360" w:lineRule="auto"/>
+        <w:ind w:left="2160" w:right="699" w:hanging="360"/>
+        <w:rPr>
+          <w:rFonts w:ascii="Times New Roman" w:cs="Times New Roman" w:eastAsia="Times New Roman" w:hAnsi="Times New Roman"/>
+          <w:sz w:val="24"/>
+          <w:szCs w:val="24"/>
+        </w:rPr>
+      </w:pPr>
+      <w:r>
+        <w:rPr>
+          <w:rFonts w:ascii="Times New Roman" w:cs="Times New Roman" w:eastAsia="Times New Roman" w:hAnsi="Times New Roman"/>
+          <w:sz w:val="24"/>
+          <w:szCs w:val="24"/>
+          <w:rtl w:val="0"/>
+        </w:rPr>
+        <w:t xml:space="preserve">The system must be implemented in Java using the MVC (Model-View-Controller) design pattern.</w:t>
+      </w:r>
+    </w:p>
+    <w:p>
+      <w:pPr>
+        <w:numPr>
+          <w:ilvl w:val="0"/>
+          <w:numId w:val="8"/>
+        </w:numPr>
+        <w:spacing w:after="0" w:before="0" w:line="360" w:lineRule="auto"/>
+        <w:ind w:left="2160" w:right="699" w:hanging="360"/>
+        <w:rPr>
+          <w:rFonts w:ascii="Times New Roman" w:cs="Times New Roman" w:eastAsia="Times New Roman" w:hAnsi="Times New Roman"/>
+          <w:sz w:val="24"/>
+          <w:szCs w:val="24"/>
+        </w:rPr>
+      </w:pPr>
+      <w:r>
+        <w:rPr>
+          <w:rFonts w:ascii="Times New Roman" w:cs="Times New Roman" w:eastAsia="Times New Roman" w:hAnsi="Times New Roman"/>
+          <w:sz w:val="24"/>
+          <w:szCs w:val="24"/>
+          <w:rtl w:val="0"/>
+        </w:rPr>
+        <w:t xml:space="preserve">Data persistence is handled using flat text files.</w:t>
+      </w:r>
+    </w:p>
+    <w:p>
+      <w:pPr>
+        <w:numPr>
+          <w:ilvl w:val="0"/>
+          <w:numId w:val="8"/>
+        </w:numPr>
+        <w:spacing w:after="0" w:before="0" w:line="360" w:lineRule="auto"/>
+        <w:ind w:left="2160" w:right="699" w:hanging="360"/>
+        <w:rPr>
+          <w:rFonts w:ascii="Times New Roman" w:cs="Times New Roman" w:eastAsia="Times New Roman" w:hAnsi="Times New Roman"/>
+          <w:sz w:val="24"/>
+          <w:szCs w:val="24"/>
+        </w:rPr>
+      </w:pPr>
+      <w:r>
+        <w:rPr>
+          <w:rFonts w:ascii="Times New Roman" w:cs="Times New Roman" w:eastAsia="Times New Roman" w:hAnsi="Times New Roman"/>
+          <w:sz w:val="24"/>
+          <w:szCs w:val="24"/>
+          <w:rtl w:val="0"/>
+        </w:rPr>
+        <w:t xml:space="preserve">The program must use specific utility classes for data validation and file operations.</w:t>
+      </w:r>
+    </w:p>
+    <w:p>
+      <w:pPr>
+        <w:numPr>
+          <w:ilvl w:val="0"/>
+          <w:numId w:val="8"/>
+        </w:numPr>
+        <w:spacing w:after="0" w:before="0" w:line="360" w:lineRule="auto"/>
+        <w:ind w:left="2160" w:right="699" w:hanging="360"/>
+        <w:rPr>
+          <w:rFonts w:ascii="Times New Roman" w:cs="Times New Roman" w:eastAsia="Times New Roman" w:hAnsi="Times New Roman"/>
+          <w:sz w:val="24"/>
+          <w:szCs w:val="24"/>
+        </w:rPr>
+      </w:pPr>
+      <w:r>
+        <w:rPr>
+          <w:rFonts w:ascii="Times New Roman" w:cs="Times New Roman" w:eastAsia="Times New Roman" w:hAnsi="Times New Roman"/>
+          <w:sz w:val="24"/>
+          <w:szCs w:val="24"/>
+          <w:rtl w:val="0"/>
+        </w:rPr>
+        <w:t xml:space="preserve">Security must be ensured through input validation and role-based access control.</w:t>
+      </w:r>
+    </w:p>
+    <w:p>
+      <w:pPr>
+        <w:numPr>
+          <w:ilvl w:val="0"/>
+          <w:numId w:val="8"/>
+        </w:numPr>
+        <w:spacing w:after="0" w:before="0" w:line="360" w:lineRule="auto"/>
+        <w:ind w:left="2160" w:right="699" w:hanging="360"/>
+        <w:rPr>
+          <w:rFonts w:ascii="Times New Roman" w:cs="Times New Roman" w:eastAsia="Times New Roman" w:hAnsi="Times New Roman"/>
+          <w:sz w:val="24"/>
+          <w:szCs w:val="24"/>
+        </w:rPr>
+      </w:pPr>
+      <w:r>
+        <w:rPr>
+          <w:rFonts w:ascii="Times New Roman" w:cs="Times New Roman" w:eastAsia="Times New Roman" w:hAnsi="Times New Roman"/>
+          <w:sz w:val="24"/>
+          <w:szCs w:val="24"/>
+          <w:rtl w:val="0"/>
+        </w:rPr>
+        <w:t xml:space="preserve">It must support operations without a need for constant internet connectivity.</w:t>
+      </w:r>
+    </w:p>
+    <w:p>
+      <w:pPr>
+        <w:numPr>
+          <w:ilvl w:val="0"/>
+          <w:numId w:val="8"/>
+        </w:numPr>
+        <w:spacing w:after="0" w:before="0" w:line="360" w:lineRule="auto"/>
+        <w:ind w:left="2160" w:right="699" w:hanging="360"/>
+        <w:rPr>
+          <w:rFonts w:ascii="Times New Roman" w:cs="Times New Roman" w:eastAsia="Times New Roman" w:hAnsi="Times New Roman"/>
+          <w:sz w:val="24"/>
+          <w:szCs w:val="24"/>
+          <w:u w:val="none"/>
+        </w:rPr>
+      </w:pPr>
+      <w:r>
+        <w:rPr>
+          <w:rtl w:val="0"/>
+        </w:rPr>
+      </w:r>
+    </w:p>
+    <w:p>
+      <w:pPr>
+        <w:pStyle w:val="Heading2"/>
+        <w:numPr>
+          <w:ilvl w:val="1"/>
+          <w:numId w:val="9"/>
+        </w:numPr>
+        <w:tabs>
+          <w:tab w:val="left" w:leader="none" w:pos="711"/>
+        </w:tabs>
+        <w:spacing w:after="0" w:before="0" w:line="360" w:lineRule="auto"/>
+        <w:ind w:left="1431" w:hanging="495"/>
+        <w:rPr>
+          <w:sz w:val="24"/>
+          <w:szCs w:val="24"/>
+        </w:rPr>
+      </w:pPr>
+      <w:bookmarkStart w:colFirst="0" w:colLast="0" w:name="_heading=h.8nqgdiesdake" w:id="18"/>
+      <w:bookmarkEnd w:id="18"/>
       <w:r>
         <w:rPr>
           <w:sz w:val="24"/>
@@ -5558,8 +6352,8 @@
           <w:szCs w:val="24"/>
         </w:rPr>
       </w:pPr>
-      <w:bookmarkStart w:colFirst="0" w:colLast="0" w:name="_heading=h.i53luev6wbsn" w:id="18"/>
-      <w:bookmarkEnd w:id="18"/>
+      <w:bookmarkStart w:colFirst="0" w:colLast="0" w:name="_heading=h.i53luev6wbsn" w:id="19"/>
+      <w:bookmarkEnd w:id="19"/>
       <w:r>
         <w:rPr>
           <w:sz w:val="24"/>
@@ -5568,6 +6362,17 @@
         </w:rPr>
         <w:t xml:space="preserve">External Interface Requirements</w:t>
       </w:r>
+    </w:p>
+    <w:p>
+      <w:pPr>
+        <w:tabs>
+          <w:tab w:val="left" w:leader="none" w:pos="631"/>
+        </w:tabs>
+        <w:ind w:left="631" w:firstLine="0"/>
+        <w:rPr>
+          <w:vertAlign w:val="baseline"/>
+        </w:rPr>
+      </w:pPr>
       <w:r>
         <w:rPr>
           <w:rtl w:val="0"/>
@@ -5591,8 +6396,8 @@
           <w:szCs w:val="24"/>
         </w:rPr>
       </w:pPr>
-      <w:bookmarkStart w:colFirst="0" w:colLast="0" w:name="_heading=h.8p7an11rzbcj" w:id="19"/>
-      <w:bookmarkEnd w:id="19"/>
+      <w:bookmarkStart w:colFirst="0" w:colLast="0" w:name="_heading=h.8p7an11rzbcj" w:id="20"/>
+      <w:bookmarkEnd w:id="20"/>
       <w:r>
         <w:rPr>
           <w:sz w:val="24"/>
@@ -5771,8 +6576,8 @@
           <w:szCs w:val="24"/>
         </w:rPr>
       </w:pPr>
-      <w:bookmarkStart w:colFirst="0" w:colLast="0" w:name="_heading=h.3hga41bp8pul" w:id="20"/>
-      <w:bookmarkEnd w:id="20"/>
+      <w:bookmarkStart w:colFirst="0" w:colLast="0" w:name="_heading=h.3hga41bp8pul" w:id="21"/>
+      <w:bookmarkEnd w:id="21"/>
       <w:r>
         <w:rPr>
           <w:sz w:val="24"/>
@@ -5959,8 +6764,8 @@
           <w:szCs w:val="24"/>
         </w:rPr>
       </w:pPr>
-      <w:bookmarkStart w:colFirst="0" w:colLast="0" w:name="_heading=h.jvfaxcekkzub" w:id="21"/>
-      <w:bookmarkEnd w:id="21"/>
+      <w:bookmarkStart w:colFirst="0" w:colLast="0" w:name="_heading=h.jvfaxcekkzub" w:id="22"/>
+      <w:bookmarkEnd w:id="22"/>
       <w:r>
         <w:rPr>
           <w:sz w:val="24"/>
@@ -6174,8 +6979,8 @@
           <w:szCs w:val="24"/>
         </w:rPr>
       </w:pPr>
-      <w:bookmarkStart w:colFirst="0" w:colLast="0" w:name="_heading=h.qx79swao5v0u" w:id="22"/>
-      <w:bookmarkEnd w:id="22"/>
+      <w:bookmarkStart w:colFirst="0" w:colLast="0" w:name="_heading=h.qx79swao5v0u" w:id="23"/>
+      <w:bookmarkEnd w:id="23"/>
       <w:r>
         <w:rPr>
           <w:sz w:val="24"/>
@@ -6338,8 +7143,8 @@
           <w:szCs w:val="24"/>
         </w:rPr>
       </w:pPr>
-      <w:bookmarkStart w:colFirst="0" w:colLast="0" w:name="_heading=h.y899g3o6brpr" w:id="23"/>
-      <w:bookmarkEnd w:id="23"/>
+      <w:bookmarkStart w:colFirst="0" w:colLast="0" w:name="_heading=h.y899g3o6brpr" w:id="24"/>
+      <w:bookmarkEnd w:id="24"/>
       <w:r>
         <w:rPr>
           <w:sz w:val="24"/>
@@ -6358,746 +7163,6 @@
         <w:ind w:left="631" w:firstLine="0"/>
         <w:rPr/>
       </w:pPr>
-      <w:r>
-        <w:rPr>
-          <w:rtl w:val="0"/>
-        </w:rPr>
-      </w:r>
-    </w:p>
-    <w:sdt>
-      <w:sdtPr>
-        <w:lock w:val="contentLocked"/>
-        <w:tag w:val="goog_rdk_0"/>
-      </w:sdtPr>
-      <w:sdtContent>
-        <w:tbl>
-          <w:tblPr>
-            <w:tblStyle w:val="Table2"/>
-            <w:tblW w:w="8400.0" w:type="dxa"/>
-            <w:jc w:val="left"/>
-            <w:tblInd w:w="660.0" w:type="dxa"/>
-            <w:tblBorders>
-              <w:top w:color="000000" w:space="0" w:sz="8" w:val="single"/>
-              <w:left w:color="000000" w:space="0" w:sz="8" w:val="single"/>
-              <w:bottom w:color="000000" w:space="0" w:sz="8" w:val="single"/>
-              <w:right w:color="000000" w:space="0" w:sz="8" w:val="single"/>
-              <w:insideH w:color="000000" w:space="0" w:sz="8" w:val="single"/>
-              <w:insideV w:color="000000" w:space="0" w:sz="8" w:val="single"/>
-            </w:tblBorders>
-            <w:tblLayout w:type="fixed"/>
-            <w:tblLook w:val="0600"/>
-          </w:tblPr>
-          <w:tblGrid>
-            <w:gridCol w:w="2265"/>
-            <w:gridCol w:w="6135"/>
-            <w:tblGridChange w:id="0">
-              <w:tblGrid>
-                <w:gridCol w:w="2265"/>
-                <w:gridCol w:w="6135"/>
-              </w:tblGrid>
-            </w:tblGridChange>
-          </w:tblGrid>
-          <w:tr>
-            <w:trPr>
-              <w:cantSplit w:val="0"/>
-              <w:tblHeader w:val="0"/>
-            </w:trPr>
-            <w:tc>
-              <w:tcPr>
-                <w:shd w:fill="efefef" w:val="clear"/>
-                <w:tcMar>
-                  <w:top w:w="100.0" w:type="dxa"/>
-                  <w:left w:w="100.0" w:type="dxa"/>
-                  <w:bottom w:w="100.0" w:type="dxa"/>
-                  <w:right w:w="100.0" w:type="dxa"/>
-                </w:tcMar>
-                <w:vAlign w:val="top"/>
-              </w:tcPr>
-              <w:p>
-                <w:pPr>
-                  <w:spacing w:after="0" w:before="0" w:line="360" w:lineRule="auto"/>
-                  <w:rPr>
-                    <w:rFonts w:ascii="Times New Roman" w:cs="Times New Roman" w:eastAsia="Times New Roman" w:hAnsi="Times New Roman"/>
-                    <w:sz w:val="24"/>
-                    <w:szCs w:val="24"/>
-                  </w:rPr>
-                </w:pPr>
-                <w:r>
-                  <w:rPr>
-                    <w:rFonts w:ascii="Times New Roman" w:cs="Times New Roman" w:eastAsia="Times New Roman" w:hAnsi="Times New Roman"/>
-                    <w:sz w:val="24"/>
-                    <w:szCs w:val="24"/>
-                    <w:rtl w:val="0"/>
-                  </w:rPr>
-                  <w:t xml:space="preserve">Requirement ID</w:t>
-                </w:r>
-              </w:p>
-            </w:tc>
-            <w:tc>
-              <w:tcPr>
-                <w:shd w:fill="auto" w:val="clear"/>
-                <w:tcMar>
-                  <w:top w:w="100.0" w:type="dxa"/>
-                  <w:left w:w="100.0" w:type="dxa"/>
-                  <w:bottom w:w="100.0" w:type="dxa"/>
-                  <w:right w:w="100.0" w:type="dxa"/>
-                </w:tcMar>
-                <w:vAlign w:val="top"/>
-              </w:tcPr>
-              <w:p>
-                <w:pPr>
-                  <w:keepNext w:val="0"/>
-                  <w:keepLines w:val="0"/>
-                  <w:pageBreakBefore w:val="0"/>
-                  <w:widowControl w:val="0"/>
-                  <w:pBdr>
-                    <w:top w:space="0" w:sz="0" w:val="nil"/>
-                    <w:left w:space="0" w:sz="0" w:val="nil"/>
-                    <w:bottom w:space="0" w:sz="0" w:val="nil"/>
-                    <w:right w:space="0" w:sz="0" w:val="nil"/>
-                    <w:between w:space="0" w:sz="0" w:val="nil"/>
-                  </w:pBdr>
-                  <w:shd w:fill="auto" w:val="clear"/>
-                  <w:spacing w:after="0" w:before="0" w:line="360" w:lineRule="auto"/>
-                  <w:ind w:left="0" w:right="0" w:firstLine="0"/>
-                  <w:jc w:val="left"/>
-                  <w:rPr>
-                    <w:rFonts w:ascii="Times New Roman" w:cs="Times New Roman" w:eastAsia="Times New Roman" w:hAnsi="Times New Roman"/>
-                    <w:sz w:val="24"/>
-                    <w:szCs w:val="24"/>
-                  </w:rPr>
-                </w:pPr>
-                <w:r>
-                  <w:rPr>
-                    <w:rFonts w:ascii="Times New Roman" w:cs="Times New Roman" w:eastAsia="Times New Roman" w:hAnsi="Times New Roman"/>
-                    <w:sz w:val="24"/>
-                    <w:szCs w:val="24"/>
-                    <w:rtl w:val="0"/>
-                  </w:rPr>
-                  <w:t xml:space="preserve">RF001</w:t>
-                </w:r>
-              </w:p>
-            </w:tc>
-          </w:tr>
-          <w:tr>
-            <w:trPr>
-              <w:cantSplit w:val="0"/>
-              <w:tblHeader w:val="0"/>
-            </w:trPr>
-            <w:tc>
-              <w:tcPr>
-                <w:shd w:fill="efefef" w:val="clear"/>
-                <w:tcMar>
-                  <w:top w:w="100.0" w:type="dxa"/>
-                  <w:left w:w="100.0" w:type="dxa"/>
-                  <w:bottom w:w="100.0" w:type="dxa"/>
-                  <w:right w:w="100.0" w:type="dxa"/>
-                </w:tcMar>
-                <w:vAlign w:val="top"/>
-              </w:tcPr>
-              <w:p>
-                <w:pPr>
-                  <w:spacing w:after="0" w:before="0" w:line="360" w:lineRule="auto"/>
-                  <w:rPr>
-                    <w:rFonts w:ascii="Times New Roman" w:cs="Times New Roman" w:eastAsia="Times New Roman" w:hAnsi="Times New Roman"/>
-                    <w:sz w:val="24"/>
-                    <w:szCs w:val="24"/>
-                  </w:rPr>
-                </w:pPr>
-                <w:r>
-                  <w:rPr>
-                    <w:rFonts w:ascii="Times New Roman" w:cs="Times New Roman" w:eastAsia="Times New Roman" w:hAnsi="Times New Roman"/>
-                    <w:sz w:val="24"/>
-                    <w:szCs w:val="24"/>
-                    <w:rtl w:val="0"/>
-                  </w:rPr>
-                  <w:t xml:space="preserve">Requirement Name</w:t>
-                </w:r>
-              </w:p>
-            </w:tc>
-            <w:tc>
-              <w:tcPr>
-                <w:shd w:fill="auto" w:val="clear"/>
-                <w:tcMar>
-                  <w:top w:w="100.0" w:type="dxa"/>
-                  <w:left w:w="100.0" w:type="dxa"/>
-                  <w:bottom w:w="100.0" w:type="dxa"/>
-                  <w:right w:w="100.0" w:type="dxa"/>
-                </w:tcMar>
-                <w:vAlign w:val="top"/>
-              </w:tcPr>
-              <w:p>
-                <w:pPr>
-                  <w:keepNext w:val="0"/>
-                  <w:keepLines w:val="0"/>
-                  <w:pageBreakBefore w:val="0"/>
-                  <w:widowControl w:val="0"/>
-                  <w:pBdr>
-                    <w:top w:space="0" w:sz="0" w:val="nil"/>
-                    <w:left w:space="0" w:sz="0" w:val="nil"/>
-                    <w:bottom w:space="0" w:sz="0" w:val="nil"/>
-                    <w:right w:space="0" w:sz="0" w:val="nil"/>
-                    <w:between w:space="0" w:sz="0" w:val="nil"/>
-                  </w:pBdr>
-                  <w:shd w:fill="auto" w:val="clear"/>
-                  <w:spacing w:after="0" w:before="0" w:line="360" w:lineRule="auto"/>
-                  <w:ind w:left="0" w:right="0" w:firstLine="0"/>
-                  <w:jc w:val="left"/>
-                  <w:rPr>
-                    <w:rFonts w:ascii="Times New Roman" w:cs="Times New Roman" w:eastAsia="Times New Roman" w:hAnsi="Times New Roman"/>
-                    <w:sz w:val="24"/>
-                    <w:szCs w:val="24"/>
-                  </w:rPr>
-                </w:pPr>
-                <w:r>
-                  <w:rPr>
-                    <w:rFonts w:ascii="Times New Roman" w:cs="Times New Roman" w:eastAsia="Times New Roman" w:hAnsi="Times New Roman"/>
-                    <w:sz w:val="24"/>
-                    <w:szCs w:val="24"/>
-                    <w:rtl w:val="0"/>
-                  </w:rPr>
-                  <w:t xml:space="preserve">Log in</w:t>
-                </w:r>
-              </w:p>
-            </w:tc>
-          </w:tr>
-          <w:tr>
-            <w:trPr>
-              <w:cantSplit w:val="0"/>
-              <w:tblHeader w:val="0"/>
-            </w:trPr>
-            <w:tc>
-              <w:tcPr>
-                <w:shd w:fill="efefef" w:val="clear"/>
-                <w:tcMar>
-                  <w:top w:w="100.0" w:type="dxa"/>
-                  <w:left w:w="100.0" w:type="dxa"/>
-                  <w:bottom w:w="100.0" w:type="dxa"/>
-                  <w:right w:w="100.0" w:type="dxa"/>
-                </w:tcMar>
-                <w:vAlign w:val="top"/>
-              </w:tcPr>
-              <w:p>
-                <w:pPr>
-                  <w:spacing w:after="0" w:before="0" w:line="360" w:lineRule="auto"/>
-                  <w:rPr>
-                    <w:rFonts w:ascii="Times New Roman" w:cs="Times New Roman" w:eastAsia="Times New Roman" w:hAnsi="Times New Roman"/>
-                    <w:sz w:val="24"/>
-                    <w:szCs w:val="24"/>
-                  </w:rPr>
-                </w:pPr>
-                <w:r>
-                  <w:rPr>
-                    <w:rFonts w:ascii="Times New Roman" w:cs="Times New Roman" w:eastAsia="Times New Roman" w:hAnsi="Times New Roman"/>
-                    <w:sz w:val="24"/>
-                    <w:szCs w:val="24"/>
-                    <w:rtl w:val="0"/>
-                  </w:rPr>
-                  <w:t xml:space="preserve">Type</w:t>
-                </w:r>
-              </w:p>
-            </w:tc>
-            <w:tc>
-              <w:tcPr>
-                <w:shd w:fill="auto" w:val="clear"/>
-                <w:tcMar>
-                  <w:top w:w="100.0" w:type="dxa"/>
-                  <w:left w:w="100.0" w:type="dxa"/>
-                  <w:bottom w:w="100.0" w:type="dxa"/>
-                  <w:right w:w="100.0" w:type="dxa"/>
-                </w:tcMar>
-                <w:vAlign w:val="top"/>
-              </w:tcPr>
-              <w:p>
-                <w:pPr>
-                  <w:keepNext w:val="0"/>
-                  <w:keepLines w:val="0"/>
-                  <w:pageBreakBefore w:val="0"/>
-                  <w:widowControl w:val="0"/>
-                  <w:pBdr>
-                    <w:top w:space="0" w:sz="0" w:val="nil"/>
-                    <w:left w:space="0" w:sz="0" w:val="nil"/>
-                    <w:bottom w:space="0" w:sz="0" w:val="nil"/>
-                    <w:right w:space="0" w:sz="0" w:val="nil"/>
-                    <w:between w:space="0" w:sz="0" w:val="nil"/>
-                  </w:pBdr>
-                  <w:shd w:fill="auto" w:val="clear"/>
-                  <w:spacing w:after="0" w:before="0" w:line="360" w:lineRule="auto"/>
-                  <w:ind w:left="0" w:right="0" w:firstLine="0"/>
-                  <w:jc w:val="left"/>
-                  <w:rPr>
-                    <w:rFonts w:ascii="Times New Roman" w:cs="Times New Roman" w:eastAsia="Times New Roman" w:hAnsi="Times New Roman"/>
-                    <w:sz w:val="24"/>
-                    <w:szCs w:val="24"/>
-                  </w:rPr>
-                </w:pPr>
-                <w:r>
-                  <w:rPr>
-                    <w:rFonts w:ascii="Times New Roman" w:cs="Times New Roman" w:eastAsia="Times New Roman" w:hAnsi="Times New Roman"/>
-                    <w:sz w:val="24"/>
-                    <w:szCs w:val="24"/>
-                    <w:rtl w:val="0"/>
-                  </w:rPr>
-                  <w:t xml:space="preserve">Functional Requirement</w:t>
-                </w:r>
-              </w:p>
-            </w:tc>
-          </w:tr>
-          <w:tr>
-            <w:trPr>
-              <w:cantSplit w:val="0"/>
-              <w:tblHeader w:val="0"/>
-            </w:trPr>
-            <w:tc>
-              <w:tcPr>
-                <w:shd w:fill="efefef" w:val="clear"/>
-                <w:tcMar>
-                  <w:top w:w="100.0" w:type="dxa"/>
-                  <w:left w:w="100.0" w:type="dxa"/>
-                  <w:bottom w:w="100.0" w:type="dxa"/>
-                  <w:right w:w="100.0" w:type="dxa"/>
-                </w:tcMar>
-                <w:vAlign w:val="top"/>
-              </w:tcPr>
-              <w:p>
-                <w:pPr>
-                  <w:spacing w:after="0" w:before="0" w:line="360" w:lineRule="auto"/>
-                  <w:rPr>
-                    <w:rFonts w:ascii="Times New Roman" w:cs="Times New Roman" w:eastAsia="Times New Roman" w:hAnsi="Times New Roman"/>
-                    <w:sz w:val="24"/>
-                    <w:szCs w:val="24"/>
-                  </w:rPr>
-                </w:pPr>
-                <w:r>
-                  <w:rPr>
-                    <w:rFonts w:ascii="Times New Roman" w:cs="Times New Roman" w:eastAsia="Times New Roman" w:hAnsi="Times New Roman"/>
-                    <w:sz w:val="24"/>
-                    <w:szCs w:val="24"/>
-                    <w:rtl w:val="0"/>
-                  </w:rPr>
-                  <w:t xml:space="preserve">Actor</w:t>
-                </w:r>
-              </w:p>
-            </w:tc>
-            <w:tc>
-              <w:tcPr>
-                <w:shd w:fill="auto" w:val="clear"/>
-                <w:tcMar>
-                  <w:top w:w="100.0" w:type="dxa"/>
-                  <w:left w:w="100.0" w:type="dxa"/>
-                  <w:bottom w:w="100.0" w:type="dxa"/>
-                  <w:right w:w="100.0" w:type="dxa"/>
-                </w:tcMar>
-                <w:vAlign w:val="top"/>
-              </w:tcPr>
-              <w:p>
-                <w:pPr>
-                  <w:keepNext w:val="0"/>
-                  <w:keepLines w:val="0"/>
-                  <w:pageBreakBefore w:val="0"/>
-                  <w:widowControl w:val="0"/>
-                  <w:pBdr>
-                    <w:top w:space="0" w:sz="0" w:val="nil"/>
-                    <w:left w:space="0" w:sz="0" w:val="nil"/>
-                    <w:bottom w:space="0" w:sz="0" w:val="nil"/>
-                    <w:right w:space="0" w:sz="0" w:val="nil"/>
-                    <w:between w:space="0" w:sz="0" w:val="nil"/>
-                  </w:pBdr>
-                  <w:shd w:fill="auto" w:val="clear"/>
-                  <w:spacing w:after="0" w:before="0" w:line="360" w:lineRule="auto"/>
-                  <w:ind w:left="0" w:right="0" w:firstLine="0"/>
-                  <w:jc w:val="left"/>
-                  <w:rPr>
-                    <w:rFonts w:ascii="Times New Roman" w:cs="Times New Roman" w:eastAsia="Times New Roman" w:hAnsi="Times New Roman"/>
-                    <w:sz w:val="24"/>
-                    <w:szCs w:val="24"/>
-                  </w:rPr>
-                </w:pPr>
-                <w:r>
-                  <w:rPr>
-                    <w:rFonts w:ascii="Times New Roman" w:cs="Times New Roman" w:eastAsia="Times New Roman" w:hAnsi="Times New Roman"/>
-                    <w:sz w:val="24"/>
-                    <w:szCs w:val="24"/>
-                    <w:rtl w:val="0"/>
-                  </w:rPr>
-                  <w:t xml:space="preserve">Director / Teacher</w:t>
-                </w:r>
-              </w:p>
-            </w:tc>
-          </w:tr>
-          <w:tr>
-            <w:trPr>
-              <w:cantSplit w:val="0"/>
-              <w:tblHeader w:val="0"/>
-            </w:trPr>
-            <w:tc>
-              <w:tcPr>
-                <w:shd w:fill="efefef" w:val="clear"/>
-                <w:tcMar>
-                  <w:top w:w="100.0" w:type="dxa"/>
-                  <w:left w:w="100.0" w:type="dxa"/>
-                  <w:bottom w:w="100.0" w:type="dxa"/>
-                  <w:right w:w="100.0" w:type="dxa"/>
-                </w:tcMar>
-                <w:vAlign w:val="top"/>
-              </w:tcPr>
-              <w:p>
-                <w:pPr>
-                  <w:spacing w:after="0" w:before="0" w:line="360" w:lineRule="auto"/>
-                  <w:rPr>
-                    <w:rFonts w:ascii="Times New Roman" w:cs="Times New Roman" w:eastAsia="Times New Roman" w:hAnsi="Times New Roman"/>
-                    <w:sz w:val="24"/>
-                    <w:szCs w:val="24"/>
-                  </w:rPr>
-                </w:pPr>
-                <w:r>
-                  <w:rPr>
-                    <w:rFonts w:ascii="Times New Roman" w:cs="Times New Roman" w:eastAsia="Times New Roman" w:hAnsi="Times New Roman"/>
-                    <w:sz w:val="24"/>
-                    <w:szCs w:val="24"/>
-                    <w:rtl w:val="0"/>
-                  </w:rPr>
-                  <w:t xml:space="preserve">Requirement Description</w:t>
-                </w:r>
-              </w:p>
-            </w:tc>
-            <w:tc>
-              <w:tcPr>
-                <w:shd w:fill="auto" w:val="clear"/>
-                <w:tcMar>
-                  <w:top w:w="100.0" w:type="dxa"/>
-                  <w:left w:w="100.0" w:type="dxa"/>
-                  <w:bottom w:w="100.0" w:type="dxa"/>
-                  <w:right w:w="100.0" w:type="dxa"/>
-                </w:tcMar>
-                <w:vAlign w:val="top"/>
-              </w:tcPr>
-              <w:p>
-                <w:pPr>
-                  <w:keepNext w:val="0"/>
-                  <w:keepLines w:val="0"/>
-                  <w:pageBreakBefore w:val="0"/>
-                  <w:widowControl w:val="0"/>
-                  <w:pBdr>
-                    <w:top w:space="0" w:sz="0" w:val="nil"/>
-                    <w:left w:space="0" w:sz="0" w:val="nil"/>
-                    <w:bottom w:space="0" w:sz="0" w:val="nil"/>
-                    <w:right w:space="0" w:sz="0" w:val="nil"/>
-                    <w:between w:space="0" w:sz="0" w:val="nil"/>
-                  </w:pBdr>
-                  <w:shd w:fill="auto" w:val="clear"/>
-                  <w:spacing w:after="0" w:before="0" w:line="360" w:lineRule="auto"/>
-                  <w:ind w:left="0" w:right="0" w:firstLine="0"/>
-                  <w:jc w:val="left"/>
-                  <w:rPr>
-                    <w:rFonts w:ascii="Times New Roman" w:cs="Times New Roman" w:eastAsia="Times New Roman" w:hAnsi="Times New Roman"/>
-                    <w:sz w:val="24"/>
-                    <w:szCs w:val="24"/>
-                  </w:rPr>
-                </w:pPr>
-                <w:r>
-                  <w:rPr>
-                    <w:rFonts w:ascii="Times New Roman" w:cs="Times New Roman" w:eastAsia="Times New Roman" w:hAnsi="Times New Roman"/>
-                    <w:sz w:val="24"/>
-                    <w:szCs w:val="24"/>
-                    <w:rtl w:val="0"/>
-                  </w:rPr>
-                  <w:t xml:space="preserve">Develop a secure login interface requiring users to provide credentials for system access.</w:t>
-                </w:r>
-              </w:p>
-            </w:tc>
-          </w:tr>
-          <w:tr>
-            <w:trPr>
-              <w:cantSplit w:val="0"/>
-              <w:tblHeader w:val="0"/>
-            </w:trPr>
-            <w:tc>
-              <w:tcPr>
-                <w:shd w:fill="efefef" w:val="clear"/>
-                <w:tcMar>
-                  <w:top w:w="100.0" w:type="dxa"/>
-                  <w:left w:w="100.0" w:type="dxa"/>
-                  <w:bottom w:w="100.0" w:type="dxa"/>
-                  <w:right w:w="100.0" w:type="dxa"/>
-                </w:tcMar>
-                <w:vAlign w:val="top"/>
-              </w:tcPr>
-              <w:p>
-                <w:pPr>
-                  <w:spacing w:after="0" w:before="0" w:line="360" w:lineRule="auto"/>
-                  <w:rPr>
-                    <w:rFonts w:ascii="Times New Roman" w:cs="Times New Roman" w:eastAsia="Times New Roman" w:hAnsi="Times New Roman"/>
-                    <w:sz w:val="24"/>
-                    <w:szCs w:val="24"/>
-                  </w:rPr>
-                </w:pPr>
-                <w:r>
-                  <w:rPr>
-                    <w:rFonts w:ascii="Times New Roman" w:cs="Times New Roman" w:eastAsia="Times New Roman" w:hAnsi="Times New Roman"/>
-                    <w:sz w:val="24"/>
-                    <w:szCs w:val="24"/>
-                    <w:rtl w:val="0"/>
-                  </w:rPr>
-                  <w:t xml:space="preserve">Inputs</w:t>
-                </w:r>
-              </w:p>
-            </w:tc>
-            <w:tc>
-              <w:tcPr>
-                <w:shd w:fill="auto" w:val="clear"/>
-                <w:tcMar>
-                  <w:top w:w="100.0" w:type="dxa"/>
-                  <w:left w:w="100.0" w:type="dxa"/>
-                  <w:bottom w:w="100.0" w:type="dxa"/>
-                  <w:right w:w="100.0" w:type="dxa"/>
-                </w:tcMar>
-                <w:vAlign w:val="top"/>
-              </w:tcPr>
-              <w:p>
-                <w:pPr>
-                  <w:keepNext w:val="0"/>
-                  <w:keepLines w:val="0"/>
-                  <w:pageBreakBefore w:val="0"/>
-                  <w:widowControl w:val="0"/>
-                  <w:pBdr>
-                    <w:top w:space="0" w:sz="0" w:val="nil"/>
-                    <w:left w:space="0" w:sz="0" w:val="nil"/>
-                    <w:bottom w:space="0" w:sz="0" w:val="nil"/>
-                    <w:right w:space="0" w:sz="0" w:val="nil"/>
-                    <w:between w:space="0" w:sz="0" w:val="nil"/>
-                  </w:pBdr>
-                  <w:shd w:fill="auto" w:val="clear"/>
-                  <w:spacing w:after="0" w:before="0" w:line="360" w:lineRule="auto"/>
-                  <w:ind w:left="0" w:right="1207.7952755905512" w:firstLine="0"/>
-                  <w:jc w:val="left"/>
-                  <w:rPr>
-                    <w:rFonts w:ascii="Times New Roman" w:cs="Times New Roman" w:eastAsia="Times New Roman" w:hAnsi="Times New Roman"/>
-                    <w:sz w:val="24"/>
-                    <w:szCs w:val="24"/>
-                  </w:rPr>
-                </w:pPr>
-                <w:r>
-                  <w:rPr>
-                    <w:rFonts w:ascii="Times New Roman" w:cs="Times New Roman" w:eastAsia="Times New Roman" w:hAnsi="Times New Roman"/>
-                    <w:sz w:val="24"/>
-                    <w:szCs w:val="24"/>
-                    <w:rtl w:val="0"/>
-                  </w:rPr>
-                  <w:t xml:space="preserve">Username, Password</w:t>
-                </w:r>
-              </w:p>
-            </w:tc>
-          </w:tr>
-          <w:tr>
-            <w:trPr>
-              <w:cantSplit w:val="0"/>
-              <w:tblHeader w:val="0"/>
-            </w:trPr>
-            <w:tc>
-              <w:tcPr>
-                <w:shd w:fill="efefef" w:val="clear"/>
-                <w:tcMar>
-                  <w:top w:w="100.0" w:type="dxa"/>
-                  <w:left w:w="100.0" w:type="dxa"/>
-                  <w:bottom w:w="100.0" w:type="dxa"/>
-                  <w:right w:w="100.0" w:type="dxa"/>
-                </w:tcMar>
-                <w:vAlign w:val="top"/>
-              </w:tcPr>
-              <w:p>
-                <w:pPr>
-                  <w:spacing w:after="0" w:before="0" w:line="360" w:lineRule="auto"/>
-                  <w:rPr>
-                    <w:rFonts w:ascii="Times New Roman" w:cs="Times New Roman" w:eastAsia="Times New Roman" w:hAnsi="Times New Roman"/>
-                    <w:sz w:val="24"/>
-                    <w:szCs w:val="24"/>
-                  </w:rPr>
-                </w:pPr>
-                <w:r>
-                  <w:rPr>
-                    <w:rFonts w:ascii="Times New Roman" w:cs="Times New Roman" w:eastAsia="Times New Roman" w:hAnsi="Times New Roman"/>
-                    <w:sz w:val="24"/>
-                    <w:szCs w:val="24"/>
-                    <w:rtl w:val="0"/>
-                  </w:rPr>
-                  <w:t xml:space="preserve">Outputs</w:t>
-                </w:r>
-              </w:p>
-            </w:tc>
-            <w:tc>
-              <w:tcPr>
-                <w:shd w:fill="auto" w:val="clear"/>
-                <w:tcMar>
-                  <w:top w:w="100.0" w:type="dxa"/>
-                  <w:left w:w="100.0" w:type="dxa"/>
-                  <w:bottom w:w="100.0" w:type="dxa"/>
-                  <w:right w:w="100.0" w:type="dxa"/>
-                </w:tcMar>
-                <w:vAlign w:val="top"/>
-              </w:tcPr>
-              <w:p>
-                <w:pPr>
-                  <w:keepNext w:val="0"/>
-                  <w:keepLines w:val="0"/>
-                  <w:pageBreakBefore w:val="0"/>
-                  <w:widowControl w:val="0"/>
-                  <w:pBdr>
-                    <w:top w:space="0" w:sz="0" w:val="nil"/>
-                    <w:left w:space="0" w:sz="0" w:val="nil"/>
-                    <w:bottom w:space="0" w:sz="0" w:val="nil"/>
-                    <w:right w:space="0" w:sz="0" w:val="nil"/>
-                    <w:between w:space="0" w:sz="0" w:val="nil"/>
-                  </w:pBdr>
-                  <w:shd w:fill="auto" w:val="clear"/>
-                  <w:spacing w:after="0" w:before="0" w:line="360" w:lineRule="auto"/>
-                  <w:ind w:left="0" w:right="0" w:firstLine="0"/>
-                  <w:jc w:val="left"/>
-                  <w:rPr>
-                    <w:rFonts w:ascii="Times New Roman" w:cs="Times New Roman" w:eastAsia="Times New Roman" w:hAnsi="Times New Roman"/>
-                    <w:sz w:val="24"/>
-                    <w:szCs w:val="24"/>
-                  </w:rPr>
-                </w:pPr>
-                <w:r>
-                  <w:rPr>
-                    <w:rFonts w:ascii="Times New Roman" w:cs="Times New Roman" w:eastAsia="Times New Roman" w:hAnsi="Times New Roman"/>
-                    <w:sz w:val="24"/>
-                    <w:szCs w:val="24"/>
-                    <w:rtl w:val="0"/>
-                  </w:rPr>
-                  <w:t xml:space="preserve">Authentication </w:t>
-                </w:r>
-              </w:p>
-            </w:tc>
-          </w:tr>
-          <w:tr>
-            <w:trPr>
-              <w:cantSplit w:val="0"/>
-              <w:tblHeader w:val="0"/>
-            </w:trPr>
-            <w:tc>
-              <w:tcPr>
-                <w:shd w:fill="efefef" w:val="clear"/>
-                <w:tcMar>
-                  <w:top w:w="100.0" w:type="dxa"/>
-                  <w:left w:w="100.0" w:type="dxa"/>
-                  <w:bottom w:w="100.0" w:type="dxa"/>
-                  <w:right w:w="100.0" w:type="dxa"/>
-                </w:tcMar>
-                <w:vAlign w:val="top"/>
-              </w:tcPr>
-              <w:p>
-                <w:pPr>
-                  <w:keepNext w:val="0"/>
-                  <w:keepLines w:val="0"/>
-                  <w:pageBreakBefore w:val="0"/>
-                  <w:widowControl w:val="0"/>
-                  <w:pBdr>
-                    <w:top w:space="0" w:sz="0" w:val="nil"/>
-                    <w:left w:space="0" w:sz="0" w:val="nil"/>
-                    <w:bottom w:space="0" w:sz="0" w:val="nil"/>
-                    <w:right w:space="0" w:sz="0" w:val="nil"/>
-                    <w:between w:space="0" w:sz="0" w:val="nil"/>
-                  </w:pBdr>
-                  <w:shd w:fill="auto" w:val="clear"/>
-                  <w:spacing w:after="0" w:before="0" w:line="360" w:lineRule="auto"/>
-                  <w:ind w:left="0" w:right="0" w:firstLine="0"/>
-                  <w:jc w:val="left"/>
-                  <w:rPr>
-                    <w:rFonts w:ascii="Times New Roman" w:cs="Times New Roman" w:eastAsia="Times New Roman" w:hAnsi="Times New Roman"/>
-                    <w:sz w:val="24"/>
-                    <w:szCs w:val="24"/>
-                  </w:rPr>
-                </w:pPr>
-                <w:r>
-                  <w:rPr>
-                    <w:rFonts w:ascii="Times New Roman" w:cs="Times New Roman" w:eastAsia="Times New Roman" w:hAnsi="Times New Roman"/>
-                    <w:sz w:val="24"/>
-                    <w:szCs w:val="24"/>
-                    <w:rtl w:val="0"/>
-                  </w:rPr>
-                  <w:t xml:space="preserve">Requirement Priority</w:t>
-                </w:r>
-              </w:p>
-            </w:tc>
-            <w:tc>
-              <w:tcPr>
-                <w:shd w:fill="auto" w:val="clear"/>
-                <w:tcMar>
-                  <w:top w:w="100.0" w:type="dxa"/>
-                  <w:left w:w="100.0" w:type="dxa"/>
-                  <w:bottom w:w="100.0" w:type="dxa"/>
-                  <w:right w:w="100.0" w:type="dxa"/>
-                </w:tcMar>
-                <w:vAlign w:val="top"/>
-              </w:tcPr>
-              <w:p>
-                <w:pPr>
-                  <w:keepNext w:val="0"/>
-                  <w:keepLines w:val="0"/>
-                  <w:pageBreakBefore w:val="0"/>
-                  <w:widowControl w:val="0"/>
-                  <w:pBdr>
-                    <w:top w:space="0" w:sz="0" w:val="nil"/>
-                    <w:left w:space="0" w:sz="0" w:val="nil"/>
-                    <w:bottom w:space="0" w:sz="0" w:val="nil"/>
-                    <w:right w:space="0" w:sz="0" w:val="nil"/>
-                    <w:between w:space="0" w:sz="0" w:val="nil"/>
-                  </w:pBdr>
-                  <w:shd w:fill="auto" w:val="clear"/>
-                  <w:spacing w:after="0" w:before="0" w:line="360" w:lineRule="auto"/>
-                  <w:ind w:left="0" w:right="0" w:firstLine="0"/>
-                  <w:jc w:val="left"/>
-                  <w:rPr>
-                    <w:rFonts w:ascii="Times New Roman" w:cs="Times New Roman" w:eastAsia="Times New Roman" w:hAnsi="Times New Roman"/>
-                    <w:sz w:val="24"/>
-                    <w:szCs w:val="24"/>
-                  </w:rPr>
-                </w:pPr>
-                <w:r>
-                  <w:rPr>
-                    <w:rFonts w:ascii="Times New Roman" w:cs="Times New Roman" w:eastAsia="Times New Roman" w:hAnsi="Times New Roman"/>
-                    <w:sz w:val="24"/>
-                    <w:szCs w:val="24"/>
-                    <w:rtl w:val="0"/>
-                  </w:rPr>
-                  <w:t xml:space="preserve">High</w:t>
-                </w:r>
-              </w:p>
-            </w:tc>
-          </w:tr>
-        </w:tbl>
-      </w:sdtContent>
-    </w:sdt>
-    <w:p>
-      <w:pPr>
-        <w:keepNext w:val="0"/>
-        <w:keepLines w:val="0"/>
-        <w:pageBreakBefore w:val="0"/>
-        <w:widowControl w:val="0"/>
-        <w:pBdr>
-          <w:top w:space="0" w:sz="0" w:val="nil"/>
-          <w:left w:space="0" w:sz="0" w:val="nil"/>
-          <w:bottom w:space="0" w:sz="0" w:val="nil"/>
-          <w:right w:space="0" w:sz="0" w:val="nil"/>
-          <w:between w:space="0" w:sz="0" w:val="nil"/>
-        </w:pBdr>
-        <w:shd w:fill="auto" w:val="clear"/>
-        <w:spacing w:after="0" w:before="0" w:line="360" w:lineRule="auto"/>
-        <w:ind w:left="0" w:right="0" w:firstLine="0"/>
-        <w:jc w:val="left"/>
-        <w:rPr/>
-      </w:pPr>
-      <w:r>
-        <w:rPr>
-          <w:rFonts w:ascii="Times New Roman" w:cs="Times New Roman" w:eastAsia="Times New Roman" w:hAnsi="Times New Roman"/>
-          <w:sz w:val="24"/>
-          <w:szCs w:val="24"/>
-          <w:rtl w:val="0"/>
-        </w:rPr>
-        <w:tab/>
-      </w:r>
       <w:r>
         <w:rPr>
           <w:rtl w:val="0"/>
@@ -7155,7 +7220,7 @@
               </w:tcPr>
               <w:p>
                 <w:pPr>
-                  <w:spacing w:line="360" w:lineRule="auto"/>
+                  <w:spacing w:after="0" w:before="0" w:line="360" w:lineRule="auto"/>
                   <w:rPr>
                     <w:rFonts w:ascii="Times New Roman" w:cs="Times New Roman" w:eastAsia="Times New Roman" w:hAnsi="Times New Roman"/>
                     <w:sz w:val="24"/>
@@ -7186,21 +7251,35 @@
               </w:tcPr>
               <w:p>
                 <w:pPr>
-                  <w:spacing w:line="360" w:lineRule="auto"/>
-                  <w:rPr>
-                    <w:rFonts w:ascii="Times New Roman" w:cs="Times New Roman" w:eastAsia="Times New Roman" w:hAnsi="Times New Roman"/>
-                    <w:sz w:val="24"/>
-                    <w:szCs w:val="24"/>
-                  </w:rPr>
-                </w:pPr>
-                <w:r>
-                  <w:rPr>
-                    <w:rFonts w:ascii="Times New Roman" w:cs="Times New Roman" w:eastAsia="Times New Roman" w:hAnsi="Times New Roman"/>
-                    <w:sz w:val="24"/>
-                    <w:szCs w:val="24"/>
-                    <w:rtl w:val="0"/>
-                  </w:rPr>
-                  <w:t xml:space="preserve">RF002</w:t>
+                  <w:keepNext w:val="0"/>
+                  <w:keepLines w:val="0"/>
+                  <w:pageBreakBefore w:val="0"/>
+                  <w:widowControl w:val="0"/>
+                  <w:pBdr>
+                    <w:top w:space="0" w:sz="0" w:val="nil"/>
+                    <w:left w:space="0" w:sz="0" w:val="nil"/>
+                    <w:bottom w:space="0" w:sz="0" w:val="nil"/>
+                    <w:right w:space="0" w:sz="0" w:val="nil"/>
+                    <w:between w:space="0" w:sz="0" w:val="nil"/>
+                  </w:pBdr>
+                  <w:shd w:fill="auto" w:val="clear"/>
+                  <w:spacing w:after="0" w:before="0" w:line="360" w:lineRule="auto"/>
+                  <w:ind w:left="0" w:right="0" w:firstLine="0"/>
+                  <w:jc w:val="left"/>
+                  <w:rPr>
+                    <w:rFonts w:ascii="Times New Roman" w:cs="Times New Roman" w:eastAsia="Times New Roman" w:hAnsi="Times New Roman"/>
+                    <w:sz w:val="24"/>
+                    <w:szCs w:val="24"/>
+                  </w:rPr>
+                </w:pPr>
+                <w:r>
+                  <w:rPr>
+                    <w:rFonts w:ascii="Times New Roman" w:cs="Times New Roman" w:eastAsia="Times New Roman" w:hAnsi="Times New Roman"/>
+                    <w:sz w:val="24"/>
+                    <w:szCs w:val="24"/>
+                    <w:rtl w:val="0"/>
+                  </w:rPr>
+                  <w:t xml:space="preserve">RF001</w:t>
                 </w:r>
               </w:p>
             </w:tc>
@@ -7223,7 +7302,7 @@
               </w:tcPr>
               <w:p>
                 <w:pPr>
-                  <w:spacing w:line="360" w:lineRule="auto"/>
+                  <w:spacing w:after="0" w:before="0" w:line="360" w:lineRule="auto"/>
                   <w:rPr>
                     <w:rFonts w:ascii="Times New Roman" w:cs="Times New Roman" w:eastAsia="Times New Roman" w:hAnsi="Times New Roman"/>
                     <w:sz w:val="24"/>
@@ -7254,7 +7333,21 @@
               </w:tcPr>
               <w:p>
                 <w:pPr>
-                  <w:spacing w:line="360" w:lineRule="auto"/>
+                  <w:keepNext w:val="0"/>
+                  <w:keepLines w:val="0"/>
+                  <w:pageBreakBefore w:val="0"/>
+                  <w:widowControl w:val="0"/>
+                  <w:pBdr>
+                    <w:top w:space="0" w:sz="0" w:val="nil"/>
+                    <w:left w:space="0" w:sz="0" w:val="nil"/>
+                    <w:bottom w:space="0" w:sz="0" w:val="nil"/>
+                    <w:right w:space="0" w:sz="0" w:val="nil"/>
+                    <w:between w:space="0" w:sz="0" w:val="nil"/>
+                  </w:pBdr>
+                  <w:shd w:fill="auto" w:val="clear"/>
+                  <w:spacing w:after="0" w:before="0" w:line="360" w:lineRule="auto"/>
+                  <w:ind w:left="0" w:right="0" w:firstLine="0"/>
+                  <w:jc w:val="left"/>
                   <w:rPr>
                     <w:rFonts w:ascii="Times New Roman" w:cs="Times New Roman" w:eastAsia="Times New Roman" w:hAnsi="Times New Roman"/>
                     <w:sz w:val="24"/>
@@ -7291,7 +7384,7 @@
               </w:tcPr>
               <w:p>
                 <w:pPr>
-                  <w:spacing w:line="360" w:lineRule="auto"/>
+                  <w:spacing w:after="0" w:before="0" w:line="360" w:lineRule="auto"/>
                   <w:rPr>
                     <w:rFonts w:ascii="Times New Roman" w:cs="Times New Roman" w:eastAsia="Times New Roman" w:hAnsi="Times New Roman"/>
                     <w:sz w:val="24"/>
@@ -7322,7 +7415,21 @@
               </w:tcPr>
               <w:p>
                 <w:pPr>
-                  <w:spacing w:line="360" w:lineRule="auto"/>
+                  <w:keepNext w:val="0"/>
+                  <w:keepLines w:val="0"/>
+                  <w:pageBreakBefore w:val="0"/>
+                  <w:widowControl w:val="0"/>
+                  <w:pBdr>
+                    <w:top w:space="0" w:sz="0" w:val="nil"/>
+                    <w:left w:space="0" w:sz="0" w:val="nil"/>
+                    <w:bottom w:space="0" w:sz="0" w:val="nil"/>
+                    <w:right w:space="0" w:sz="0" w:val="nil"/>
+                    <w:between w:space="0" w:sz="0" w:val="nil"/>
+                  </w:pBdr>
+                  <w:shd w:fill="auto" w:val="clear"/>
+                  <w:spacing w:after="0" w:before="0" w:line="360" w:lineRule="auto"/>
+                  <w:ind w:left="0" w:right="0" w:firstLine="0"/>
+                  <w:jc w:val="left"/>
                   <w:rPr>
                     <w:rFonts w:ascii="Times New Roman" w:cs="Times New Roman" w:eastAsia="Times New Roman" w:hAnsi="Times New Roman"/>
                     <w:sz w:val="24"/>
@@ -7359,7 +7466,7 @@
               </w:tcPr>
               <w:p>
                 <w:pPr>
-                  <w:spacing w:line="360" w:lineRule="auto"/>
+                  <w:spacing w:after="0" w:before="0" w:line="360" w:lineRule="auto"/>
                   <w:rPr>
                     <w:rFonts w:ascii="Times New Roman" w:cs="Times New Roman" w:eastAsia="Times New Roman" w:hAnsi="Times New Roman"/>
                     <w:sz w:val="24"/>
@@ -7390,7 +7497,21 @@
               </w:tcPr>
               <w:p>
                 <w:pPr>
-                  <w:spacing w:line="360" w:lineRule="auto"/>
+                  <w:keepNext w:val="0"/>
+                  <w:keepLines w:val="0"/>
+                  <w:pageBreakBefore w:val="0"/>
+                  <w:widowControl w:val="0"/>
+                  <w:pBdr>
+                    <w:top w:space="0" w:sz="0" w:val="nil"/>
+                    <w:left w:space="0" w:sz="0" w:val="nil"/>
+                    <w:bottom w:space="0" w:sz="0" w:val="nil"/>
+                    <w:right w:space="0" w:sz="0" w:val="nil"/>
+                    <w:between w:space="0" w:sz="0" w:val="nil"/>
+                  </w:pBdr>
+                  <w:shd w:fill="auto" w:val="clear"/>
+                  <w:spacing w:after="0" w:before="0" w:line="360" w:lineRule="auto"/>
+                  <w:ind w:left="0" w:right="0" w:firstLine="0"/>
+                  <w:jc w:val="left"/>
                   <w:rPr>
                     <w:rFonts w:ascii="Times New Roman" w:cs="Times New Roman" w:eastAsia="Times New Roman" w:hAnsi="Times New Roman"/>
                     <w:sz w:val="24"/>
@@ -7427,7 +7548,7 @@
               </w:tcPr>
               <w:p>
                 <w:pPr>
-                  <w:spacing w:line="360" w:lineRule="auto"/>
+                  <w:spacing w:after="0" w:before="0" w:line="360" w:lineRule="auto"/>
                   <w:rPr>
                     <w:rFonts w:ascii="Times New Roman" w:cs="Times New Roman" w:eastAsia="Times New Roman" w:hAnsi="Times New Roman"/>
                     <w:sz w:val="24"/>
@@ -7458,7 +7579,21 @@
               </w:tcPr>
               <w:p>
                 <w:pPr>
-                  <w:spacing w:line="360" w:lineRule="auto"/>
+                  <w:keepNext w:val="0"/>
+                  <w:keepLines w:val="0"/>
+                  <w:pageBreakBefore w:val="0"/>
+                  <w:widowControl w:val="0"/>
+                  <w:pBdr>
+                    <w:top w:space="0" w:sz="0" w:val="nil"/>
+                    <w:left w:space="0" w:sz="0" w:val="nil"/>
+                    <w:bottom w:space="0" w:sz="0" w:val="nil"/>
+                    <w:right w:space="0" w:sz="0" w:val="nil"/>
+                    <w:between w:space="0" w:sz="0" w:val="nil"/>
+                  </w:pBdr>
+                  <w:shd w:fill="auto" w:val="clear"/>
+                  <w:spacing w:after="0" w:before="0" w:line="360" w:lineRule="auto"/>
+                  <w:ind w:left="0" w:right="0" w:firstLine="0"/>
+                  <w:jc w:val="left"/>
                   <w:rPr>
                     <w:rFonts w:ascii="Times New Roman" w:cs="Times New Roman" w:eastAsia="Times New Roman" w:hAnsi="Times New Roman"/>
                     <w:sz w:val="24"/>
@@ -7495,7 +7630,7 @@
               </w:tcPr>
               <w:p>
                 <w:pPr>
-                  <w:spacing w:line="360" w:lineRule="auto"/>
+                  <w:spacing w:after="0" w:before="0" w:line="360" w:lineRule="auto"/>
                   <w:rPr>
                     <w:rFonts w:ascii="Times New Roman" w:cs="Times New Roman" w:eastAsia="Times New Roman" w:hAnsi="Times New Roman"/>
                     <w:sz w:val="24"/>
@@ -7526,8 +7661,21 @@
               </w:tcPr>
               <w:p>
                 <w:pPr>
-                  <w:spacing w:line="360" w:lineRule="auto"/>
-                  <w:ind w:right="1207.7952755905512"/>
+                  <w:keepNext w:val="0"/>
+                  <w:keepLines w:val="0"/>
+                  <w:pageBreakBefore w:val="0"/>
+                  <w:widowControl w:val="0"/>
+                  <w:pBdr>
+                    <w:top w:space="0" w:sz="0" w:val="nil"/>
+                    <w:left w:space="0" w:sz="0" w:val="nil"/>
+                    <w:bottom w:space="0" w:sz="0" w:val="nil"/>
+                    <w:right w:space="0" w:sz="0" w:val="nil"/>
+                    <w:between w:space="0" w:sz="0" w:val="nil"/>
+                  </w:pBdr>
+                  <w:shd w:fill="auto" w:val="clear"/>
+                  <w:spacing w:after="0" w:before="0" w:line="360" w:lineRule="auto"/>
+                  <w:ind w:left="0" w:right="1207.7952755905512" w:firstLine="0"/>
+                  <w:jc w:val="left"/>
                   <w:rPr>
                     <w:rFonts w:ascii="Times New Roman" w:cs="Times New Roman" w:eastAsia="Times New Roman" w:hAnsi="Times New Roman"/>
                     <w:sz w:val="24"/>
@@ -7564,7 +7712,7 @@
               </w:tcPr>
               <w:p>
                 <w:pPr>
-                  <w:spacing w:line="360" w:lineRule="auto"/>
+                  <w:spacing w:after="0" w:before="0" w:line="360" w:lineRule="auto"/>
                   <w:rPr>
                     <w:rFonts w:ascii="Times New Roman" w:cs="Times New Roman" w:eastAsia="Times New Roman" w:hAnsi="Times New Roman"/>
                     <w:sz w:val="24"/>
@@ -7595,7 +7743,21 @@
               </w:tcPr>
               <w:p>
                 <w:pPr>
-                  <w:spacing w:line="360" w:lineRule="auto"/>
+                  <w:keepNext w:val="0"/>
+                  <w:keepLines w:val="0"/>
+                  <w:pageBreakBefore w:val="0"/>
+                  <w:widowControl w:val="0"/>
+                  <w:pBdr>
+                    <w:top w:space="0" w:sz="0" w:val="nil"/>
+                    <w:left w:space="0" w:sz="0" w:val="nil"/>
+                    <w:bottom w:space="0" w:sz="0" w:val="nil"/>
+                    <w:right w:space="0" w:sz="0" w:val="nil"/>
+                    <w:between w:space="0" w:sz="0" w:val="nil"/>
+                  </w:pBdr>
+                  <w:shd w:fill="auto" w:val="clear"/>
+                  <w:spacing w:after="0" w:before="0" w:line="360" w:lineRule="auto"/>
+                  <w:ind w:left="0" w:right="0" w:firstLine="0"/>
+                  <w:jc w:val="left"/>
                   <w:rPr>
                     <w:rFonts w:ascii="Times New Roman" w:cs="Times New Roman" w:eastAsia="Times New Roman" w:hAnsi="Times New Roman"/>
                     <w:sz w:val="24"/>
@@ -7632,7 +7794,21 @@
               </w:tcPr>
               <w:p>
                 <w:pPr>
-                  <w:spacing w:line="360" w:lineRule="auto"/>
+                  <w:keepNext w:val="0"/>
+                  <w:keepLines w:val="0"/>
+                  <w:pageBreakBefore w:val="0"/>
+                  <w:widowControl w:val="0"/>
+                  <w:pBdr>
+                    <w:top w:space="0" w:sz="0" w:val="nil"/>
+                    <w:left w:space="0" w:sz="0" w:val="nil"/>
+                    <w:bottom w:space="0" w:sz="0" w:val="nil"/>
+                    <w:right w:space="0" w:sz="0" w:val="nil"/>
+                    <w:between w:space="0" w:sz="0" w:val="nil"/>
+                  </w:pBdr>
+                  <w:shd w:fill="auto" w:val="clear"/>
+                  <w:spacing w:after="0" w:before="0" w:line="360" w:lineRule="auto"/>
+                  <w:ind w:left="0" w:right="0" w:firstLine="0"/>
+                  <w:jc w:val="left"/>
                   <w:rPr>
                     <w:rFonts w:ascii="Times New Roman" w:cs="Times New Roman" w:eastAsia="Times New Roman" w:hAnsi="Times New Roman"/>
                     <w:sz w:val="24"/>
@@ -7663,7 +7839,21 @@
               </w:tcPr>
               <w:p>
                 <w:pPr>
-                  <w:spacing w:line="360" w:lineRule="auto"/>
+                  <w:keepNext w:val="0"/>
+                  <w:keepLines w:val="0"/>
+                  <w:pageBreakBefore w:val="0"/>
+                  <w:widowControl w:val="0"/>
+                  <w:pBdr>
+                    <w:top w:space="0" w:sz="0" w:val="nil"/>
+                    <w:left w:space="0" w:sz="0" w:val="nil"/>
+                    <w:bottom w:space="0" w:sz="0" w:val="nil"/>
+                    <w:right w:space="0" w:sz="0" w:val="nil"/>
+                    <w:between w:space="0" w:sz="0" w:val="nil"/>
+                  </w:pBdr>
+                  <w:shd w:fill="auto" w:val="clear"/>
+                  <w:spacing w:after="0" w:before="0" w:line="360" w:lineRule="auto"/>
+                  <w:ind w:left="0" w:right="0" w:firstLine="0"/>
+                  <w:jc w:val="left"/>
                   <w:rPr>
                     <w:rFonts w:ascii="Times New Roman" w:cs="Times New Roman" w:eastAsia="Times New Roman" w:hAnsi="Times New Roman"/>
                     <w:sz w:val="24"/>
@@ -7687,27 +7877,22 @@
     </w:sdt>
     <w:p>
       <w:pPr>
-        <w:spacing w:line="360" w:lineRule="auto"/>
-        <w:rPr>
-          <w:rFonts w:ascii="Times New Roman" w:cs="Times New Roman" w:eastAsia="Times New Roman" w:hAnsi="Times New Roman"/>
-          <w:sz w:val="24"/>
-          <w:szCs w:val="24"/>
-        </w:rPr>
-      </w:pPr>
-      <w:r>
-        <w:rPr>
-          <w:rtl w:val="0"/>
-        </w:rPr>
-      </w:r>
-    </w:p>
-    <w:p>
-      <w:pPr>
-        <w:spacing w:line="360" w:lineRule="auto"/>
-        <w:rPr>
-          <w:rFonts w:ascii="Times New Roman" w:cs="Times New Roman" w:eastAsia="Times New Roman" w:hAnsi="Times New Roman"/>
-          <w:sz w:val="24"/>
-          <w:szCs w:val="24"/>
-        </w:rPr>
+        <w:keepNext w:val="0"/>
+        <w:keepLines w:val="0"/>
+        <w:pageBreakBefore w:val="0"/>
+        <w:widowControl w:val="0"/>
+        <w:pBdr>
+          <w:top w:space="0" w:sz="0" w:val="nil"/>
+          <w:left w:space="0" w:sz="0" w:val="nil"/>
+          <w:bottom w:space="0" w:sz="0" w:val="nil"/>
+          <w:right w:space="0" w:sz="0" w:val="nil"/>
+          <w:between w:space="0" w:sz="0" w:val="nil"/>
+        </w:pBdr>
+        <w:shd w:fill="auto" w:val="clear"/>
+        <w:spacing w:after="0" w:before="0" w:line="360" w:lineRule="auto"/>
+        <w:ind w:left="0" w:right="0" w:firstLine="0"/>
+        <w:jc w:val="left"/>
+        <w:rPr/>
       </w:pPr>
       <w:r>
         <w:rPr>
@@ -7718,16 +7903,6 @@
         </w:rPr>
         <w:tab/>
       </w:r>
-    </w:p>
-    <w:p>
-      <w:pPr>
-        <w:spacing w:line="360" w:lineRule="auto"/>
-        <w:rPr>
-          <w:rFonts w:ascii="Times New Roman" w:cs="Times New Roman" w:eastAsia="Times New Roman" w:hAnsi="Times New Roman"/>
-          <w:sz w:val="24"/>
-          <w:szCs w:val="24"/>
-        </w:rPr>
-      </w:pPr>
       <w:r>
         <w:rPr>
           <w:rtl w:val="0"/>
@@ -7830,7 +8005,7 @@
                     <w:szCs w:val="24"/>
                     <w:rtl w:val="0"/>
                   </w:rPr>
-                  <w:t xml:space="preserve">RF003</w:t>
+                  <w:t xml:space="preserve">RF002</w:t>
                 </w:r>
               </w:p>
             </w:tc>
@@ -8318,7 +8493,26 @@
     <w:p>
       <w:pPr>
         <w:spacing w:line="360" w:lineRule="auto"/>
-        <w:rPr/>
+        <w:rPr>
+          <w:rFonts w:ascii="Times New Roman" w:cs="Times New Roman" w:eastAsia="Times New Roman" w:hAnsi="Times New Roman"/>
+          <w:sz w:val="24"/>
+          <w:szCs w:val="24"/>
+        </w:rPr>
+      </w:pPr>
+      <w:r>
+        <w:rPr>
+          <w:rtl w:val="0"/>
+        </w:rPr>
+      </w:r>
+    </w:p>
+    <w:p>
+      <w:pPr>
+        <w:spacing w:line="360" w:lineRule="auto"/>
+        <w:rPr>
+          <w:rFonts w:ascii="Times New Roman" w:cs="Times New Roman" w:eastAsia="Times New Roman" w:hAnsi="Times New Roman"/>
+          <w:sz w:val="24"/>
+          <w:szCs w:val="24"/>
+        </w:rPr>
       </w:pPr>
       <w:r>
         <w:rPr>
@@ -8329,6 +8523,16 @@
         </w:rPr>
         <w:tab/>
       </w:r>
+    </w:p>
+    <w:p>
+      <w:pPr>
+        <w:spacing w:line="360" w:lineRule="auto"/>
+        <w:rPr>
+          <w:rFonts w:ascii="Times New Roman" w:cs="Times New Roman" w:eastAsia="Times New Roman" w:hAnsi="Times New Roman"/>
+          <w:sz w:val="24"/>
+          <w:szCs w:val="24"/>
+        </w:rPr>
+      </w:pPr>
       <w:r>
         <w:rPr>
           <w:rtl w:val="0"/>
@@ -8431,7 +8635,7 @@
                     <w:szCs w:val="24"/>
                     <w:rtl w:val="0"/>
                   </w:rPr>
-                  <w:t xml:space="preserve">RF004</w:t>
+                  <w:t xml:space="preserve">RF003</w:t>
                 </w:r>
               </w:p>
             </w:tc>
@@ -8919,26 +9123,7 @@
     <w:p>
       <w:pPr>
         <w:spacing w:line="360" w:lineRule="auto"/>
-        <w:rPr>
-          <w:rFonts w:ascii="Times New Roman" w:cs="Times New Roman" w:eastAsia="Times New Roman" w:hAnsi="Times New Roman"/>
-          <w:sz w:val="24"/>
-          <w:szCs w:val="24"/>
-        </w:rPr>
-      </w:pPr>
-      <w:r>
-        <w:rPr>
-          <w:rtl w:val="0"/>
-        </w:rPr>
-      </w:r>
-    </w:p>
-    <w:p>
-      <w:pPr>
-        <w:spacing w:line="360" w:lineRule="auto"/>
-        <w:rPr>
-          <w:rFonts w:ascii="Times New Roman" w:cs="Times New Roman" w:eastAsia="Times New Roman" w:hAnsi="Times New Roman"/>
-          <w:sz w:val="24"/>
-          <w:szCs w:val="24"/>
-        </w:rPr>
+        <w:rPr/>
       </w:pPr>
       <w:r>
         <w:rPr>
@@ -8949,46 +9134,6 @@
         </w:rPr>
         <w:tab/>
       </w:r>
-    </w:p>
-    <w:p>
-      <w:pPr>
-        <w:spacing w:line="360" w:lineRule="auto"/>
-        <w:rPr>
-          <w:rFonts w:ascii="Times New Roman" w:cs="Times New Roman" w:eastAsia="Times New Roman" w:hAnsi="Times New Roman"/>
-          <w:sz w:val="24"/>
-          <w:szCs w:val="24"/>
-        </w:rPr>
-      </w:pPr>
-      <w:r>
-        <w:rPr>
-          <w:rtl w:val="0"/>
-        </w:rPr>
-      </w:r>
-    </w:p>
-    <w:p>
-      <w:pPr>
-        <w:spacing w:line="360" w:lineRule="auto"/>
-        <w:rPr>
-          <w:rFonts w:ascii="Times New Roman" w:cs="Times New Roman" w:eastAsia="Times New Roman" w:hAnsi="Times New Roman"/>
-          <w:sz w:val="24"/>
-          <w:szCs w:val="24"/>
-        </w:rPr>
-      </w:pPr>
-      <w:r>
-        <w:rPr>
-          <w:rtl w:val="0"/>
-        </w:rPr>
-      </w:r>
-    </w:p>
-    <w:p>
-      <w:pPr>
-        <w:spacing w:line="360" w:lineRule="auto"/>
-        <w:rPr>
-          <w:rFonts w:ascii="Times New Roman" w:cs="Times New Roman" w:eastAsia="Times New Roman" w:hAnsi="Times New Roman"/>
-          <w:sz w:val="24"/>
-          <w:szCs w:val="24"/>
-        </w:rPr>
-      </w:pPr>
       <w:r>
         <w:rPr>
           <w:rtl w:val="0"/>
@@ -9091,7 +9236,7 @@
                     <w:szCs w:val="24"/>
                     <w:rtl w:val="0"/>
                   </w:rPr>
-                  <w:t xml:space="preserve">RF005</w:t>
+                  <w:t xml:space="preserve">RF004</w:t>
                 </w:r>
               </w:p>
             </w:tc>
@@ -9579,7 +9724,26 @@
     <w:p>
       <w:pPr>
         <w:spacing w:line="360" w:lineRule="auto"/>
-        <w:rPr/>
+        <w:rPr>
+          <w:rFonts w:ascii="Times New Roman" w:cs="Times New Roman" w:eastAsia="Times New Roman" w:hAnsi="Times New Roman"/>
+          <w:sz w:val="24"/>
+          <w:szCs w:val="24"/>
+        </w:rPr>
+      </w:pPr>
+      <w:r>
+        <w:rPr>
+          <w:rtl w:val="0"/>
+        </w:rPr>
+      </w:r>
+    </w:p>
+    <w:p>
+      <w:pPr>
+        <w:spacing w:line="360" w:lineRule="auto"/>
+        <w:rPr>
+          <w:rFonts w:ascii="Times New Roman" w:cs="Times New Roman" w:eastAsia="Times New Roman" w:hAnsi="Times New Roman"/>
+          <w:sz w:val="24"/>
+          <w:szCs w:val="24"/>
+        </w:rPr>
       </w:pPr>
       <w:r>
         <w:rPr>
@@ -9590,6 +9754,46 @@
         </w:rPr>
         <w:tab/>
       </w:r>
+    </w:p>
+    <w:p>
+      <w:pPr>
+        <w:spacing w:line="360" w:lineRule="auto"/>
+        <w:rPr>
+          <w:rFonts w:ascii="Times New Roman" w:cs="Times New Roman" w:eastAsia="Times New Roman" w:hAnsi="Times New Roman"/>
+          <w:sz w:val="24"/>
+          <w:szCs w:val="24"/>
+        </w:rPr>
+      </w:pPr>
+      <w:r>
+        <w:rPr>
+          <w:rtl w:val="0"/>
+        </w:rPr>
+      </w:r>
+    </w:p>
+    <w:p>
+      <w:pPr>
+        <w:spacing w:line="360" w:lineRule="auto"/>
+        <w:rPr>
+          <w:rFonts w:ascii="Times New Roman" w:cs="Times New Roman" w:eastAsia="Times New Roman" w:hAnsi="Times New Roman"/>
+          <w:sz w:val="24"/>
+          <w:szCs w:val="24"/>
+        </w:rPr>
+      </w:pPr>
+      <w:r>
+        <w:rPr>
+          <w:rtl w:val="0"/>
+        </w:rPr>
+      </w:r>
+    </w:p>
+    <w:p>
+      <w:pPr>
+        <w:spacing w:line="360" w:lineRule="auto"/>
+        <w:rPr>
+          <w:rFonts w:ascii="Times New Roman" w:cs="Times New Roman" w:eastAsia="Times New Roman" w:hAnsi="Times New Roman"/>
+          <w:sz w:val="24"/>
+          <w:szCs w:val="24"/>
+        </w:rPr>
+      </w:pPr>
       <w:r>
         <w:rPr>
           <w:rtl w:val="0"/>
@@ -9692,7 +9896,7 @@
                     <w:szCs w:val="24"/>
                     <w:rtl w:val="0"/>
                   </w:rPr>
-                  <w:t xml:space="preserve">RF006</w:t>
+                  <w:t xml:space="preserve">RF005</w:t>
                 </w:r>
               </w:p>
             </w:tc>
@@ -10180,11 +10384,7 @@
     <w:p>
       <w:pPr>
         <w:spacing w:line="360" w:lineRule="auto"/>
-        <w:rPr>
-          <w:rFonts w:ascii="Times New Roman" w:cs="Times New Roman" w:eastAsia="Times New Roman" w:hAnsi="Times New Roman"/>
-          <w:sz w:val="24"/>
-          <w:szCs w:val="24"/>
-        </w:rPr>
+        <w:rPr/>
       </w:pPr>
       <w:r>
         <w:rPr>
@@ -10195,61 +10395,6 @@
         </w:rPr>
         <w:tab/>
       </w:r>
-    </w:p>
-    <w:p>
-      <w:pPr>
-        <w:spacing w:line="360" w:lineRule="auto"/>
-        <w:rPr>
-          <w:rFonts w:ascii="Times New Roman" w:cs="Times New Roman" w:eastAsia="Times New Roman" w:hAnsi="Times New Roman"/>
-          <w:sz w:val="24"/>
-          <w:szCs w:val="24"/>
-        </w:rPr>
-      </w:pPr>
-      <w:r>
-        <w:rPr>
-          <w:rtl w:val="0"/>
-        </w:rPr>
-      </w:r>
-    </w:p>
-    <w:p>
-      <w:pPr>
-        <w:spacing w:line="360" w:lineRule="auto"/>
-        <w:rPr>
-          <w:rFonts w:ascii="Times New Roman" w:cs="Times New Roman" w:eastAsia="Times New Roman" w:hAnsi="Times New Roman"/>
-          <w:sz w:val="24"/>
-          <w:szCs w:val="24"/>
-        </w:rPr>
-      </w:pPr>
-      <w:r>
-        <w:rPr>
-          <w:rtl w:val="0"/>
-        </w:rPr>
-      </w:r>
-    </w:p>
-    <w:p>
-      <w:pPr>
-        <w:spacing w:line="360" w:lineRule="auto"/>
-        <w:rPr>
-          <w:rFonts w:ascii="Times New Roman" w:cs="Times New Roman" w:eastAsia="Times New Roman" w:hAnsi="Times New Roman"/>
-          <w:sz w:val="24"/>
-          <w:szCs w:val="24"/>
-        </w:rPr>
-      </w:pPr>
-      <w:r>
-        <w:rPr>
-          <w:rtl w:val="0"/>
-        </w:rPr>
-      </w:r>
-    </w:p>
-    <w:p>
-      <w:pPr>
-        <w:spacing w:line="360" w:lineRule="auto"/>
-        <w:rPr>
-          <w:rFonts w:ascii="Times New Roman" w:cs="Times New Roman" w:eastAsia="Times New Roman" w:hAnsi="Times New Roman"/>
-          <w:sz w:val="24"/>
-          <w:szCs w:val="24"/>
-        </w:rPr>
-      </w:pPr>
       <w:r>
         <w:rPr>
           <w:rtl w:val="0"/>
@@ -10352,7 +10497,7 @@
                     <w:szCs w:val="24"/>
                     <w:rtl w:val="0"/>
                   </w:rPr>
-                  <w:t xml:space="preserve">RF007</w:t>
+                  <w:t xml:space="preserve">RF006</w:t>
                 </w:r>
               </w:p>
             </w:tc>
@@ -10837,6 +10982,70 @@
         </w:tbl>
       </w:sdtContent>
     </w:sdt>
+    <w:p>
+      <w:pPr>
+        <w:spacing w:line="360" w:lineRule="auto"/>
+        <w:rPr>
+          <w:rFonts w:ascii="Times New Roman" w:cs="Times New Roman" w:eastAsia="Times New Roman" w:hAnsi="Times New Roman"/>
+          <w:sz w:val="24"/>
+          <w:szCs w:val="24"/>
+        </w:rPr>
+      </w:pPr>
+      <w:r>
+        <w:rPr>
+          <w:rFonts w:ascii="Times New Roman" w:cs="Times New Roman" w:eastAsia="Times New Roman" w:hAnsi="Times New Roman"/>
+          <w:sz w:val="24"/>
+          <w:szCs w:val="24"/>
+          <w:rtl w:val="0"/>
+        </w:rPr>
+        <w:tab/>
+      </w:r>
+    </w:p>
+    <w:p>
+      <w:pPr>
+        <w:spacing w:line="360" w:lineRule="auto"/>
+        <w:rPr>
+          <w:rFonts w:ascii="Times New Roman" w:cs="Times New Roman" w:eastAsia="Times New Roman" w:hAnsi="Times New Roman"/>
+          <w:sz w:val="24"/>
+          <w:szCs w:val="24"/>
+        </w:rPr>
+      </w:pPr>
+      <w:r>
+        <w:rPr>
+          <w:rtl w:val="0"/>
+        </w:rPr>
+      </w:r>
+    </w:p>
+    <w:p>
+      <w:pPr>
+        <w:spacing w:line="360" w:lineRule="auto"/>
+        <w:rPr>
+          <w:rFonts w:ascii="Times New Roman" w:cs="Times New Roman" w:eastAsia="Times New Roman" w:hAnsi="Times New Roman"/>
+          <w:sz w:val="24"/>
+          <w:szCs w:val="24"/>
+        </w:rPr>
+      </w:pPr>
+      <w:r>
+        <w:rPr>
+          <w:rtl w:val="0"/>
+        </w:rPr>
+      </w:r>
+    </w:p>
+    <w:p>
+      <w:pPr>
+        <w:spacing w:line="360" w:lineRule="auto"/>
+        <w:rPr>
+          <w:rFonts w:ascii="Times New Roman" w:cs="Times New Roman" w:eastAsia="Times New Roman" w:hAnsi="Times New Roman"/>
+          <w:sz w:val="24"/>
+          <w:szCs w:val="24"/>
+        </w:rPr>
+      </w:pPr>
+      <w:r>
+        <w:rPr>
+          <w:rtl w:val="0"/>
+        </w:rPr>
+      </w:r>
+    </w:p>
     <w:p>
       <w:pPr>
         <w:spacing w:line="360" w:lineRule="auto"/>
@@ -10948,7 +11157,7 @@
                     <w:szCs w:val="24"/>
                     <w:rtl w:val="0"/>
                   </w:rPr>
-                  <w:t xml:space="preserve">RF008</w:t>
+                  <w:t xml:space="preserve">RF007</w:t>
                 </w:r>
               </w:p>
             </w:tc>
@@ -11433,70 +11642,6 @@
         </w:tbl>
       </w:sdtContent>
     </w:sdt>
-    <w:p>
-      <w:pPr>
-        <w:spacing w:line="360" w:lineRule="auto"/>
-        <w:rPr>
-          <w:rFonts w:ascii="Times New Roman" w:cs="Times New Roman" w:eastAsia="Times New Roman" w:hAnsi="Times New Roman"/>
-          <w:sz w:val="24"/>
-          <w:szCs w:val="24"/>
-        </w:rPr>
-      </w:pPr>
-      <w:r>
-        <w:rPr>
-          <w:rtl w:val="0"/>
-        </w:rPr>
-      </w:r>
-    </w:p>
-    <w:p>
-      <w:pPr>
-        <w:spacing w:line="360" w:lineRule="auto"/>
-        <w:rPr>
-          <w:rFonts w:ascii="Times New Roman" w:cs="Times New Roman" w:eastAsia="Times New Roman" w:hAnsi="Times New Roman"/>
-          <w:sz w:val="24"/>
-          <w:szCs w:val="24"/>
-        </w:rPr>
-      </w:pPr>
-      <w:r>
-        <w:rPr>
-          <w:rFonts w:ascii="Times New Roman" w:cs="Times New Roman" w:eastAsia="Times New Roman" w:hAnsi="Times New Roman"/>
-          <w:sz w:val="24"/>
-          <w:szCs w:val="24"/>
-          <w:rtl w:val="0"/>
-        </w:rPr>
-        <w:tab/>
-      </w:r>
-    </w:p>
-    <w:p>
-      <w:pPr>
-        <w:spacing w:line="360" w:lineRule="auto"/>
-        <w:rPr>
-          <w:rFonts w:ascii="Times New Roman" w:cs="Times New Roman" w:eastAsia="Times New Roman" w:hAnsi="Times New Roman"/>
-          <w:sz w:val="24"/>
-          <w:szCs w:val="24"/>
-        </w:rPr>
-      </w:pPr>
-      <w:r>
-        <w:rPr>
-          <w:rtl w:val="0"/>
-        </w:rPr>
-      </w:r>
-    </w:p>
-    <w:p>
-      <w:pPr>
-        <w:spacing w:line="360" w:lineRule="auto"/>
-        <w:rPr>
-          <w:rFonts w:ascii="Times New Roman" w:cs="Times New Roman" w:eastAsia="Times New Roman" w:hAnsi="Times New Roman"/>
-          <w:sz w:val="24"/>
-          <w:szCs w:val="24"/>
-        </w:rPr>
-      </w:pPr>
-      <w:r>
-        <w:rPr>
-          <w:rtl w:val="0"/>
-        </w:rPr>
-      </w:r>
-    </w:p>
     <w:p>
       <w:pPr>
         <w:spacing w:line="360" w:lineRule="auto"/>
@@ -11608,7 +11753,7 @@
                     <w:szCs w:val="24"/>
                     <w:rtl w:val="0"/>
                   </w:rPr>
-                  <w:t xml:space="preserve">RF009</w:t>
+                  <w:t xml:space="preserve">RF008</w:t>
                 </w:r>
               </w:p>
             </w:tc>
@@ -12093,6 +12238,70 @@
         </w:tbl>
       </w:sdtContent>
     </w:sdt>
+    <w:p>
+      <w:pPr>
+        <w:spacing w:line="360" w:lineRule="auto"/>
+        <w:rPr>
+          <w:rFonts w:ascii="Times New Roman" w:cs="Times New Roman" w:eastAsia="Times New Roman" w:hAnsi="Times New Roman"/>
+          <w:sz w:val="24"/>
+          <w:szCs w:val="24"/>
+        </w:rPr>
+      </w:pPr>
+      <w:r>
+        <w:rPr>
+          <w:rtl w:val="0"/>
+        </w:rPr>
+      </w:r>
+    </w:p>
+    <w:p>
+      <w:pPr>
+        <w:spacing w:line="360" w:lineRule="auto"/>
+        <w:rPr>
+          <w:rFonts w:ascii="Times New Roman" w:cs="Times New Roman" w:eastAsia="Times New Roman" w:hAnsi="Times New Roman"/>
+          <w:sz w:val="24"/>
+          <w:szCs w:val="24"/>
+        </w:rPr>
+      </w:pPr>
+      <w:r>
+        <w:rPr>
+          <w:rFonts w:ascii="Times New Roman" w:cs="Times New Roman" w:eastAsia="Times New Roman" w:hAnsi="Times New Roman"/>
+          <w:sz w:val="24"/>
+          <w:szCs w:val="24"/>
+          <w:rtl w:val="0"/>
+        </w:rPr>
+        <w:tab/>
+      </w:r>
+    </w:p>
+    <w:p>
+      <w:pPr>
+        <w:spacing w:line="360" w:lineRule="auto"/>
+        <w:rPr>
+          <w:rFonts w:ascii="Times New Roman" w:cs="Times New Roman" w:eastAsia="Times New Roman" w:hAnsi="Times New Roman"/>
+          <w:sz w:val="24"/>
+          <w:szCs w:val="24"/>
+        </w:rPr>
+      </w:pPr>
+      <w:r>
+        <w:rPr>
+          <w:rtl w:val="0"/>
+        </w:rPr>
+      </w:r>
+    </w:p>
+    <w:p>
+      <w:pPr>
+        <w:spacing w:line="360" w:lineRule="auto"/>
+        <w:rPr>
+          <w:rFonts w:ascii="Times New Roman" w:cs="Times New Roman" w:eastAsia="Times New Roman" w:hAnsi="Times New Roman"/>
+          <w:sz w:val="24"/>
+          <w:szCs w:val="24"/>
+        </w:rPr>
+      </w:pPr>
+      <w:r>
+        <w:rPr>
+          <w:rtl w:val="0"/>
+        </w:rPr>
+      </w:r>
+    </w:p>
     <w:p>
       <w:pPr>
         <w:spacing w:line="360" w:lineRule="auto"/>
@@ -12204,7 +12413,7 @@
                     <w:szCs w:val="24"/>
                     <w:rtl w:val="0"/>
                   </w:rPr>
-                  <w:t xml:space="preserve">RF010</w:t>
+                  <w:t xml:space="preserve">RF009</w:t>
                 </w:r>
               </w:p>
             </w:tc>
@@ -12689,66 +12898,6 @@
         </w:tbl>
       </w:sdtContent>
     </w:sdt>
-    <w:p>
-      <w:pPr>
-        <w:spacing w:line="360" w:lineRule="auto"/>
-        <w:rPr>
-          <w:rFonts w:ascii="Times New Roman" w:cs="Times New Roman" w:eastAsia="Times New Roman" w:hAnsi="Times New Roman"/>
-          <w:sz w:val="24"/>
-          <w:szCs w:val="24"/>
-        </w:rPr>
-      </w:pPr>
-      <w:r>
-        <w:rPr>
-          <w:rtl w:val="0"/>
-        </w:rPr>
-      </w:r>
-    </w:p>
-    <w:p>
-      <w:pPr>
-        <w:spacing w:line="360" w:lineRule="auto"/>
-        <w:rPr>
-          <w:rFonts w:ascii="Times New Roman" w:cs="Times New Roman" w:eastAsia="Times New Roman" w:hAnsi="Times New Roman"/>
-          <w:sz w:val="24"/>
-          <w:szCs w:val="24"/>
-        </w:rPr>
-      </w:pPr>
-      <w:r>
-        <w:rPr>
-          <w:rtl w:val="0"/>
-        </w:rPr>
-      </w:r>
-    </w:p>
-    <w:p>
-      <w:pPr>
-        <w:spacing w:line="360" w:lineRule="auto"/>
-        <w:rPr>
-          <w:rFonts w:ascii="Times New Roman" w:cs="Times New Roman" w:eastAsia="Times New Roman" w:hAnsi="Times New Roman"/>
-          <w:sz w:val="24"/>
-          <w:szCs w:val="24"/>
-        </w:rPr>
-      </w:pPr>
-      <w:r>
-        <w:rPr>
-          <w:rtl w:val="0"/>
-        </w:rPr>
-      </w:r>
-    </w:p>
-    <w:p>
-      <w:pPr>
-        <w:spacing w:line="360" w:lineRule="auto"/>
-        <w:rPr>
-          <w:rFonts w:ascii="Times New Roman" w:cs="Times New Roman" w:eastAsia="Times New Roman" w:hAnsi="Times New Roman"/>
-          <w:sz w:val="24"/>
-          <w:szCs w:val="24"/>
-        </w:rPr>
-      </w:pPr>
-      <w:r>
-        <w:rPr>
-          <w:rtl w:val="0"/>
-        </w:rPr>
-      </w:r>
-    </w:p>
     <w:p>
       <w:pPr>
         <w:spacing w:line="360" w:lineRule="auto"/>
@@ -12860,7 +13009,7 @@
                     <w:szCs w:val="24"/>
                     <w:rtl w:val="0"/>
                   </w:rPr>
-                  <w:t xml:space="preserve">RF011</w:t>
+                  <w:t xml:space="preserve">RF010</w:t>
                 </w:r>
               </w:p>
             </w:tc>
@@ -13360,6 +13509,647 @@
         </w:rPr>
       </w:r>
     </w:p>
+    <w:p>
+      <w:pPr>
+        <w:spacing w:line="360" w:lineRule="auto"/>
+        <w:rPr>
+          <w:rFonts w:ascii="Times New Roman" w:cs="Times New Roman" w:eastAsia="Times New Roman" w:hAnsi="Times New Roman"/>
+          <w:sz w:val="24"/>
+          <w:szCs w:val="24"/>
+        </w:rPr>
+      </w:pPr>
+      <w:r>
+        <w:rPr>
+          <w:rtl w:val="0"/>
+        </w:rPr>
+      </w:r>
+    </w:p>
+    <w:p>
+      <w:pPr>
+        <w:spacing w:line="360" w:lineRule="auto"/>
+        <w:rPr>
+          <w:rFonts w:ascii="Times New Roman" w:cs="Times New Roman" w:eastAsia="Times New Roman" w:hAnsi="Times New Roman"/>
+          <w:sz w:val="24"/>
+          <w:szCs w:val="24"/>
+        </w:rPr>
+      </w:pPr>
+      <w:r>
+        <w:rPr>
+          <w:rtl w:val="0"/>
+        </w:rPr>
+      </w:r>
+    </w:p>
+    <w:p>
+      <w:pPr>
+        <w:spacing w:line="360" w:lineRule="auto"/>
+        <w:rPr>
+          <w:rFonts w:ascii="Times New Roman" w:cs="Times New Roman" w:eastAsia="Times New Roman" w:hAnsi="Times New Roman"/>
+          <w:sz w:val="24"/>
+          <w:szCs w:val="24"/>
+        </w:rPr>
+      </w:pPr>
+      <w:r>
+        <w:rPr>
+          <w:rtl w:val="0"/>
+        </w:rPr>
+      </w:r>
+    </w:p>
+    <w:p>
+      <w:pPr>
+        <w:spacing w:line="360" w:lineRule="auto"/>
+        <w:rPr>
+          <w:rFonts w:ascii="Times New Roman" w:cs="Times New Roman" w:eastAsia="Times New Roman" w:hAnsi="Times New Roman"/>
+          <w:sz w:val="24"/>
+          <w:szCs w:val="24"/>
+        </w:rPr>
+      </w:pPr>
+      <w:r>
+        <w:rPr>
+          <w:rtl w:val="0"/>
+        </w:rPr>
+      </w:r>
+    </w:p>
+    <w:sdt>
+      <w:sdtPr>
+        <w:lock w:val="contentLocked"/>
+        <w:tag w:val="goog_rdk_11"/>
+      </w:sdtPr>
+      <w:sdtContent>
+        <w:tbl>
+          <w:tblPr>
+            <w:tblStyle w:val="Table13"/>
+            <w:tblW w:w="8400.0" w:type="dxa"/>
+            <w:jc w:val="left"/>
+            <w:tblInd w:w="660.0" w:type="dxa"/>
+            <w:tblBorders>
+              <w:top w:color="000000" w:space="0" w:sz="8" w:val="single"/>
+              <w:left w:color="000000" w:space="0" w:sz="8" w:val="single"/>
+              <w:bottom w:color="000000" w:space="0" w:sz="8" w:val="single"/>
+              <w:right w:color="000000" w:space="0" w:sz="8" w:val="single"/>
+              <w:insideH w:color="000000" w:space="0" w:sz="8" w:val="single"/>
+              <w:insideV w:color="000000" w:space="0" w:sz="8" w:val="single"/>
+            </w:tblBorders>
+            <w:tblLayout w:type="fixed"/>
+            <w:tblLook w:val="0600"/>
+          </w:tblPr>
+          <w:tblGrid>
+            <w:gridCol w:w="2265"/>
+            <w:gridCol w:w="6135"/>
+            <w:tblGridChange w:id="0">
+              <w:tblGrid>
+                <w:gridCol w:w="2265"/>
+                <w:gridCol w:w="6135"/>
+              </w:tblGrid>
+            </w:tblGridChange>
+          </w:tblGrid>
+          <w:tr>
+            <w:trPr>
+              <w:cantSplit w:val="0"/>
+              <w:tblHeader w:val="0"/>
+            </w:trPr>
+            <w:tc>
+              <w:tcPr>
+                <w:shd w:fill="efefef" w:val="clear"/>
+                <w:tcMar>
+                  <w:top w:w="100.0" w:type="dxa"/>
+                  <w:left w:w="100.0" w:type="dxa"/>
+                  <w:bottom w:w="100.0" w:type="dxa"/>
+                  <w:right w:w="100.0" w:type="dxa"/>
+                </w:tcMar>
+                <w:vAlign w:val="top"/>
+              </w:tcPr>
+              <w:p>
+                <w:pPr>
+                  <w:spacing w:line="360" w:lineRule="auto"/>
+                  <w:rPr>
+                    <w:rFonts w:ascii="Times New Roman" w:cs="Times New Roman" w:eastAsia="Times New Roman" w:hAnsi="Times New Roman"/>
+                    <w:sz w:val="24"/>
+                    <w:szCs w:val="24"/>
+                  </w:rPr>
+                </w:pPr>
+                <w:r>
+                  <w:rPr>
+                    <w:rFonts w:ascii="Times New Roman" w:cs="Times New Roman" w:eastAsia="Times New Roman" w:hAnsi="Times New Roman"/>
+                    <w:sz w:val="24"/>
+                    <w:szCs w:val="24"/>
+                    <w:rtl w:val="0"/>
+                  </w:rPr>
+                  <w:t xml:space="preserve">Requirement ID</w:t>
+                </w:r>
+              </w:p>
+            </w:tc>
+            <w:tc>
+              <w:tcPr>
+                <w:shd w:fill="auto" w:val="clear"/>
+                <w:tcMar>
+                  <w:top w:w="100.0" w:type="dxa"/>
+                  <w:left w:w="100.0" w:type="dxa"/>
+                  <w:bottom w:w="100.0" w:type="dxa"/>
+                  <w:right w:w="100.0" w:type="dxa"/>
+                </w:tcMar>
+                <w:vAlign w:val="top"/>
+              </w:tcPr>
+              <w:p>
+                <w:pPr>
+                  <w:spacing w:line="360" w:lineRule="auto"/>
+                  <w:rPr>
+                    <w:rFonts w:ascii="Times New Roman" w:cs="Times New Roman" w:eastAsia="Times New Roman" w:hAnsi="Times New Roman"/>
+                    <w:sz w:val="24"/>
+                    <w:szCs w:val="24"/>
+                  </w:rPr>
+                </w:pPr>
+                <w:r>
+                  <w:rPr>
+                    <w:rFonts w:ascii="Times New Roman" w:cs="Times New Roman" w:eastAsia="Times New Roman" w:hAnsi="Times New Roman"/>
+                    <w:sz w:val="24"/>
+                    <w:szCs w:val="24"/>
+                    <w:rtl w:val="0"/>
+                  </w:rPr>
+                  <w:t xml:space="preserve">RF011</w:t>
+                </w:r>
+              </w:p>
+            </w:tc>
+          </w:tr>
+          <w:tr>
+            <w:trPr>
+              <w:cantSplit w:val="0"/>
+              <w:tblHeader w:val="0"/>
+            </w:trPr>
+            <w:tc>
+              <w:tcPr>
+                <w:shd w:fill="efefef" w:val="clear"/>
+                <w:tcMar>
+                  <w:top w:w="100.0" w:type="dxa"/>
+                  <w:left w:w="100.0" w:type="dxa"/>
+                  <w:bottom w:w="100.0" w:type="dxa"/>
+                  <w:right w:w="100.0" w:type="dxa"/>
+                </w:tcMar>
+                <w:vAlign w:val="top"/>
+              </w:tcPr>
+              <w:p>
+                <w:pPr>
+                  <w:spacing w:line="360" w:lineRule="auto"/>
+                  <w:rPr>
+                    <w:rFonts w:ascii="Times New Roman" w:cs="Times New Roman" w:eastAsia="Times New Roman" w:hAnsi="Times New Roman"/>
+                    <w:sz w:val="24"/>
+                    <w:szCs w:val="24"/>
+                  </w:rPr>
+                </w:pPr>
+                <w:r>
+                  <w:rPr>
+                    <w:rFonts w:ascii="Times New Roman" w:cs="Times New Roman" w:eastAsia="Times New Roman" w:hAnsi="Times New Roman"/>
+                    <w:sz w:val="24"/>
+                    <w:szCs w:val="24"/>
+                    <w:rtl w:val="0"/>
+                  </w:rPr>
+                  <w:t xml:space="preserve">Requirement Name</w:t>
+                </w:r>
+              </w:p>
+            </w:tc>
+            <w:tc>
+              <w:tcPr>
+                <w:shd w:fill="auto" w:val="clear"/>
+                <w:tcMar>
+                  <w:top w:w="100.0" w:type="dxa"/>
+                  <w:left w:w="100.0" w:type="dxa"/>
+                  <w:bottom w:w="100.0" w:type="dxa"/>
+                  <w:right w:w="100.0" w:type="dxa"/>
+                </w:tcMar>
+                <w:vAlign w:val="top"/>
+              </w:tcPr>
+              <w:p>
+                <w:pPr>
+                  <w:spacing w:line="360" w:lineRule="auto"/>
+                  <w:rPr>
+                    <w:rFonts w:ascii="Times New Roman" w:cs="Times New Roman" w:eastAsia="Times New Roman" w:hAnsi="Times New Roman"/>
+                    <w:sz w:val="24"/>
+                    <w:szCs w:val="24"/>
+                  </w:rPr>
+                </w:pPr>
+                <w:r>
+                  <w:rPr>
+                    <w:rFonts w:ascii="Times New Roman" w:cs="Times New Roman" w:eastAsia="Times New Roman" w:hAnsi="Times New Roman"/>
+                    <w:sz w:val="24"/>
+                    <w:szCs w:val="24"/>
+                    <w:rtl w:val="0"/>
+                  </w:rPr>
+                  <w:t xml:space="preserve">Log in</w:t>
+                </w:r>
+              </w:p>
+            </w:tc>
+          </w:tr>
+          <w:tr>
+            <w:trPr>
+              <w:cantSplit w:val="0"/>
+              <w:tblHeader w:val="0"/>
+            </w:trPr>
+            <w:tc>
+              <w:tcPr>
+                <w:shd w:fill="efefef" w:val="clear"/>
+                <w:tcMar>
+                  <w:top w:w="100.0" w:type="dxa"/>
+                  <w:left w:w="100.0" w:type="dxa"/>
+                  <w:bottom w:w="100.0" w:type="dxa"/>
+                  <w:right w:w="100.0" w:type="dxa"/>
+                </w:tcMar>
+                <w:vAlign w:val="top"/>
+              </w:tcPr>
+              <w:p>
+                <w:pPr>
+                  <w:spacing w:line="360" w:lineRule="auto"/>
+                  <w:rPr>
+                    <w:rFonts w:ascii="Times New Roman" w:cs="Times New Roman" w:eastAsia="Times New Roman" w:hAnsi="Times New Roman"/>
+                    <w:sz w:val="24"/>
+                    <w:szCs w:val="24"/>
+                  </w:rPr>
+                </w:pPr>
+                <w:r>
+                  <w:rPr>
+                    <w:rFonts w:ascii="Times New Roman" w:cs="Times New Roman" w:eastAsia="Times New Roman" w:hAnsi="Times New Roman"/>
+                    <w:sz w:val="24"/>
+                    <w:szCs w:val="24"/>
+                    <w:rtl w:val="0"/>
+                  </w:rPr>
+                  <w:t xml:space="preserve">Type</w:t>
+                </w:r>
+              </w:p>
+            </w:tc>
+            <w:tc>
+              <w:tcPr>
+                <w:shd w:fill="auto" w:val="clear"/>
+                <w:tcMar>
+                  <w:top w:w="100.0" w:type="dxa"/>
+                  <w:left w:w="100.0" w:type="dxa"/>
+                  <w:bottom w:w="100.0" w:type="dxa"/>
+                  <w:right w:w="100.0" w:type="dxa"/>
+                </w:tcMar>
+                <w:vAlign w:val="top"/>
+              </w:tcPr>
+              <w:p>
+                <w:pPr>
+                  <w:spacing w:line="360" w:lineRule="auto"/>
+                  <w:rPr>
+                    <w:rFonts w:ascii="Times New Roman" w:cs="Times New Roman" w:eastAsia="Times New Roman" w:hAnsi="Times New Roman"/>
+                    <w:sz w:val="24"/>
+                    <w:szCs w:val="24"/>
+                  </w:rPr>
+                </w:pPr>
+                <w:r>
+                  <w:rPr>
+                    <w:rFonts w:ascii="Times New Roman" w:cs="Times New Roman" w:eastAsia="Times New Roman" w:hAnsi="Times New Roman"/>
+                    <w:sz w:val="24"/>
+                    <w:szCs w:val="24"/>
+                    <w:rtl w:val="0"/>
+                  </w:rPr>
+                  <w:t xml:space="preserve">Functional Requirement</w:t>
+                </w:r>
+              </w:p>
+            </w:tc>
+          </w:tr>
+          <w:tr>
+            <w:trPr>
+              <w:cantSplit w:val="0"/>
+              <w:tblHeader w:val="0"/>
+            </w:trPr>
+            <w:tc>
+              <w:tcPr>
+                <w:shd w:fill="efefef" w:val="clear"/>
+                <w:tcMar>
+                  <w:top w:w="100.0" w:type="dxa"/>
+                  <w:left w:w="100.0" w:type="dxa"/>
+                  <w:bottom w:w="100.0" w:type="dxa"/>
+                  <w:right w:w="100.0" w:type="dxa"/>
+                </w:tcMar>
+                <w:vAlign w:val="top"/>
+              </w:tcPr>
+              <w:p>
+                <w:pPr>
+                  <w:spacing w:line="360" w:lineRule="auto"/>
+                  <w:rPr>
+                    <w:rFonts w:ascii="Times New Roman" w:cs="Times New Roman" w:eastAsia="Times New Roman" w:hAnsi="Times New Roman"/>
+                    <w:sz w:val="24"/>
+                    <w:szCs w:val="24"/>
+                  </w:rPr>
+                </w:pPr>
+                <w:r>
+                  <w:rPr>
+                    <w:rFonts w:ascii="Times New Roman" w:cs="Times New Roman" w:eastAsia="Times New Roman" w:hAnsi="Times New Roman"/>
+                    <w:sz w:val="24"/>
+                    <w:szCs w:val="24"/>
+                    <w:rtl w:val="0"/>
+                  </w:rPr>
+                  <w:t xml:space="preserve">Actor</w:t>
+                </w:r>
+              </w:p>
+            </w:tc>
+            <w:tc>
+              <w:tcPr>
+                <w:shd w:fill="auto" w:val="clear"/>
+                <w:tcMar>
+                  <w:top w:w="100.0" w:type="dxa"/>
+                  <w:left w:w="100.0" w:type="dxa"/>
+                  <w:bottom w:w="100.0" w:type="dxa"/>
+                  <w:right w:w="100.0" w:type="dxa"/>
+                </w:tcMar>
+                <w:vAlign w:val="top"/>
+              </w:tcPr>
+              <w:p>
+                <w:pPr>
+                  <w:spacing w:line="360" w:lineRule="auto"/>
+                  <w:rPr>
+                    <w:rFonts w:ascii="Times New Roman" w:cs="Times New Roman" w:eastAsia="Times New Roman" w:hAnsi="Times New Roman"/>
+                    <w:sz w:val="24"/>
+                    <w:szCs w:val="24"/>
+                  </w:rPr>
+                </w:pPr>
+                <w:r>
+                  <w:rPr>
+                    <w:rFonts w:ascii="Times New Roman" w:cs="Times New Roman" w:eastAsia="Times New Roman" w:hAnsi="Times New Roman"/>
+                    <w:sz w:val="24"/>
+                    <w:szCs w:val="24"/>
+                    <w:rtl w:val="0"/>
+                  </w:rPr>
+                  <w:t xml:space="preserve">Director / Teacher</w:t>
+                </w:r>
+              </w:p>
+            </w:tc>
+          </w:tr>
+          <w:tr>
+            <w:trPr>
+              <w:cantSplit w:val="0"/>
+              <w:tblHeader w:val="0"/>
+            </w:trPr>
+            <w:tc>
+              <w:tcPr>
+                <w:shd w:fill="efefef" w:val="clear"/>
+                <w:tcMar>
+                  <w:top w:w="100.0" w:type="dxa"/>
+                  <w:left w:w="100.0" w:type="dxa"/>
+                  <w:bottom w:w="100.0" w:type="dxa"/>
+                  <w:right w:w="100.0" w:type="dxa"/>
+                </w:tcMar>
+                <w:vAlign w:val="top"/>
+              </w:tcPr>
+              <w:p>
+                <w:pPr>
+                  <w:spacing w:line="360" w:lineRule="auto"/>
+                  <w:rPr>
+                    <w:rFonts w:ascii="Times New Roman" w:cs="Times New Roman" w:eastAsia="Times New Roman" w:hAnsi="Times New Roman"/>
+                    <w:sz w:val="24"/>
+                    <w:szCs w:val="24"/>
+                  </w:rPr>
+                </w:pPr>
+                <w:r>
+                  <w:rPr>
+                    <w:rFonts w:ascii="Times New Roman" w:cs="Times New Roman" w:eastAsia="Times New Roman" w:hAnsi="Times New Roman"/>
+                    <w:sz w:val="24"/>
+                    <w:szCs w:val="24"/>
+                    <w:rtl w:val="0"/>
+                  </w:rPr>
+                  <w:t xml:space="preserve">Requirement Description</w:t>
+                </w:r>
+              </w:p>
+            </w:tc>
+            <w:tc>
+              <w:tcPr>
+                <w:shd w:fill="auto" w:val="clear"/>
+                <w:tcMar>
+                  <w:top w:w="100.0" w:type="dxa"/>
+                  <w:left w:w="100.0" w:type="dxa"/>
+                  <w:bottom w:w="100.0" w:type="dxa"/>
+                  <w:right w:w="100.0" w:type="dxa"/>
+                </w:tcMar>
+                <w:vAlign w:val="top"/>
+              </w:tcPr>
+              <w:p>
+                <w:pPr>
+                  <w:spacing w:line="360" w:lineRule="auto"/>
+                  <w:rPr>
+                    <w:rFonts w:ascii="Times New Roman" w:cs="Times New Roman" w:eastAsia="Times New Roman" w:hAnsi="Times New Roman"/>
+                    <w:sz w:val="24"/>
+                    <w:szCs w:val="24"/>
+                  </w:rPr>
+                </w:pPr>
+                <w:r>
+                  <w:rPr>
+                    <w:rFonts w:ascii="Times New Roman" w:cs="Times New Roman" w:eastAsia="Times New Roman" w:hAnsi="Times New Roman"/>
+                    <w:sz w:val="24"/>
+                    <w:szCs w:val="24"/>
+                    <w:rtl w:val="0"/>
+                  </w:rPr>
+                  <w:t xml:space="preserve">Develop a secure login interface requiring users to provide credentials for system access.</w:t>
+                </w:r>
+              </w:p>
+            </w:tc>
+          </w:tr>
+          <w:tr>
+            <w:trPr>
+              <w:cantSplit w:val="0"/>
+              <w:tblHeader w:val="0"/>
+            </w:trPr>
+            <w:tc>
+              <w:tcPr>
+                <w:shd w:fill="efefef" w:val="clear"/>
+                <w:tcMar>
+                  <w:top w:w="100.0" w:type="dxa"/>
+                  <w:left w:w="100.0" w:type="dxa"/>
+                  <w:bottom w:w="100.0" w:type="dxa"/>
+                  <w:right w:w="100.0" w:type="dxa"/>
+                </w:tcMar>
+                <w:vAlign w:val="top"/>
+              </w:tcPr>
+              <w:p>
+                <w:pPr>
+                  <w:spacing w:line="360" w:lineRule="auto"/>
+                  <w:rPr>
+                    <w:rFonts w:ascii="Times New Roman" w:cs="Times New Roman" w:eastAsia="Times New Roman" w:hAnsi="Times New Roman"/>
+                    <w:sz w:val="24"/>
+                    <w:szCs w:val="24"/>
+                  </w:rPr>
+                </w:pPr>
+                <w:r>
+                  <w:rPr>
+                    <w:rFonts w:ascii="Times New Roman" w:cs="Times New Roman" w:eastAsia="Times New Roman" w:hAnsi="Times New Roman"/>
+                    <w:sz w:val="24"/>
+                    <w:szCs w:val="24"/>
+                    <w:rtl w:val="0"/>
+                  </w:rPr>
+                  <w:t xml:space="preserve">Inputs</w:t>
+                </w:r>
+              </w:p>
+            </w:tc>
+            <w:tc>
+              <w:tcPr>
+                <w:shd w:fill="auto" w:val="clear"/>
+                <w:tcMar>
+                  <w:top w:w="100.0" w:type="dxa"/>
+                  <w:left w:w="100.0" w:type="dxa"/>
+                  <w:bottom w:w="100.0" w:type="dxa"/>
+                  <w:right w:w="100.0" w:type="dxa"/>
+                </w:tcMar>
+                <w:vAlign w:val="top"/>
+              </w:tcPr>
+              <w:p>
+                <w:pPr>
+                  <w:spacing w:line="360" w:lineRule="auto"/>
+                  <w:ind w:right="1207.7952755905512"/>
+                  <w:rPr>
+                    <w:rFonts w:ascii="Times New Roman" w:cs="Times New Roman" w:eastAsia="Times New Roman" w:hAnsi="Times New Roman"/>
+                    <w:sz w:val="24"/>
+                    <w:szCs w:val="24"/>
+                  </w:rPr>
+                </w:pPr>
+                <w:r>
+                  <w:rPr>
+                    <w:rFonts w:ascii="Times New Roman" w:cs="Times New Roman" w:eastAsia="Times New Roman" w:hAnsi="Times New Roman"/>
+                    <w:sz w:val="24"/>
+                    <w:szCs w:val="24"/>
+                    <w:rtl w:val="0"/>
+                  </w:rPr>
+                  <w:t xml:space="preserve">Username, Password</w:t>
+                </w:r>
+              </w:p>
+            </w:tc>
+          </w:tr>
+          <w:tr>
+            <w:trPr>
+              <w:cantSplit w:val="0"/>
+              <w:tblHeader w:val="0"/>
+            </w:trPr>
+            <w:tc>
+              <w:tcPr>
+                <w:shd w:fill="efefef" w:val="clear"/>
+                <w:tcMar>
+                  <w:top w:w="100.0" w:type="dxa"/>
+                  <w:left w:w="100.0" w:type="dxa"/>
+                  <w:bottom w:w="100.0" w:type="dxa"/>
+                  <w:right w:w="100.0" w:type="dxa"/>
+                </w:tcMar>
+                <w:vAlign w:val="top"/>
+              </w:tcPr>
+              <w:p>
+                <w:pPr>
+                  <w:spacing w:line="360" w:lineRule="auto"/>
+                  <w:rPr>
+                    <w:rFonts w:ascii="Times New Roman" w:cs="Times New Roman" w:eastAsia="Times New Roman" w:hAnsi="Times New Roman"/>
+                    <w:sz w:val="24"/>
+                    <w:szCs w:val="24"/>
+                  </w:rPr>
+                </w:pPr>
+                <w:r>
+                  <w:rPr>
+                    <w:rFonts w:ascii="Times New Roman" w:cs="Times New Roman" w:eastAsia="Times New Roman" w:hAnsi="Times New Roman"/>
+                    <w:sz w:val="24"/>
+                    <w:szCs w:val="24"/>
+                    <w:rtl w:val="0"/>
+                  </w:rPr>
+                  <w:t xml:space="preserve">Outputs</w:t>
+                </w:r>
+              </w:p>
+            </w:tc>
+            <w:tc>
+              <w:tcPr>
+                <w:shd w:fill="auto" w:val="clear"/>
+                <w:tcMar>
+                  <w:top w:w="100.0" w:type="dxa"/>
+                  <w:left w:w="100.0" w:type="dxa"/>
+                  <w:bottom w:w="100.0" w:type="dxa"/>
+                  <w:right w:w="100.0" w:type="dxa"/>
+                </w:tcMar>
+                <w:vAlign w:val="top"/>
+              </w:tcPr>
+              <w:p>
+                <w:pPr>
+                  <w:spacing w:line="360" w:lineRule="auto"/>
+                  <w:rPr>
+                    <w:rFonts w:ascii="Times New Roman" w:cs="Times New Roman" w:eastAsia="Times New Roman" w:hAnsi="Times New Roman"/>
+                    <w:sz w:val="24"/>
+                    <w:szCs w:val="24"/>
+                  </w:rPr>
+                </w:pPr>
+                <w:r>
+                  <w:rPr>
+                    <w:rFonts w:ascii="Times New Roman" w:cs="Times New Roman" w:eastAsia="Times New Roman" w:hAnsi="Times New Roman"/>
+                    <w:sz w:val="24"/>
+                    <w:szCs w:val="24"/>
+                    <w:rtl w:val="0"/>
+                  </w:rPr>
+                  <w:t xml:space="preserve">Authentication </w:t>
+                </w:r>
+              </w:p>
+            </w:tc>
+          </w:tr>
+          <w:tr>
+            <w:trPr>
+              <w:cantSplit w:val="0"/>
+              <w:tblHeader w:val="0"/>
+            </w:trPr>
+            <w:tc>
+              <w:tcPr>
+                <w:shd w:fill="efefef" w:val="clear"/>
+                <w:tcMar>
+                  <w:top w:w="100.0" w:type="dxa"/>
+                  <w:left w:w="100.0" w:type="dxa"/>
+                  <w:bottom w:w="100.0" w:type="dxa"/>
+                  <w:right w:w="100.0" w:type="dxa"/>
+                </w:tcMar>
+                <w:vAlign w:val="top"/>
+              </w:tcPr>
+              <w:p>
+                <w:pPr>
+                  <w:spacing w:line="360" w:lineRule="auto"/>
+                  <w:rPr>
+                    <w:rFonts w:ascii="Times New Roman" w:cs="Times New Roman" w:eastAsia="Times New Roman" w:hAnsi="Times New Roman"/>
+                    <w:sz w:val="24"/>
+                    <w:szCs w:val="24"/>
+                  </w:rPr>
+                </w:pPr>
+                <w:r>
+                  <w:rPr>
+                    <w:rFonts w:ascii="Times New Roman" w:cs="Times New Roman" w:eastAsia="Times New Roman" w:hAnsi="Times New Roman"/>
+                    <w:sz w:val="24"/>
+                    <w:szCs w:val="24"/>
+                    <w:rtl w:val="0"/>
+                  </w:rPr>
+                  <w:t xml:space="preserve">Requirement Priority</w:t>
+                </w:r>
+              </w:p>
+            </w:tc>
+            <w:tc>
+              <w:tcPr>
+                <w:shd w:fill="auto" w:val="clear"/>
+                <w:tcMar>
+                  <w:top w:w="100.0" w:type="dxa"/>
+                  <w:left w:w="100.0" w:type="dxa"/>
+                  <w:bottom w:w="100.0" w:type="dxa"/>
+                  <w:right w:w="100.0" w:type="dxa"/>
+                </w:tcMar>
+                <w:vAlign w:val="top"/>
+              </w:tcPr>
+              <w:p>
+                <w:pPr>
+                  <w:spacing w:line="360" w:lineRule="auto"/>
+                  <w:rPr>
+                    <w:rFonts w:ascii="Times New Roman" w:cs="Times New Roman" w:eastAsia="Times New Roman" w:hAnsi="Times New Roman"/>
+                    <w:sz w:val="24"/>
+                    <w:szCs w:val="24"/>
+                  </w:rPr>
+                </w:pPr>
+                <w:r>
+                  <w:rPr>
+                    <w:rFonts w:ascii="Times New Roman" w:cs="Times New Roman" w:eastAsia="Times New Roman" w:hAnsi="Times New Roman"/>
+                    <w:sz w:val="24"/>
+                    <w:szCs w:val="24"/>
+                    <w:rtl w:val="0"/>
+                  </w:rPr>
+                  <w:t xml:space="preserve">High</w:t>
+                </w:r>
+              </w:p>
+            </w:tc>
+          </w:tr>
+        </w:tbl>
+      </w:sdtContent>
+    </w:sdt>
     <w:p>
       <w:pPr>
         <w:spacing w:line="360" w:lineRule="auto"/>
@@ -13677,8 +14467,8 @@
           <w:szCs w:val="24"/>
         </w:rPr>
       </w:pPr>
-      <w:bookmarkStart w:colFirst="0" w:colLast="0" w:name="_heading=h.pytufuqdaa7v" w:id="24"/>
-      <w:bookmarkEnd w:id="24"/>
+      <w:bookmarkStart w:colFirst="0" w:colLast="0" w:name="_heading=h.pytufuqdaa7v" w:id="25"/>
+      <w:bookmarkEnd w:id="25"/>
       <w:r>
         <w:rPr>
           <w:sz w:val="24"/>
@@ -13705,8 +14495,8 @@
           <w:szCs w:val="24"/>
         </w:rPr>
       </w:pPr>
-      <w:bookmarkStart w:colFirst="0" w:colLast="0" w:name="_heading=h.ar2l0lozpex5" w:id="25"/>
-      <w:bookmarkEnd w:id="25"/>
+      <w:bookmarkStart w:colFirst="0" w:colLast="0" w:name="_heading=h.ar2l0lozpex5" w:id="26"/>
+      <w:bookmarkEnd w:id="26"/>
       <w:r>
         <w:rPr>
           <w:sz w:val="24"/>
@@ -14022,8 +14812,8 @@
           <w:szCs w:val="24"/>
         </w:rPr>
       </w:pPr>
-      <w:bookmarkStart w:colFirst="0" w:colLast="0" w:name="_heading=h.iofuloya9n1n" w:id="26"/>
-      <w:bookmarkEnd w:id="26"/>
+      <w:bookmarkStart w:colFirst="0" w:colLast="0" w:name="_heading=h.iofuloya9n1n" w:id="27"/>
+      <w:bookmarkEnd w:id="27"/>
       <w:r>
         <w:rPr>
           <w:sz w:val="24"/>
@@ -14253,8 +15043,8 @@
           <w:szCs w:val="24"/>
         </w:rPr>
       </w:pPr>
-      <w:bookmarkStart w:colFirst="0" w:colLast="0" w:name="_heading=h.1f27al4xudrl" w:id="27"/>
-      <w:bookmarkEnd w:id="27"/>
+      <w:bookmarkStart w:colFirst="0" w:colLast="0" w:name="_heading=h.1f27al4xudrl" w:id="28"/>
+      <w:bookmarkEnd w:id="28"/>
       <w:r>
         <w:br w:type="page"/>
       </w:r>
@@ -14281,8 +15071,8 @@
           <w:szCs w:val="24"/>
         </w:rPr>
       </w:pPr>
-      <w:bookmarkStart w:colFirst="0" w:colLast="0" w:name="_heading=h.fu4ogxlgpfnt" w:id="28"/>
-      <w:bookmarkEnd w:id="28"/>
+      <w:bookmarkStart w:colFirst="0" w:colLast="0" w:name="_heading=h.fu4ogxlgpfnt" w:id="29"/>
+      <w:bookmarkEnd w:id="29"/>
       <w:r>
         <w:rPr>
           <w:sz w:val="24"/>
@@ -14464,8 +15254,8 @@
           <w:szCs w:val="24"/>
         </w:rPr>
       </w:pPr>
-      <w:bookmarkStart w:colFirst="0" w:colLast="0" w:name="_heading=h.6evwcaliaz3b" w:id="29"/>
-      <w:bookmarkEnd w:id="29"/>
+      <w:bookmarkStart w:colFirst="0" w:colLast="0" w:name="_heading=h.6evwcaliaz3b" w:id="30"/>
+      <w:bookmarkEnd w:id="30"/>
       <w:r>
         <w:rPr>
           <w:sz w:val="24"/>
@@ -17233,6 +18023,19 @@
       </w:tblCellMar>
     </w:tblPr>
   </w:style>
+  <w:style w:type="table" w:styleId="Table13">
+    <w:basedOn w:val="TableNormal"/>
+    <w:tblPr>
+      <w:tblStyleRowBandSize w:val="1"/>
+      <w:tblStyleColBandSize w:val="1"/>
+      <w:tblCellMar>
+        <w:top w:w="100.0" w:type="dxa"/>
+        <w:left w:w="100.0" w:type="dxa"/>
+        <w:bottom w:w="100.0" w:type="dxa"/>
+        <w:right w:w="100.0" w:type="dxa"/>
+      </w:tblCellMar>
+    </w:tblPr>
+  </w:style>
 </w:styles>
 </file>
 
@@ -17521,7 +18324,7 @@
 
 <file path=customXML/item1.xml><?xml version="1.0" encoding="utf-8"?>
 <go:gDocsCustomXmlDataStorage xmlns:go="http://customooxmlschemas.google.com/" xmlns:r="http://schemas.openxmlformats.org/officeDocument/2006/relationships" uri="GoogleDocsCustomDataVersion2">
-  <go:docsCustomData xmlns:go="http://customooxmlschemas.google.com/" roundtripDataSignature="AMtx7mi2fKICeSvQmLvfBSyscA9BalB4nA==">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</go:docsCustomData>
+  <go:docsCustomData xmlns:go="http://customooxmlschemas.google.com/" roundtripDataSignature="AMtx7mh+7LXovNHrg9k3pqp5pRTvtnlVcA==">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</go:docsCustomData>
 </go:gDocsCustomXmlDataStorage>
 </file>
 

</xml_diff>